<commit_message>
Cambios en documentacion de operaciones
</commit_message>
<xml_diff>
--- a/Análisis SOA/Word/Análisis SOA v1.3.docx
+++ b/Análisis SOA/Word/Análisis SOA v1.3.docx
@@ -1,6 +1,6 @@
 
 <file path=word/document.xml><?xml version="1.0" encoding="utf-8"?>
-<w:document xmlns:wpc="http://schemas.microsoft.com/office/word/2010/wordprocessingCanvas" xmlns:mc="http://schemas.openxmlformats.org/markup-compatibility/2006" xmlns:o="urn:schemas-microsoft-com:office:office" xmlns:r="http://schemas.openxmlformats.org/officeDocument/2006/relationships" xmlns:m="http://schemas.openxmlformats.org/officeDocument/2006/math" xmlns:v="urn:schemas-microsoft-com:vml" xmlns:wp14="http://schemas.microsoft.com/office/word/2010/wordprocessingDrawing" xmlns:wp="http://schemas.openxmlformats.org/drawingml/2006/wordprocessingDrawing" xmlns:w10="urn:schemas-microsoft-com:office:word" xmlns:w="http://schemas.openxmlformats.org/wordprocessingml/2006/main" xmlns:w14="http://schemas.microsoft.com/office/word/2010/wordml" xmlns:w15="http://schemas.microsoft.com/office/word/2012/wordml" xmlns:wpg="http://schemas.microsoft.com/office/word/2010/wordprocessingGroup" xmlns:wpi="http://schemas.microsoft.com/office/word/2010/wordprocessingInk" xmlns:wne="http://schemas.microsoft.com/office/word/2006/wordml" xmlns:wps="http://schemas.microsoft.com/office/word/2010/wordprocessingShape" mc:Ignorable="w14 w15 wp14">
+<w:document xmlns:ve="http://schemas.openxmlformats.org/markup-compatibility/2006" xmlns:o="urn:schemas-microsoft-com:office:office" xmlns:r="http://schemas.openxmlformats.org/officeDocument/2006/relationships" xmlns:m="http://schemas.openxmlformats.org/officeDocument/2006/math" xmlns:v="urn:schemas-microsoft-com:vml" xmlns:wp="http://schemas.openxmlformats.org/drawingml/2006/wordprocessingDrawing" xmlns:w10="urn:schemas-microsoft-com:office:word" xmlns:w="http://schemas.openxmlformats.org/wordprocessingml/2006/main" xmlns:wne="http://schemas.microsoft.com/office/word/2006/wordml">
   <w:body>
     <w:p>
       <w:pPr>
@@ -55,7 +55,7 @@
           <w:left w:w="70" w:type="dxa"/>
           <w:right w:w="70" w:type="dxa"/>
         </w:tblCellMar>
-        <w:tblLook w:val="0000" w:firstRow="0" w:lastRow="0" w:firstColumn="0" w:lastColumn="0" w:noHBand="0" w:noVBand="0"/>
+        <w:tblLook w:val="0000"/>
       </w:tblPr>
       <w:tblGrid>
         <w:gridCol w:w="991"/>
@@ -527,13 +527,8 @@
           </w:tcPr>
           <w:p>
             <w:r>
-              <w:t xml:space="preserve">Ángeles Alcaraz – Sebastián </w:t>
-            </w:r>
-            <w:proofErr w:type="spellStart"/>
-            <w:r>
-              <w:t>Cenzano</w:t>
-            </w:r>
-            <w:proofErr w:type="spellEnd"/>
+              <w:t>Ángeles Alcaraz – Sebastián Cenzano</w:t>
+            </w:r>
           </w:p>
         </w:tc>
         <w:tc>
@@ -664,7 +659,10 @@
               <w:jc w:val="center"/>
             </w:pPr>
             <w:r>
-              <w:t>03/05/18</w:t>
+              <w:t>16</w:t>
+            </w:r>
+            <w:r>
+              <w:t>/05/18</w:t>
             </w:r>
           </w:p>
         </w:tc>
@@ -696,7 +694,11 @@
             </w:tcBorders>
             <w:vAlign w:val="center"/>
           </w:tcPr>
-          <w:p/>
+          <w:p>
+            <w:r>
+              <w:t>Redefinicion de operaciones en base a los cambios hechos en el código</w:t>
+            </w:r>
+          </w:p>
         </w:tc>
         <w:tc>
           <w:tcPr>
@@ -709,7 +711,16 @@
             </w:tcBorders>
             <w:vAlign w:val="center"/>
           </w:tcPr>
-          <w:p/>
+          <w:p>
+            <w:pPr>
+              <w:rPr>
+                <w:u w:val="single"/>
+              </w:rPr>
+            </w:pPr>
+            <w:r>
+              <w:t>Cenzano Sebastian</w:t>
+            </w:r>
+          </w:p>
         </w:tc>
         <w:tc>
           <w:tcPr>
@@ -1396,13 +1407,6 @@
         </w:rPr>
         <w:t xml:space="preserve"> lo siguiente:</w:t>
       </w:r>
-      <w:r>
-        <w:rPr>
-          <w:rFonts w:cs="Times New Roman"/>
-          <w:szCs w:val="20"/>
-        </w:rPr>
-        <w:t xml:space="preserve"> </w:t>
-      </w:r>
     </w:p>
     <w:p>
       <w:pPr>
@@ -1436,21 +1440,7 @@
           <w:rFonts w:cs="Times New Roman"/>
           <w:szCs w:val="20"/>
         </w:rPr>
-        <w:t>y descripción</w:t>
-      </w:r>
-      <w:r>
-        <w:rPr>
-          <w:rFonts w:cs="Times New Roman"/>
-          <w:szCs w:val="20"/>
-        </w:rPr>
-        <w:t xml:space="preserve"> </w:t>
-      </w:r>
-      <w:r>
-        <w:rPr>
-          <w:rFonts w:cs="Times New Roman"/>
-          <w:szCs w:val="20"/>
-        </w:rPr>
-        <w:t>de</w:t>
+        <w:t>y descripciónde</w:t>
       </w:r>
       <w:r>
         <w:rPr>
@@ -1677,9 +1667,6 @@
       </w:r>
       <w:r>
         <w:t>:</w:t>
-      </w:r>
-      <w:r>
-        <w:t xml:space="preserve"> </w:t>
       </w:r>
       <w:r>
         <w:t>Verificar que se cumplan las condiciones para r</w:t>
@@ -1899,7 +1886,7 @@
           <w:insideH w:val="single" w:sz="4" w:space="0" w:color="000000"/>
           <w:insideV w:val="single" w:sz="4" w:space="0" w:color="000000"/>
         </w:tblBorders>
-        <w:tblLook w:val="04A0" w:firstRow="1" w:lastRow="0" w:firstColumn="1" w:lastColumn="0" w:noHBand="0" w:noVBand="1"/>
+        <w:tblLook w:val="04A0"/>
       </w:tblPr>
       <w:tblGrid>
         <w:gridCol w:w="1970"/>
@@ -1930,9 +1917,6 @@
             <w:r>
               <w:t>:</w:t>
             </w:r>
-            <w:r>
-              <w:t xml:space="preserve"> </w:t>
-            </w:r>
           </w:p>
         </w:tc>
       </w:tr>
@@ -2359,9 +2343,6 @@
       <w:r>
         <w:t>:</w:t>
       </w:r>
-      <w:r>
-        <w:t xml:space="preserve"> </w:t>
-      </w:r>
     </w:p>
     <w:p>
       <w:pPr>
@@ -2431,10 +2412,13 @@
         <w:t xml:space="preserve">: </w:t>
       </w:r>
       <w:r>
-        <w:t>Notificación</w:t>
-      </w:r>
-      <w:r>
-        <w:t xml:space="preserve"> ganadores (adjunto).</w:t>
+        <w:rPr>
+          <w:highlight w:val="yellow"/>
+        </w:rPr>
+        <w:t>Notificación ganadores</w:t>
+      </w:r>
+      <w:r>
+        <w:t xml:space="preserve"> (adjunto).</w:t>
       </w:r>
     </w:p>
     <w:p>
@@ -2535,7 +2519,7 @@
           <w:insideH w:val="single" w:sz="4" w:space="0" w:color="000000"/>
           <w:insideV w:val="single" w:sz="4" w:space="0" w:color="000000"/>
         </w:tblBorders>
-        <w:tblLook w:val="04A0" w:firstRow="1" w:lastRow="0" w:firstColumn="1" w:lastColumn="0" w:noHBand="0" w:noVBand="1"/>
+        <w:tblLook w:val="04A0"/>
       </w:tblPr>
       <w:tblGrid>
         <w:gridCol w:w="2152"/>
@@ -2568,19 +2552,11 @@
               <w:t>:</w:t>
             </w:r>
             <w:r>
-              <w:t xml:space="preserve"> </w:t>
-            </w:r>
-            <w:proofErr w:type="spellStart"/>
-            <w:r>
               <w:t>notificar</w:t>
             </w:r>
             <w:r>
-              <w:t>_</w:t>
-            </w:r>
-            <w:r>
-              <w:t>ganador</w:t>
-            </w:r>
-            <w:proofErr w:type="spellEnd"/>
+              <w:t>Ganador</w:t>
+            </w:r>
           </w:p>
         </w:tc>
       </w:tr>
@@ -2698,11 +2674,9 @@
             <w:shd w:val="clear" w:color="auto" w:fill="auto"/>
           </w:tcPr>
           <w:p>
-            <w:proofErr w:type="spellStart"/>
             <w:r>
               <w:t>Id_Portal</w:t>
             </w:r>
-            <w:proofErr w:type="spellEnd"/>
           </w:p>
         </w:tc>
         <w:tc>
@@ -2760,11 +2734,9 @@
             <w:shd w:val="clear" w:color="auto" w:fill="auto"/>
           </w:tcPr>
           <w:p>
-            <w:proofErr w:type="spellStart"/>
-            <w:r>
-              <w:t>fecha_sorteo</w:t>
-            </w:r>
-            <w:proofErr w:type="spellEnd"/>
+            <w:r>
+              <w:t>Id_concesionaria</w:t>
+            </w:r>
           </w:p>
         </w:tc>
         <w:tc>
@@ -2785,7 +2757,7 @@
           </w:tcPr>
           <w:p>
             <w:r>
-              <w:t>Fecha</w:t>
+              <w:t>String</w:t>
             </w:r>
           </w:p>
         </w:tc>
@@ -2794,7 +2766,11 @@
             <w:tcW w:w="1384" w:type="dxa"/>
             <w:shd w:val="clear" w:color="auto" w:fill="auto"/>
           </w:tcPr>
-          <w:p/>
+          <w:p>
+            <w:r>
+              <w:t>255</w:t>
+            </w:r>
+          </w:p>
         </w:tc>
         <w:tc>
           <w:tcPr>
@@ -2803,7 +2779,7 @@
           </w:tcPr>
           <w:p>
             <w:r>
-              <w:t>“02/02/2018”</w:t>
+              <w:t>Rosso</w:t>
             </w:r>
           </w:p>
         </w:tc>
@@ -2818,11 +2794,12 @@
             <w:shd w:val="clear" w:color="auto" w:fill="auto"/>
           </w:tcPr>
           <w:p>
-            <w:proofErr w:type="spellStart"/>
-            <w:r>
-              <w:t>Dni_ganador</w:t>
-            </w:r>
-            <w:proofErr w:type="spellEnd"/>
+            <w:r>
+              <w:t>Dni_</w:t>
+            </w:r>
+            <w:r>
+              <w:t>cliente</w:t>
+            </w:r>
           </w:p>
         </w:tc>
         <w:tc>
@@ -2842,11 +2819,9 @@
             <w:shd w:val="clear" w:color="auto" w:fill="auto"/>
           </w:tcPr>
           <w:p>
-            <w:proofErr w:type="spellStart"/>
             <w:r>
               <w:t>String</w:t>
             </w:r>
-            <w:proofErr w:type="spellEnd"/>
           </w:p>
         </w:tc>
         <w:tc>
@@ -2863,13 +2838,7 @@
           </w:tcPr>
           <w:p>
             <w:r>
-              <w:t>“</w:t>
-            </w:r>
-            <w:r>
-              <w:t>37123456</w:t>
-            </w:r>
-            <w:r>
-              <w:t>”</w:t>
+              <w:t>“37123456”</w:t>
             </w:r>
           </w:p>
         </w:tc>
@@ -2884,11 +2853,9 @@
             <w:shd w:val="clear" w:color="auto" w:fill="auto"/>
           </w:tcPr>
           <w:p>
-            <w:proofErr w:type="spellStart"/>
             <w:r>
               <w:t>Nombre_apellido</w:t>
             </w:r>
-            <w:proofErr w:type="spellEnd"/>
           </w:p>
         </w:tc>
         <w:tc>
@@ -2908,11 +2875,9 @@
             <w:shd w:val="clear" w:color="auto" w:fill="auto"/>
           </w:tcPr>
           <w:p>
-            <w:proofErr w:type="spellStart"/>
             <w:r>
               <w:t>String</w:t>
             </w:r>
-            <w:proofErr w:type="spellEnd"/>
           </w:p>
         </w:tc>
         <w:tc>
@@ -2933,13 +2898,8 @@
           </w:tcPr>
           <w:p>
             <w:r>
-              <w:t xml:space="preserve">Juan </w:t>
-            </w:r>
-            <w:proofErr w:type="spellStart"/>
-            <w:r>
-              <w:t>Perez</w:t>
-            </w:r>
-            <w:proofErr w:type="spellEnd"/>
+              <w:t>Juan Perez</w:t>
+            </w:r>
           </w:p>
         </w:tc>
       </w:tr>
@@ -2953,14 +2913,9 @@
             <w:shd w:val="clear" w:color="auto" w:fill="auto"/>
           </w:tcPr>
           <w:p>
-            <w:proofErr w:type="spellStart"/>
-            <w:r>
-              <w:t>Id</w:t>
-            </w:r>
-            <w:r>
-              <w:t>_concesionaria</w:t>
-            </w:r>
-            <w:proofErr w:type="spellEnd"/>
+            <w:r>
+              <w:t>Id_plan</w:t>
+            </w:r>
           </w:p>
         </w:tc>
         <w:tc>
@@ -2980,11 +2935,9 @@
             <w:shd w:val="clear" w:color="auto" w:fill="auto"/>
           </w:tcPr>
           <w:p>
-            <w:proofErr w:type="spellStart"/>
             <w:r>
               <w:t>String</w:t>
             </w:r>
-            <w:proofErr w:type="spellEnd"/>
           </w:p>
         </w:tc>
         <w:tc>
@@ -2992,11 +2945,7 @@
             <w:tcW w:w="1384" w:type="dxa"/>
             <w:shd w:val="clear" w:color="auto" w:fill="auto"/>
           </w:tcPr>
-          <w:p>
-            <w:r>
-              <w:t>255</w:t>
-            </w:r>
-          </w:p>
+          <w:p/>
         </w:tc>
         <w:tc>
           <w:tcPr>
@@ -3004,11 +2953,14 @@
             <w:shd w:val="clear" w:color="auto" w:fill="auto"/>
           </w:tcPr>
           <w:p>
-            <w:proofErr w:type="spellStart"/>
-            <w:r>
-              <w:t>Rosso</w:t>
-            </w:r>
-            <w:proofErr w:type="spellEnd"/>
+            <w:pPr>
+              <w:rPr>
+                <w:u w:val="single"/>
+              </w:rPr>
+            </w:pPr>
+            <w:r>
+              <w:t>“2”</w:t>
+            </w:r>
           </w:p>
         </w:tc>
       </w:tr>
@@ -3022,13 +2974,8 @@
             <w:shd w:val="clear" w:color="auto" w:fill="auto"/>
           </w:tcPr>
           <w:p>
-            <w:proofErr w:type="spellStart"/>
-            <w:r>
-              <w:t>plan_adquirido</w:t>
-            </w:r>
-            <w:proofErr w:type="spellEnd"/>
-            <w:r>
-              <w:t xml:space="preserve"> </w:t>
+            <w:r>
+              <w:t>fecha_sorteo</w:t>
             </w:r>
           </w:p>
         </w:tc>
@@ -3050,7 +2997,7 @@
           </w:tcPr>
           <w:p>
             <w:r>
-              <w:t>Alfanumérico</w:t>
+              <w:t>Fecha</w:t>
             </w:r>
           </w:p>
         </w:tc>
@@ -3059,11 +3006,7 @@
             <w:tcW w:w="1384" w:type="dxa"/>
             <w:shd w:val="clear" w:color="auto" w:fill="auto"/>
           </w:tcPr>
-          <w:p>
-            <w:r>
-              <w:t>30</w:t>
-            </w:r>
-          </w:p>
+          <w:p/>
         </w:tc>
         <w:tc>
           <w:tcPr>
@@ -3072,13 +3015,7 @@
           </w:tcPr>
           <w:p>
             <w:r>
-              <w:t>Plan_</w:t>
-            </w:r>
-            <w:r>
-              <w:t>Rombo</w:t>
-            </w:r>
-            <w:r>
-              <w:t>1.4</w:t>
+              <w:t>“02/02/2018”</w:t>
             </w:r>
           </w:p>
         </w:tc>
@@ -3229,15 +3166,7 @@
           </w:tcPr>
           <w:p>
             <w:r>
-              <w:t>{</w:t>
-            </w:r>
-            <w:proofErr w:type="spellStart"/>
-            <w:r>
-              <w:t>Id_transaccion</w:t>
-            </w:r>
-            <w:proofErr w:type="spellEnd"/>
-            <w:r>
-              <w:t>: AA213FE09</w:t>
+              <w:t>{Id_transaccion: AA213FE09</w:t>
             </w:r>
           </w:p>
         </w:tc>
@@ -3288,13 +3217,11 @@
             <w:vAlign w:val="center"/>
           </w:tcPr>
           <w:p>
-            <w:proofErr w:type="spellStart"/>
-            <w:r>
-              <w:t>Estado_transaccion</w:t>
-            </w:r>
-            <w:proofErr w:type="spellEnd"/>
-            <w:r>
-              <w:t>: True,</w:t>
+            <w:r>
+              <w:t>Estado_transaccion: “Success”</w:t>
+            </w:r>
+            <w:r>
+              <w:t>,</w:t>
             </w:r>
           </w:p>
         </w:tc>
@@ -3345,13 +3272,18 @@
             <w:vAlign w:val="center"/>
           </w:tcPr>
           <w:p>
-            <w:proofErr w:type="spellStart"/>
-            <w:r>
-              <w:t>Mensaje_respuesta</w:t>
-            </w:r>
-            <w:proofErr w:type="spellEnd"/>
-            <w:r>
-              <w:t>: “Información actualizada</w:t>
+            <w:r>
+              <w:t xml:space="preserve">Mensaje_respuesta: </w:t>
+            </w:r>
+            <w:r>
+              <w:rPr>
+                <w:rFonts w:ascii="Courier New" w:hAnsi="Courier New" w:cs="Courier New"/>
+                <w:color w:val="000000" w:themeColor="text1"/>
+                <w:sz w:val="20"/>
+                <w:szCs w:val="20"/>
+                <w:lang w:val="es-AR" w:eastAsia="es-AR"/>
+              </w:rPr>
+              <w:t>"Se ha cancelado la cuenta del cliente ganador del sorteo"</w:t>
             </w:r>
           </w:p>
         </w:tc>
@@ -3402,13 +3334,65 @@
             <w:vAlign w:val="center"/>
           </w:tcPr>
           <w:p>
-            <w:proofErr w:type="spellStart"/>
-            <w:r>
-              <w:t>Hora_fecha_transaccion</w:t>
-            </w:r>
-            <w:proofErr w:type="spellEnd"/>
-            <w:r>
-              <w:t>: “03/02/2018 12:00:00”,</w:t>
+            <w:r>
+              <w:t>Hora_fecha_transaccion: “03/02/2018 12:00:00”,</w:t>
+            </w:r>
+          </w:p>
+        </w:tc>
+      </w:tr>
+      <w:tr>
+        <w:trPr>
+          <w:trHeight w:val="203"/>
+        </w:trPr>
+        <w:tc>
+          <w:tcPr>
+            <w:tcW w:w="2152" w:type="dxa"/>
+            <w:vMerge/>
+            <w:shd w:val="clear" w:color="auto" w:fill="auto"/>
+            <w:vAlign w:val="center"/>
+          </w:tcPr>
+          <w:p/>
+        </w:tc>
+        <w:tc>
+          <w:tcPr>
+            <w:tcW w:w="1912" w:type="dxa"/>
+            <w:vMerge/>
+            <w:shd w:val="clear" w:color="auto" w:fill="auto"/>
+            <w:vAlign w:val="center"/>
+          </w:tcPr>
+          <w:p/>
+        </w:tc>
+        <w:tc>
+          <w:tcPr>
+            <w:tcW w:w="1381" w:type="dxa"/>
+            <w:vMerge/>
+            <w:shd w:val="clear" w:color="auto" w:fill="auto"/>
+            <w:vAlign w:val="center"/>
+          </w:tcPr>
+          <w:p/>
+        </w:tc>
+        <w:tc>
+          <w:tcPr>
+            <w:tcW w:w="1384" w:type="dxa"/>
+            <w:shd w:val="clear" w:color="auto" w:fill="auto"/>
+            <w:vAlign w:val="center"/>
+          </w:tcPr>
+          <w:p/>
+        </w:tc>
+        <w:tc>
+          <w:tcPr>
+            <w:tcW w:w="3025" w:type="dxa"/>
+            <w:shd w:val="clear" w:color="auto" w:fill="auto"/>
+            <w:vAlign w:val="center"/>
+          </w:tcPr>
+          <w:p>
+            <w:pPr>
+              <w:rPr>
+                <w:u w:val="single"/>
+              </w:rPr>
+            </w:pPr>
+            <w:r>
+              <w:t>Retorno: “”</w:t>
             </w:r>
           </w:p>
         </w:tc>
@@ -3454,19 +3438,18 @@
             <w:shd w:val="clear" w:color="auto" w:fill="auto"/>
           </w:tcPr>
           <w:p>
-            <w:proofErr w:type="spellStart"/>
-            <w:r>
-              <w:t>Id_concesionaria</w:t>
-            </w:r>
-            <w:proofErr w:type="spellEnd"/>
-            <w:r>
-              <w:t xml:space="preserve">: </w:t>
-            </w:r>
-            <w:proofErr w:type="spellStart"/>
+            <w:r>
+              <w:t xml:space="preserve">Id_concesionaria: </w:t>
+            </w:r>
+            <w:r>
+              <w:t>“</w:t>
+            </w:r>
             <w:r>
               <w:t>Montironi</w:t>
             </w:r>
-            <w:proofErr w:type="spellEnd"/>
+            <w:r>
+              <w:t>”</w:t>
+            </w:r>
             <w:r>
               <w:t xml:space="preserve"> }</w:t>
             </w:r>
@@ -3593,9 +3576,6 @@
       <w:r>
         <w:t xml:space="preserve"> Involucra la solicitud de información y su posterior almacén en la base de datos de nuestro sistema.</w:t>
       </w:r>
-      <w:r>
-        <w:t xml:space="preserve"> </w:t>
-      </w:r>
     </w:p>
     <w:p>
       <w:pPr>
@@ -3680,9 +3660,6 @@
       </w:r>
       <w:r>
         <w:t>:</w:t>
-      </w:r>
-      <w:r>
-        <w:t xml:space="preserve"> </w:t>
       </w:r>
     </w:p>
     <w:p/>
@@ -3715,14 +3692,14 @@
           <w:insideH w:val="single" w:sz="4" w:space="0" w:color="000000"/>
           <w:insideV w:val="single" w:sz="4" w:space="0" w:color="000000"/>
         </w:tblBorders>
-        <w:tblLook w:val="04A0" w:firstRow="1" w:lastRow="0" w:firstColumn="1" w:lastColumn="0" w:noHBand="0" w:noVBand="1"/>
+        <w:tblLook w:val="04A0"/>
       </w:tblPr>
       <w:tblGrid>
-        <w:gridCol w:w="1957"/>
-        <w:gridCol w:w="1913"/>
-        <w:gridCol w:w="1925"/>
-        <w:gridCol w:w="1901"/>
-        <w:gridCol w:w="2158"/>
+        <w:gridCol w:w="1939"/>
+        <w:gridCol w:w="1897"/>
+        <w:gridCol w:w="1912"/>
+        <w:gridCol w:w="1882"/>
+        <w:gridCol w:w="2224"/>
       </w:tblGrid>
       <w:tr>
         <w:tc>
@@ -3748,16 +3725,11 @@
               <w:t>:</w:t>
             </w:r>
             <w:r>
-              <w:t xml:space="preserve"> </w:t>
-            </w:r>
-            <w:proofErr w:type="spellStart"/>
-            <w:r>
-              <w:t>get_c</w:t>
-            </w:r>
-            <w:r>
-              <w:t>lientes</w:t>
-            </w:r>
-            <w:proofErr w:type="spellEnd"/>
+              <w:t>get</w:t>
+            </w:r>
+            <w:r>
+              <w:t>Clientes</w:t>
+            </w:r>
           </w:p>
         </w:tc>
       </w:tr>
@@ -3779,13 +3751,7 @@
               <w:t xml:space="preserve"> Obtención de datos de cuentas de clientes de</w:t>
             </w:r>
             <w:r>
-              <w:t xml:space="preserve"> las</w:t>
-            </w:r>
-            <w:r>
-              <w:t xml:space="preserve"> </w:t>
-            </w:r>
-            <w:r>
-              <w:t xml:space="preserve">concesionarias para habilitar el </w:t>
+              <w:t xml:space="preserve"> lasconcesionarias para habilitar el </w:t>
             </w:r>
             <w:r>
               <w:t>sorteo.</w:t>
@@ -3821,7 +3787,7 @@
         </w:trPr>
         <w:tc>
           <w:tcPr>
-            <w:tcW w:w="1970" w:type="dxa"/>
+            <w:tcW w:w="1939" w:type="dxa"/>
             <w:shd w:val="clear" w:color="auto" w:fill="auto"/>
             <w:vAlign w:val="center"/>
           </w:tcPr>
@@ -3833,7 +3799,7 @@
         </w:tc>
         <w:tc>
           <w:tcPr>
-            <w:tcW w:w="1971" w:type="dxa"/>
+            <w:tcW w:w="1897" w:type="dxa"/>
             <w:shd w:val="clear" w:color="auto" w:fill="auto"/>
             <w:vAlign w:val="center"/>
           </w:tcPr>
@@ -3845,7 +3811,7 @@
         </w:tc>
         <w:tc>
           <w:tcPr>
-            <w:tcW w:w="1971" w:type="dxa"/>
+            <w:tcW w:w="1912" w:type="dxa"/>
             <w:shd w:val="clear" w:color="auto" w:fill="auto"/>
             <w:vAlign w:val="center"/>
           </w:tcPr>
@@ -3857,7 +3823,7 @@
         </w:tc>
         <w:tc>
           <w:tcPr>
-            <w:tcW w:w="1971" w:type="dxa"/>
+            <w:tcW w:w="1882" w:type="dxa"/>
             <w:shd w:val="clear" w:color="auto" w:fill="auto"/>
             <w:vAlign w:val="center"/>
           </w:tcPr>
@@ -3869,7 +3835,7 @@
         </w:tc>
         <w:tc>
           <w:tcPr>
-            <w:tcW w:w="1971" w:type="dxa"/>
+            <w:tcW w:w="2224" w:type="dxa"/>
             <w:shd w:val="clear" w:color="auto" w:fill="auto"/>
             <w:vAlign w:val="center"/>
           </w:tcPr>
@@ -3886,20 +3852,18 @@
         </w:trPr>
         <w:tc>
           <w:tcPr>
-            <w:tcW w:w="1970" w:type="dxa"/>
-            <w:shd w:val="clear" w:color="auto" w:fill="auto"/>
-          </w:tcPr>
-          <w:p>
-            <w:proofErr w:type="spellStart"/>
+            <w:tcW w:w="1939" w:type="dxa"/>
+            <w:shd w:val="clear" w:color="auto" w:fill="auto"/>
+          </w:tcPr>
+          <w:p>
             <w:r>
               <w:t>Id_Portal</w:t>
             </w:r>
-            <w:proofErr w:type="spellEnd"/>
-          </w:p>
-        </w:tc>
-        <w:tc>
-          <w:tcPr>
-            <w:tcW w:w="1971" w:type="dxa"/>
+          </w:p>
+        </w:tc>
+        <w:tc>
+          <w:tcPr>
+            <w:tcW w:w="1897" w:type="dxa"/>
             <w:shd w:val="clear" w:color="auto" w:fill="auto"/>
           </w:tcPr>
           <w:p>
@@ -3910,7 +3874,7 @@
         </w:tc>
         <w:tc>
           <w:tcPr>
-            <w:tcW w:w="1971" w:type="dxa"/>
+            <w:tcW w:w="1912" w:type="dxa"/>
             <w:shd w:val="clear" w:color="auto" w:fill="auto"/>
           </w:tcPr>
           <w:p>
@@ -3921,7 +3885,7 @@
         </w:tc>
         <w:tc>
           <w:tcPr>
-            <w:tcW w:w="1971" w:type="dxa"/>
+            <w:tcW w:w="1882" w:type="dxa"/>
             <w:shd w:val="clear" w:color="auto" w:fill="auto"/>
           </w:tcPr>
           <w:p>
@@ -3932,12 +3896,34 @@
         </w:tc>
         <w:tc>
           <w:tcPr>
-            <w:tcW w:w="1971" w:type="dxa"/>
+            <w:tcW w:w="2224" w:type="dxa"/>
             <w:shd w:val="clear" w:color="auto" w:fill="auto"/>
           </w:tcPr>
           <w:p>
             <w:r>
               <w:t>PORTAL_GOB_NAC2018</w:t>
+            </w:r>
+          </w:p>
+        </w:tc>
+      </w:tr>
+      <w:tr>
+        <w:tc>
+          <w:tcPr>
+            <w:tcW w:w="9854" w:type="dxa"/>
+            <w:gridSpan w:val="5"/>
+            <w:shd w:val="clear" w:color="auto" w:fill="FFFF66"/>
+          </w:tcPr>
+          <w:p>
+            <w:pPr>
+              <w:rPr>
+                <w:b/>
+              </w:rPr>
+            </w:pPr>
+            <w:r>
+              <w:rPr>
+                <w:b/>
+              </w:rPr>
+              <w:t>Respuesta</w:t>
             </w:r>
           </w:p>
         </w:tc>
@@ -3948,69 +3934,7 @@
         </w:trPr>
         <w:tc>
           <w:tcPr>
-            <w:tcW w:w="1970" w:type="dxa"/>
-            <w:shd w:val="clear" w:color="auto" w:fill="auto"/>
-          </w:tcPr>
-          <w:p/>
-        </w:tc>
-        <w:tc>
-          <w:tcPr>
-            <w:tcW w:w="1971" w:type="dxa"/>
-            <w:shd w:val="clear" w:color="auto" w:fill="auto"/>
-          </w:tcPr>
-          <w:p/>
-        </w:tc>
-        <w:tc>
-          <w:tcPr>
-            <w:tcW w:w="1971" w:type="dxa"/>
-            <w:shd w:val="clear" w:color="auto" w:fill="auto"/>
-          </w:tcPr>
-          <w:p/>
-        </w:tc>
-        <w:tc>
-          <w:tcPr>
-            <w:tcW w:w="1971" w:type="dxa"/>
-            <w:shd w:val="clear" w:color="auto" w:fill="auto"/>
-          </w:tcPr>
-          <w:p/>
-        </w:tc>
-        <w:tc>
-          <w:tcPr>
-            <w:tcW w:w="1971" w:type="dxa"/>
-            <w:shd w:val="clear" w:color="auto" w:fill="auto"/>
-          </w:tcPr>
-          <w:p/>
-        </w:tc>
-      </w:tr>
-      <w:tr>
-        <w:tc>
-          <w:tcPr>
-            <w:tcW w:w="9854" w:type="dxa"/>
-            <w:gridSpan w:val="5"/>
-            <w:shd w:val="clear" w:color="auto" w:fill="FFFF66"/>
-          </w:tcPr>
-          <w:p>
-            <w:pPr>
-              <w:rPr>
-                <w:b/>
-              </w:rPr>
-            </w:pPr>
-            <w:r>
-              <w:rPr>
-                <w:b/>
-              </w:rPr>
-              <w:t>Respuesta</w:t>
-            </w:r>
-          </w:p>
-        </w:tc>
-      </w:tr>
-      <w:tr>
-        <w:trPr>
-          <w:trHeight w:val="203"/>
-        </w:trPr>
-        <w:tc>
-          <w:tcPr>
-            <w:tcW w:w="1970" w:type="dxa"/>
+            <w:tcW w:w="1939" w:type="dxa"/>
             <w:shd w:val="clear" w:color="auto" w:fill="auto"/>
             <w:vAlign w:val="center"/>
           </w:tcPr>
@@ -4022,7 +3946,7 @@
         </w:tc>
         <w:tc>
           <w:tcPr>
-            <w:tcW w:w="1971" w:type="dxa"/>
+            <w:tcW w:w="1897" w:type="dxa"/>
             <w:shd w:val="clear" w:color="auto" w:fill="auto"/>
             <w:vAlign w:val="center"/>
           </w:tcPr>
@@ -4034,7 +3958,7 @@
         </w:tc>
         <w:tc>
           <w:tcPr>
-            <w:tcW w:w="1971" w:type="dxa"/>
+            <w:tcW w:w="1912" w:type="dxa"/>
             <w:shd w:val="clear" w:color="auto" w:fill="auto"/>
             <w:vAlign w:val="center"/>
           </w:tcPr>
@@ -4046,7 +3970,7 @@
         </w:tc>
         <w:tc>
           <w:tcPr>
-            <w:tcW w:w="1971" w:type="dxa"/>
+            <w:tcW w:w="1882" w:type="dxa"/>
             <w:shd w:val="clear" w:color="auto" w:fill="auto"/>
             <w:vAlign w:val="center"/>
           </w:tcPr>
@@ -4058,7 +3982,7 @@
         </w:tc>
         <w:tc>
           <w:tcPr>
-            <w:tcW w:w="1971" w:type="dxa"/>
+            <w:tcW w:w="2224" w:type="dxa"/>
             <w:shd w:val="clear" w:color="auto" w:fill="auto"/>
             <w:vAlign w:val="center"/>
           </w:tcPr>
@@ -4075,21 +3999,21 @@
         </w:trPr>
         <w:tc>
           <w:tcPr>
-            <w:tcW w:w="1970" w:type="dxa"/>
-            <w:shd w:val="clear" w:color="auto" w:fill="auto"/>
-          </w:tcPr>
-          <w:p>
-            <w:proofErr w:type="spellStart"/>
-            <w:r>
-              <w:t>Id_Transaccion</w:t>
-            </w:r>
-            <w:proofErr w:type="spellEnd"/>
-          </w:p>
-        </w:tc>
-        <w:tc>
-          <w:tcPr>
-            <w:tcW w:w="1971" w:type="dxa"/>
-            <w:shd w:val="clear" w:color="auto" w:fill="auto"/>
+            <w:tcW w:w="1939" w:type="dxa"/>
+            <w:shd w:val="clear" w:color="auto" w:fill="auto"/>
+            <w:vAlign w:val="center"/>
+          </w:tcPr>
+          <w:p>
+            <w:r>
+              <w:t xml:space="preserve">Respuesta </w:t>
+            </w:r>
+          </w:p>
+        </w:tc>
+        <w:tc>
+          <w:tcPr>
+            <w:tcW w:w="1897" w:type="dxa"/>
+            <w:shd w:val="clear" w:color="auto" w:fill="auto"/>
+            <w:vAlign w:val="center"/>
           </w:tcPr>
           <w:p>
             <w:r>
@@ -4099,34 +4023,33 @@
         </w:tc>
         <w:tc>
           <w:tcPr>
-            <w:tcW w:w="1971" w:type="dxa"/>
-            <w:shd w:val="clear" w:color="auto" w:fill="auto"/>
-          </w:tcPr>
-          <w:p>
-            <w:r>
-              <w:t>Alfanumérico</w:t>
-            </w:r>
-          </w:p>
-        </w:tc>
-        <w:tc>
-          <w:tcPr>
-            <w:tcW w:w="1971" w:type="dxa"/>
-            <w:shd w:val="clear" w:color="auto" w:fill="auto"/>
-          </w:tcPr>
-          <w:p>
-            <w:r>
-              <w:t>20</w:t>
-            </w:r>
-          </w:p>
-        </w:tc>
-        <w:tc>
-          <w:tcPr>
-            <w:tcW w:w="1971" w:type="dxa"/>
-            <w:shd w:val="clear" w:color="auto" w:fill="auto"/>
-          </w:tcPr>
-          <w:p>
-            <w:r>
-              <w:t>GDC1008</w:t>
+            <w:tcW w:w="1912" w:type="dxa"/>
+            <w:shd w:val="clear" w:color="auto" w:fill="auto"/>
+            <w:vAlign w:val="center"/>
+          </w:tcPr>
+          <w:p>
+            <w:r>
+              <w:t>JSON</w:t>
+            </w:r>
+          </w:p>
+        </w:tc>
+        <w:tc>
+          <w:tcPr>
+            <w:tcW w:w="1882" w:type="dxa"/>
+            <w:shd w:val="clear" w:color="auto" w:fill="auto"/>
+            <w:vAlign w:val="center"/>
+          </w:tcPr>
+          <w:p/>
+        </w:tc>
+        <w:tc>
+          <w:tcPr>
+            <w:tcW w:w="2224" w:type="dxa"/>
+            <w:shd w:val="clear" w:color="auto" w:fill="auto"/>
+            <w:vAlign w:val="center"/>
+          </w:tcPr>
+          <w:p>
+            <w:r>
+              <w:t>{Id_transaccion: AA213FE09</w:t>
             </w:r>
           </w:p>
         </w:tc>
@@ -4137,54 +4060,45 @@
         </w:trPr>
         <w:tc>
           <w:tcPr>
-            <w:tcW w:w="1970" w:type="dxa"/>
-            <w:shd w:val="clear" w:color="auto" w:fill="auto"/>
-          </w:tcPr>
-          <w:p>
-            <w:proofErr w:type="spellStart"/>
-            <w:r>
-              <w:t>Estado_transaccion</w:t>
-            </w:r>
-            <w:proofErr w:type="spellEnd"/>
-          </w:p>
-        </w:tc>
-        <w:tc>
-          <w:tcPr>
-            <w:tcW w:w="1971" w:type="dxa"/>
-            <w:shd w:val="clear" w:color="auto" w:fill="auto"/>
-          </w:tcPr>
-          <w:p>
-            <w:r>
-              <w:t>Obligatorio</w:t>
-            </w:r>
-          </w:p>
-        </w:tc>
-        <w:tc>
-          <w:tcPr>
-            <w:tcW w:w="1971" w:type="dxa"/>
-            <w:shd w:val="clear" w:color="auto" w:fill="auto"/>
-          </w:tcPr>
-          <w:p>
-            <w:r>
-              <w:t>Booleano</w:t>
-            </w:r>
-          </w:p>
-        </w:tc>
-        <w:tc>
-          <w:tcPr>
-            <w:tcW w:w="1971" w:type="dxa"/>
-            <w:shd w:val="clear" w:color="auto" w:fill="auto"/>
+            <w:tcW w:w="1939" w:type="dxa"/>
+            <w:shd w:val="clear" w:color="auto" w:fill="auto"/>
+            <w:vAlign w:val="center"/>
           </w:tcPr>
           <w:p/>
         </w:tc>
         <w:tc>
           <w:tcPr>
-            <w:tcW w:w="1971" w:type="dxa"/>
-            <w:shd w:val="clear" w:color="auto" w:fill="auto"/>
-          </w:tcPr>
-          <w:p>
-            <w:r>
-              <w:t>True : OK</w:t>
+            <w:tcW w:w="1897" w:type="dxa"/>
+            <w:shd w:val="clear" w:color="auto" w:fill="auto"/>
+            <w:vAlign w:val="center"/>
+          </w:tcPr>
+          <w:p/>
+        </w:tc>
+        <w:tc>
+          <w:tcPr>
+            <w:tcW w:w="1912" w:type="dxa"/>
+            <w:shd w:val="clear" w:color="auto" w:fill="auto"/>
+            <w:vAlign w:val="center"/>
+          </w:tcPr>
+          <w:p/>
+        </w:tc>
+        <w:tc>
+          <w:tcPr>
+            <w:tcW w:w="1882" w:type="dxa"/>
+            <w:shd w:val="clear" w:color="auto" w:fill="auto"/>
+            <w:vAlign w:val="center"/>
+          </w:tcPr>
+          <w:p/>
+        </w:tc>
+        <w:tc>
+          <w:tcPr>
+            <w:tcW w:w="2224" w:type="dxa"/>
+            <w:shd w:val="clear" w:color="auto" w:fill="auto"/>
+            <w:vAlign w:val="center"/>
+          </w:tcPr>
+          <w:p>
+            <w:r>
+              <w:t>Estado_transaccion: “Success”,</w:t>
             </w:r>
           </w:p>
         </w:tc>
@@ -4195,54 +4109,55 @@
         </w:trPr>
         <w:tc>
           <w:tcPr>
-            <w:tcW w:w="1970" w:type="dxa"/>
-            <w:shd w:val="clear" w:color="auto" w:fill="auto"/>
-          </w:tcPr>
-          <w:p>
-            <w:proofErr w:type="spellStart"/>
-            <w:r>
-              <w:t>Id_concesionaria</w:t>
-            </w:r>
-            <w:proofErr w:type="spellEnd"/>
-          </w:p>
-        </w:tc>
-        <w:tc>
-          <w:tcPr>
-            <w:tcW w:w="1971" w:type="dxa"/>
-            <w:shd w:val="clear" w:color="auto" w:fill="auto"/>
-          </w:tcPr>
-          <w:p>
-            <w:r>
-              <w:t>Obligatorio</w:t>
-            </w:r>
-          </w:p>
-        </w:tc>
-        <w:tc>
-          <w:tcPr>
-            <w:tcW w:w="1971" w:type="dxa"/>
-            <w:shd w:val="clear" w:color="auto" w:fill="auto"/>
-          </w:tcPr>
-          <w:p>
-            <w:r>
-              <w:t>Alfanumérico</w:t>
-            </w:r>
-          </w:p>
-        </w:tc>
-        <w:tc>
-          <w:tcPr>
-            <w:tcW w:w="1971" w:type="dxa"/>
-            <w:shd w:val="clear" w:color="auto" w:fill="auto"/>
+            <w:tcW w:w="1939" w:type="dxa"/>
+            <w:shd w:val="clear" w:color="auto" w:fill="auto"/>
+            <w:vAlign w:val="center"/>
           </w:tcPr>
           <w:p/>
         </w:tc>
         <w:tc>
           <w:tcPr>
-            <w:tcW w:w="1971" w:type="dxa"/>
-            <w:shd w:val="clear" w:color="auto" w:fill="auto"/>
-          </w:tcPr>
-          <w:p>
-            <w:r>
-              <w:t>Montironi123</w:t>
+            <w:tcW w:w="1897" w:type="dxa"/>
+            <w:shd w:val="clear" w:color="auto" w:fill="auto"/>
+            <w:vAlign w:val="center"/>
+          </w:tcPr>
+          <w:p/>
+        </w:tc>
+        <w:tc>
+          <w:tcPr>
+            <w:tcW w:w="1912" w:type="dxa"/>
+            <w:shd w:val="clear" w:color="auto" w:fill="auto"/>
+            <w:vAlign w:val="center"/>
+          </w:tcPr>
+          <w:p/>
+        </w:tc>
+        <w:tc>
+          <w:tcPr>
+            <w:tcW w:w="1882" w:type="dxa"/>
+            <w:shd w:val="clear" w:color="auto" w:fill="auto"/>
+            <w:vAlign w:val="center"/>
+          </w:tcPr>
+          <w:p/>
+        </w:tc>
+        <w:tc>
+          <w:tcPr>
+            <w:tcW w:w="2224" w:type="dxa"/>
+            <w:shd w:val="clear" w:color="auto" w:fill="auto"/>
+            <w:vAlign w:val="center"/>
+          </w:tcPr>
+          <w:p>
+            <w:r>
+              <w:t xml:space="preserve">Mensaje_respuesta: </w:t>
+            </w:r>
+            <w:r>
+              <w:rPr>
+                <w:rFonts w:ascii="Courier New" w:hAnsi="Courier New" w:cs="Courier New"/>
+                <w:color w:val="000000" w:themeColor="text1"/>
+                <w:sz w:val="20"/>
+                <w:szCs w:val="20"/>
+                <w:lang w:val="es-AR" w:eastAsia="es-AR"/>
+              </w:rPr>
+              <w:t>""</w:t>
             </w:r>
           </w:p>
         </w:tc>
@@ -4253,33 +4168,90 @@
         </w:trPr>
         <w:tc>
           <w:tcPr>
-            <w:tcW w:w="1970" w:type="dxa"/>
-            <w:shd w:val="clear" w:color="auto" w:fill="auto"/>
-          </w:tcPr>
-          <w:p>
-            <w:proofErr w:type="spellStart"/>
-            <w:r>
-              <w:t>Estados_cuentas</w:t>
-            </w:r>
-            <w:proofErr w:type="spellEnd"/>
-          </w:p>
+            <w:tcW w:w="1939" w:type="dxa"/>
+            <w:shd w:val="clear" w:color="auto" w:fill="auto"/>
+            <w:vAlign w:val="center"/>
+          </w:tcPr>
           <w:p/>
         </w:tc>
         <w:tc>
           <w:tcPr>
-            <w:tcW w:w="1971" w:type="dxa"/>
-            <w:shd w:val="clear" w:color="auto" w:fill="auto"/>
-          </w:tcPr>
-          <w:p>
-            <w:r>
-              <w:t>Obligatorio</w:t>
-            </w:r>
-          </w:p>
-        </w:tc>
-        <w:tc>
-          <w:tcPr>
-            <w:tcW w:w="1971" w:type="dxa"/>
-            <w:shd w:val="clear" w:color="auto" w:fill="auto"/>
+            <w:tcW w:w="1897" w:type="dxa"/>
+            <w:shd w:val="clear" w:color="auto" w:fill="auto"/>
+            <w:vAlign w:val="center"/>
+          </w:tcPr>
+          <w:p/>
+        </w:tc>
+        <w:tc>
+          <w:tcPr>
+            <w:tcW w:w="1912" w:type="dxa"/>
+            <w:shd w:val="clear" w:color="auto" w:fill="auto"/>
+            <w:vAlign w:val="center"/>
+          </w:tcPr>
+          <w:p/>
+        </w:tc>
+        <w:tc>
+          <w:tcPr>
+            <w:tcW w:w="1882" w:type="dxa"/>
+            <w:shd w:val="clear" w:color="auto" w:fill="auto"/>
+            <w:vAlign w:val="center"/>
+          </w:tcPr>
+          <w:p/>
+        </w:tc>
+        <w:tc>
+          <w:tcPr>
+            <w:tcW w:w="2224" w:type="dxa"/>
+            <w:shd w:val="clear" w:color="auto" w:fill="auto"/>
+            <w:vAlign w:val="center"/>
+          </w:tcPr>
+          <w:p>
+            <w:r>
+              <w:t>Hora_fecha_transaccion: “03/02/2018 12:00:00”,</w:t>
+            </w:r>
+          </w:p>
+        </w:tc>
+      </w:tr>
+      <w:tr>
+        <w:trPr>
+          <w:trHeight w:val="202"/>
+        </w:trPr>
+        <w:tc>
+          <w:tcPr>
+            <w:tcW w:w="1939" w:type="dxa"/>
+            <w:shd w:val="clear" w:color="auto" w:fill="auto"/>
+            <w:vAlign w:val="center"/>
+          </w:tcPr>
+          <w:p/>
+        </w:tc>
+        <w:tc>
+          <w:tcPr>
+            <w:tcW w:w="1897" w:type="dxa"/>
+            <w:shd w:val="clear" w:color="auto" w:fill="auto"/>
+            <w:vAlign w:val="center"/>
+          </w:tcPr>
+          <w:p/>
+        </w:tc>
+        <w:tc>
+          <w:tcPr>
+            <w:tcW w:w="1912" w:type="dxa"/>
+            <w:shd w:val="clear" w:color="auto" w:fill="auto"/>
+            <w:vAlign w:val="center"/>
+          </w:tcPr>
+          <w:p/>
+        </w:tc>
+        <w:tc>
+          <w:tcPr>
+            <w:tcW w:w="1882" w:type="dxa"/>
+            <w:shd w:val="clear" w:color="auto" w:fill="auto"/>
+            <w:vAlign w:val="center"/>
+          </w:tcPr>
+          <w:p/>
+        </w:tc>
+        <w:tc>
+          <w:tcPr>
+            <w:tcW w:w="2224" w:type="dxa"/>
+            <w:shd w:val="clear" w:color="auto" w:fill="auto"/>
+            <w:vAlign w:val="center"/>
           </w:tcPr>
           <w:p>
             <w:pPr>
@@ -4288,79 +4260,7 @@
               </w:rPr>
             </w:pPr>
             <w:r>
-              <w:t>JSON</w:t>
-            </w:r>
-            <w:bookmarkStart w:id="10" w:name="_GoBack"/>
-            <w:bookmarkEnd w:id="10"/>
-          </w:p>
-        </w:tc>
-        <w:tc>
-          <w:tcPr>
-            <w:tcW w:w="1971" w:type="dxa"/>
-            <w:shd w:val="clear" w:color="auto" w:fill="auto"/>
-          </w:tcPr>
-          <w:p/>
-        </w:tc>
-        <w:tc>
-          <w:tcPr>
-            <w:tcW w:w="1971" w:type="dxa"/>
-            <w:shd w:val="clear" w:color="auto" w:fill="auto"/>
-          </w:tcPr>
-          <w:p>
-            <w:r>
-              <w:t>{</w:t>
-            </w:r>
-          </w:p>
-          <w:p>
-            <w:r>
-              <w:t>{</w:t>
-            </w:r>
-            <w:proofErr w:type="spellStart"/>
-            <w:r>
-              <w:t>clienteA</w:t>
-            </w:r>
-            <w:proofErr w:type="spellEnd"/>
-            <w:r>
-              <w:t>: cancelado,</w:t>
-            </w:r>
-          </w:p>
-          <w:p>
-            <w:r>
-              <w:t xml:space="preserve"> </w:t>
-            </w:r>
-            <w:proofErr w:type="spellStart"/>
-            <w:r>
-              <w:t>clienteB</w:t>
-            </w:r>
-            <w:proofErr w:type="spellEnd"/>
-            <w:r>
-              <w:t>: pendiente,</w:t>
-            </w:r>
-          </w:p>
-          <w:p>
-            <w:r>
-              <w:t xml:space="preserve"> </w:t>
-            </w:r>
-            <w:proofErr w:type="spellStart"/>
-            <w:r>
-              <w:t>clienteC</w:t>
-            </w:r>
-            <w:proofErr w:type="spellEnd"/>
-            <w:r>
-              <w:t xml:space="preserve">: </w:t>
-            </w:r>
-            <w:proofErr w:type="spellStart"/>
-            <w:r>
-              <w:t>sin_cancelar</w:t>
-            </w:r>
-            <w:proofErr w:type="spellEnd"/>
-            <w:r>
-              <w:t>}</w:t>
-            </w:r>
-          </w:p>
-          <w:p>
-            <w:r>
-              <w:t>}</w:t>
+              <w:t>Retorno: “”</w:t>
             </w:r>
           </w:p>
         </w:tc>
@@ -4371,98 +4271,54 @@
         </w:trPr>
         <w:tc>
           <w:tcPr>
-            <w:tcW w:w="1970" w:type="dxa"/>
-            <w:shd w:val="clear" w:color="auto" w:fill="auto"/>
-          </w:tcPr>
-          <w:p>
-            <w:proofErr w:type="spellStart"/>
-            <w:r>
-              <w:t>Mensaje_respuesta</w:t>
-            </w:r>
-            <w:proofErr w:type="spellEnd"/>
-          </w:p>
-        </w:tc>
-        <w:tc>
-          <w:tcPr>
-            <w:tcW w:w="1971" w:type="dxa"/>
-            <w:shd w:val="clear" w:color="auto" w:fill="auto"/>
-          </w:tcPr>
-          <w:p>
-            <w:r>
-              <w:t>Opcional</w:t>
-            </w:r>
-          </w:p>
-        </w:tc>
-        <w:tc>
-          <w:tcPr>
-            <w:tcW w:w="1971" w:type="dxa"/>
-            <w:shd w:val="clear" w:color="auto" w:fill="auto"/>
-          </w:tcPr>
-          <w:p>
-            <w:proofErr w:type="spellStart"/>
-            <w:r>
-              <w:t>String</w:t>
-            </w:r>
-            <w:proofErr w:type="spellEnd"/>
-          </w:p>
-        </w:tc>
-        <w:tc>
-          <w:tcPr>
-            <w:tcW w:w="1971" w:type="dxa"/>
+            <w:tcW w:w="1939" w:type="dxa"/>
             <w:shd w:val="clear" w:color="auto" w:fill="auto"/>
           </w:tcPr>
           <w:p/>
         </w:tc>
         <w:tc>
           <w:tcPr>
-            <w:tcW w:w="1971" w:type="dxa"/>
-            <w:shd w:val="clear" w:color="auto" w:fill="auto"/>
-          </w:tcPr>
-          <w:p>
-            <w:r>
-              <w:t>Operación exitosa</w:t>
-            </w:r>
-          </w:p>
-        </w:tc>
-      </w:tr>
-      <w:tr>
-        <w:trPr>
-          <w:trHeight w:val="202"/>
-        </w:trPr>
-        <w:tc>
-          <w:tcPr>
-            <w:tcW w:w="1970" w:type="dxa"/>
+            <w:tcW w:w="1897" w:type="dxa"/>
             <w:shd w:val="clear" w:color="auto" w:fill="auto"/>
           </w:tcPr>
           <w:p/>
         </w:tc>
         <w:tc>
           <w:tcPr>
-            <w:tcW w:w="1971" w:type="dxa"/>
+            <w:tcW w:w="1912" w:type="dxa"/>
             <w:shd w:val="clear" w:color="auto" w:fill="auto"/>
           </w:tcPr>
           <w:p/>
         </w:tc>
         <w:tc>
           <w:tcPr>
-            <w:tcW w:w="1971" w:type="dxa"/>
+            <w:tcW w:w="1882" w:type="dxa"/>
             <w:shd w:val="clear" w:color="auto" w:fill="auto"/>
           </w:tcPr>
           <w:p/>
         </w:tc>
         <w:tc>
           <w:tcPr>
-            <w:tcW w:w="1971" w:type="dxa"/>
-            <w:shd w:val="clear" w:color="auto" w:fill="auto"/>
-          </w:tcPr>
-          <w:p/>
-        </w:tc>
-        <w:tc>
-          <w:tcPr>
-            <w:tcW w:w="1971" w:type="dxa"/>
-            <w:shd w:val="clear" w:color="auto" w:fill="auto"/>
-          </w:tcPr>
-          <w:p/>
+            <w:tcW w:w="2224" w:type="dxa"/>
+            <w:shd w:val="clear" w:color="auto" w:fill="auto"/>
+          </w:tcPr>
+          <w:p>
+            <w:r>
+              <w:t xml:space="preserve">Id_concesionaria: </w:t>
+            </w:r>
+            <w:r>
+              <w:t>“</w:t>
+            </w:r>
+            <w:r>
+              <w:t>Montironi</w:t>
+            </w:r>
+            <w:r>
+              <w:t>”</w:t>
+            </w:r>
+            <w:r>
+              <w:t xml:space="preserve"> }</w:t>
+            </w:r>
+          </w:p>
         </w:tc>
       </w:tr>
     </w:tbl>
@@ -4484,16 +4340,13 @@
       <w:pPr>
         <w:pStyle w:val="Ttulo2"/>
       </w:pPr>
-      <w:bookmarkStart w:id="11" w:name="_Toc505808610"/>
+      <w:bookmarkStart w:id="10" w:name="_Toc505808610"/>
       <w:r>
         <w:lastRenderedPageBreak/>
         <w:t>Proceso de Negocio N°</w:t>
       </w:r>
       <w:bookmarkEnd w:id="5"/>
-      <w:bookmarkEnd w:id="11"/>
-      <w:r>
-        <w:t xml:space="preserve"> </w:t>
-      </w:r>
+      <w:bookmarkEnd w:id="10"/>
     </w:p>
     <w:p>
       <w:pPr>
@@ -4673,7 +4526,7 @@
           <w:insideH w:val="single" w:sz="4" w:space="0" w:color="000000"/>
           <w:insideV w:val="single" w:sz="4" w:space="0" w:color="000000"/>
         </w:tblBorders>
-        <w:tblLook w:val="04A0" w:firstRow="1" w:lastRow="0" w:firstColumn="1" w:lastColumn="0" w:noHBand="0" w:noVBand="1"/>
+        <w:tblLook w:val="04A0"/>
       </w:tblPr>
       <w:tblGrid>
         <w:gridCol w:w="1970"/>
@@ -5061,9 +4914,9 @@
     </w:tbl>
     <w:p/>
     <w:sectPr>
-      <w:headerReference w:type="default" r:id="rId10"/>
-      <w:footerReference w:type="even" r:id="rId11"/>
-      <w:footerReference w:type="default" r:id="rId12"/>
+      <w:headerReference w:type="default" r:id="rId9"/>
+      <w:footerReference w:type="even" r:id="rId10"/>
+      <w:footerReference w:type="default" r:id="rId11"/>
       <w:pgSz w:w="11907" w:h="16840" w:code="9"/>
       <w:pgMar w:top="567" w:right="851" w:bottom="998" w:left="1418" w:header="709" w:footer="851" w:gutter="0"/>
       <w:cols w:space="708"/>
@@ -5074,7 +4927,7 @@
 </file>
 
 <file path=word/comments.xml><?xml version="1.0" encoding="utf-8"?>
-<w:comments xmlns:wpc="http://schemas.microsoft.com/office/word/2010/wordprocessingCanvas" xmlns:mc="http://schemas.openxmlformats.org/markup-compatibility/2006" xmlns:o="urn:schemas-microsoft-com:office:office" xmlns:r="http://schemas.openxmlformats.org/officeDocument/2006/relationships" xmlns:m="http://schemas.openxmlformats.org/officeDocument/2006/math" xmlns:v="urn:schemas-microsoft-com:vml" xmlns:wp14="http://schemas.microsoft.com/office/word/2010/wordprocessingDrawing" xmlns:wp="http://schemas.openxmlformats.org/drawingml/2006/wordprocessingDrawing" xmlns:w10="urn:schemas-microsoft-com:office:word" xmlns:w="http://schemas.openxmlformats.org/wordprocessingml/2006/main" xmlns:w14="http://schemas.microsoft.com/office/word/2010/wordml" xmlns:w15="http://schemas.microsoft.com/office/word/2012/wordml" xmlns:wpg="http://schemas.microsoft.com/office/word/2010/wordprocessingGroup" xmlns:wpi="http://schemas.microsoft.com/office/word/2010/wordprocessingInk" xmlns:wne="http://schemas.microsoft.com/office/word/2006/wordml" xmlns:wps="http://schemas.microsoft.com/office/word/2010/wordprocessingShape" mc:Ignorable="w14 w15 wp14">
+<w:comments xmlns:ve="http://schemas.openxmlformats.org/markup-compatibility/2006" xmlns:o="urn:schemas-microsoft-com:office:office" xmlns:r="http://schemas.openxmlformats.org/officeDocument/2006/relationships" xmlns:m="http://schemas.openxmlformats.org/officeDocument/2006/math" xmlns:v="urn:schemas-microsoft-com:vml" xmlns:wp="http://schemas.openxmlformats.org/drawingml/2006/wordprocessingDrawing" xmlns:w10="urn:schemas-microsoft-com:office:word" xmlns:w="http://schemas.openxmlformats.org/wordprocessingml/2006/main" xmlns:wne="http://schemas.microsoft.com/office/word/2006/wordml">
   <w:comment w:id="2" w:author="Monicaa" w:date="2018-05-03T19:41:00Z" w:initials="M">
     <w:p>
       <w:pPr>
@@ -5101,15 +4954,15 @@
 </file>
 
 <file path=word/endnotes.xml><?xml version="1.0" encoding="utf-8"?>
-<w:endnotes xmlns:wpc="http://schemas.microsoft.com/office/word/2010/wordprocessingCanvas" xmlns:mc="http://schemas.openxmlformats.org/markup-compatibility/2006" xmlns:o="urn:schemas-microsoft-com:office:office" xmlns:r="http://schemas.openxmlformats.org/officeDocument/2006/relationships" xmlns:m="http://schemas.openxmlformats.org/officeDocument/2006/math" xmlns:v="urn:schemas-microsoft-com:vml" xmlns:wp14="http://schemas.microsoft.com/office/word/2010/wordprocessingDrawing" xmlns:wp="http://schemas.openxmlformats.org/drawingml/2006/wordprocessingDrawing" xmlns:w10="urn:schemas-microsoft-com:office:word" xmlns:w="http://schemas.openxmlformats.org/wordprocessingml/2006/main" xmlns:w14="http://schemas.microsoft.com/office/word/2010/wordml" xmlns:w15="http://schemas.microsoft.com/office/word/2012/wordml" xmlns:wpg="http://schemas.microsoft.com/office/word/2010/wordprocessingGroup" xmlns:wpi="http://schemas.microsoft.com/office/word/2010/wordprocessingInk" xmlns:wne="http://schemas.microsoft.com/office/word/2006/wordml" xmlns:wps="http://schemas.microsoft.com/office/word/2010/wordprocessingShape" mc:Ignorable="w14 w15 wp14">
-  <w:endnote w:type="separator" w:id="-1">
+<w:endnotes xmlns:ve="http://schemas.openxmlformats.org/markup-compatibility/2006" xmlns:o="urn:schemas-microsoft-com:office:office" xmlns:r="http://schemas.openxmlformats.org/officeDocument/2006/relationships" xmlns:m="http://schemas.openxmlformats.org/officeDocument/2006/math" xmlns:v="urn:schemas-microsoft-com:vml" xmlns:wp="http://schemas.openxmlformats.org/drawingml/2006/wordprocessingDrawing" xmlns:w10="urn:schemas-microsoft-com:office:word" xmlns:w="http://schemas.openxmlformats.org/wordprocessingml/2006/main" xmlns:wne="http://schemas.microsoft.com/office/word/2006/wordml">
+  <w:endnote w:type="separator" w:id="0">
     <w:p>
       <w:r>
         <w:separator/>
       </w:r>
     </w:p>
   </w:endnote>
-  <w:endnote w:type="continuationSeparator" w:id="0">
+  <w:endnote w:type="continuationSeparator" w:id="1">
     <w:p>
       <w:r>
         <w:continuationSeparator/>
@@ -5120,7 +4973,7 @@
 </file>
 
 <file path=word/footer1.xml><?xml version="1.0" encoding="utf-8"?>
-<w:ftr xmlns:wpc="http://schemas.microsoft.com/office/word/2010/wordprocessingCanvas" xmlns:mc="http://schemas.openxmlformats.org/markup-compatibility/2006" xmlns:o="urn:schemas-microsoft-com:office:office" xmlns:r="http://schemas.openxmlformats.org/officeDocument/2006/relationships" xmlns:m="http://schemas.openxmlformats.org/officeDocument/2006/math" xmlns:v="urn:schemas-microsoft-com:vml" xmlns:wp14="http://schemas.microsoft.com/office/word/2010/wordprocessingDrawing" xmlns:wp="http://schemas.openxmlformats.org/drawingml/2006/wordprocessingDrawing" xmlns:w10="urn:schemas-microsoft-com:office:word" xmlns:w="http://schemas.openxmlformats.org/wordprocessingml/2006/main" xmlns:w14="http://schemas.microsoft.com/office/word/2010/wordml" xmlns:w15="http://schemas.microsoft.com/office/word/2012/wordml" xmlns:wpg="http://schemas.microsoft.com/office/word/2010/wordprocessingGroup" xmlns:wpi="http://schemas.microsoft.com/office/word/2010/wordprocessingInk" xmlns:wne="http://schemas.microsoft.com/office/word/2006/wordml" xmlns:wps="http://schemas.microsoft.com/office/word/2010/wordprocessingShape" mc:Ignorable="w14 w15 wp14">
+<w:ftr xmlns:ve="http://schemas.openxmlformats.org/markup-compatibility/2006" xmlns:o="urn:schemas-microsoft-com:office:office" xmlns:r="http://schemas.openxmlformats.org/officeDocument/2006/relationships" xmlns:m="http://schemas.openxmlformats.org/officeDocument/2006/math" xmlns:v="urn:schemas-microsoft-com:vml" xmlns:wp="http://schemas.openxmlformats.org/drawingml/2006/wordprocessingDrawing" xmlns:w10="urn:schemas-microsoft-com:office:word" xmlns:w="http://schemas.openxmlformats.org/wordprocessingml/2006/main" xmlns:wne="http://schemas.microsoft.com/office/word/2006/wordml">
   <w:p>
     <w:pPr>
       <w:pStyle w:val="Piedepgina"/>
@@ -5157,7 +5010,7 @@
 </file>
 
 <file path=word/footer2.xml><?xml version="1.0" encoding="utf-8"?>
-<w:ftr xmlns:wpc="http://schemas.microsoft.com/office/word/2010/wordprocessingCanvas" xmlns:mc="http://schemas.openxmlformats.org/markup-compatibility/2006" xmlns:o="urn:schemas-microsoft-com:office:office" xmlns:r="http://schemas.openxmlformats.org/officeDocument/2006/relationships" xmlns:m="http://schemas.openxmlformats.org/officeDocument/2006/math" xmlns:v="urn:schemas-microsoft-com:vml" xmlns:wp14="http://schemas.microsoft.com/office/word/2010/wordprocessingDrawing" xmlns:wp="http://schemas.openxmlformats.org/drawingml/2006/wordprocessingDrawing" xmlns:w10="urn:schemas-microsoft-com:office:word" xmlns:w="http://schemas.openxmlformats.org/wordprocessingml/2006/main" xmlns:w14="http://schemas.microsoft.com/office/word/2010/wordml" xmlns:w15="http://schemas.microsoft.com/office/word/2012/wordml" xmlns:wpg="http://schemas.microsoft.com/office/word/2010/wordprocessingGroup" xmlns:wpi="http://schemas.microsoft.com/office/word/2010/wordprocessingInk" xmlns:wne="http://schemas.microsoft.com/office/word/2006/wordml" xmlns:wps="http://schemas.microsoft.com/office/word/2010/wordprocessingShape" mc:Ignorable="w14 w15 wp14">
+<w:ftr xmlns:ve="http://schemas.openxmlformats.org/markup-compatibility/2006" xmlns:o="urn:schemas-microsoft-com:office:office" xmlns:r="http://schemas.openxmlformats.org/officeDocument/2006/relationships" xmlns:m="http://schemas.openxmlformats.org/officeDocument/2006/math" xmlns:v="urn:schemas-microsoft-com:vml" xmlns:wp="http://schemas.openxmlformats.org/drawingml/2006/wordprocessingDrawing" xmlns:w10="urn:schemas-microsoft-com:office:word" xmlns:w="http://schemas.openxmlformats.org/wordprocessingml/2006/main" xmlns:wne="http://schemas.microsoft.com/office/word/2006/wordml">
   <w:p>
     <w:pPr>
       <w:pStyle w:val="Piedepgina"/>
@@ -5196,7 +5049,7 @@
         <w:rStyle w:val="Nmerodepgina"/>
         <w:noProof/>
       </w:rPr>
-      <w:t>6</w:t>
+      <w:t>5</w:t>
     </w:r>
     <w:r>
       <w:rPr>
@@ -5216,7 +5069,7 @@
         <w:left w:w="70" w:type="dxa"/>
         <w:right w:w="70" w:type="dxa"/>
       </w:tblCellMar>
-      <w:tblLook w:val="0000" w:firstRow="0" w:lastRow="0" w:firstColumn="0" w:lastColumn="0" w:noHBand="0" w:noVBand="0"/>
+      <w:tblLook w:val="0000"/>
     </w:tblPr>
     <w:tblGrid>
       <w:gridCol w:w="3490"/>
@@ -5239,14 +5092,12 @@
               <w:lang w:val="en-US"/>
             </w:rPr>
           </w:pPr>
-          <w:proofErr w:type="spellStart"/>
           <w:r>
             <w:rPr>
               <w:lang w:val="en-US"/>
             </w:rPr>
             <w:t>Confidencial</w:t>
           </w:r>
-          <w:proofErr w:type="spellEnd"/>
         </w:p>
       </w:tc>
       <w:tc>
@@ -5299,15 +5150,15 @@
 </file>
 
 <file path=word/footnotes.xml><?xml version="1.0" encoding="utf-8"?>
-<w:footnotes xmlns:wpc="http://schemas.microsoft.com/office/word/2010/wordprocessingCanvas" xmlns:mc="http://schemas.openxmlformats.org/markup-compatibility/2006" xmlns:o="urn:schemas-microsoft-com:office:office" xmlns:r="http://schemas.openxmlformats.org/officeDocument/2006/relationships" xmlns:m="http://schemas.openxmlformats.org/officeDocument/2006/math" xmlns:v="urn:schemas-microsoft-com:vml" xmlns:wp14="http://schemas.microsoft.com/office/word/2010/wordprocessingDrawing" xmlns:wp="http://schemas.openxmlformats.org/drawingml/2006/wordprocessingDrawing" xmlns:w10="urn:schemas-microsoft-com:office:word" xmlns:w="http://schemas.openxmlformats.org/wordprocessingml/2006/main" xmlns:w14="http://schemas.microsoft.com/office/word/2010/wordml" xmlns:w15="http://schemas.microsoft.com/office/word/2012/wordml" xmlns:wpg="http://schemas.microsoft.com/office/word/2010/wordprocessingGroup" xmlns:wpi="http://schemas.microsoft.com/office/word/2010/wordprocessingInk" xmlns:wne="http://schemas.microsoft.com/office/word/2006/wordml" xmlns:wps="http://schemas.microsoft.com/office/word/2010/wordprocessingShape" mc:Ignorable="w14 w15 wp14">
-  <w:footnote w:type="separator" w:id="-1">
+<w:footnotes xmlns:ve="http://schemas.openxmlformats.org/markup-compatibility/2006" xmlns:o="urn:schemas-microsoft-com:office:office" xmlns:r="http://schemas.openxmlformats.org/officeDocument/2006/relationships" xmlns:m="http://schemas.openxmlformats.org/officeDocument/2006/math" xmlns:v="urn:schemas-microsoft-com:vml" xmlns:wp="http://schemas.openxmlformats.org/drawingml/2006/wordprocessingDrawing" xmlns:w10="urn:schemas-microsoft-com:office:word" xmlns:w="http://schemas.openxmlformats.org/wordprocessingml/2006/main" xmlns:wne="http://schemas.microsoft.com/office/word/2006/wordml">
+  <w:footnote w:type="separator" w:id="0">
     <w:p>
       <w:r>
         <w:separator/>
       </w:r>
     </w:p>
   </w:footnote>
-  <w:footnote w:type="continuationSeparator" w:id="0">
+  <w:footnote w:type="continuationSeparator" w:id="1">
     <w:p>
       <w:r>
         <w:continuationSeparator/>
@@ -5318,7 +5169,7 @@
 </file>
 
 <file path=word/header1.xml><?xml version="1.0" encoding="utf-8"?>
-<w:hdr xmlns:wpc="http://schemas.microsoft.com/office/word/2010/wordprocessingCanvas" xmlns:mc="http://schemas.openxmlformats.org/markup-compatibility/2006" xmlns:o="urn:schemas-microsoft-com:office:office" xmlns:r="http://schemas.openxmlformats.org/officeDocument/2006/relationships" xmlns:m="http://schemas.openxmlformats.org/officeDocument/2006/math" xmlns:v="urn:schemas-microsoft-com:vml" xmlns:wp14="http://schemas.microsoft.com/office/word/2010/wordprocessingDrawing" xmlns:wp="http://schemas.openxmlformats.org/drawingml/2006/wordprocessingDrawing" xmlns:w10="urn:schemas-microsoft-com:office:word" xmlns:w="http://schemas.openxmlformats.org/wordprocessingml/2006/main" xmlns:w14="http://schemas.microsoft.com/office/word/2010/wordml" xmlns:w15="http://schemas.microsoft.com/office/word/2012/wordml" xmlns:wpg="http://schemas.microsoft.com/office/word/2010/wordprocessingGroup" xmlns:wpi="http://schemas.microsoft.com/office/word/2010/wordprocessingInk" xmlns:wne="http://schemas.microsoft.com/office/word/2006/wordml" xmlns:wps="http://schemas.microsoft.com/office/word/2010/wordprocessingShape" mc:Ignorable="w14 w15 wp14">
+<w:hdr xmlns:ve="http://schemas.openxmlformats.org/markup-compatibility/2006" xmlns:o="urn:schemas-microsoft-com:office:office" xmlns:r="http://schemas.openxmlformats.org/officeDocument/2006/relationships" xmlns:m="http://schemas.openxmlformats.org/officeDocument/2006/math" xmlns:v="urn:schemas-microsoft-com:vml" xmlns:wp="http://schemas.openxmlformats.org/drawingml/2006/wordprocessingDrawing" xmlns:w10="urn:schemas-microsoft-com:office:word" xmlns:w="http://schemas.openxmlformats.org/wordprocessingml/2006/main" xmlns:wne="http://schemas.microsoft.com/office/word/2006/wordml">
   <w:tbl>
     <w:tblPr>
       <w:tblW w:w="9790" w:type="dxa"/>
@@ -5329,7 +5180,7 @@
         <w:left w:w="70" w:type="dxa"/>
         <w:right w:w="70" w:type="dxa"/>
       </w:tblCellMar>
-      <w:tblLook w:val="0000" w:firstRow="0" w:lastRow="0" w:firstColumn="0" w:lastColumn="0" w:noHBand="0" w:noVBand="0"/>
+      <w:tblLook w:val="0000"/>
     </w:tblPr>
     <w:tblGrid>
       <w:gridCol w:w="1150"/>
@@ -5363,9 +5214,10 @@
           <w:r>
             <w:rPr>
               <w:noProof/>
+              <w:lang w:val="es-AR" w:eastAsia="es-AR"/>
             </w:rPr>
             <w:drawing>
-              <wp:inline distT="0" distB="0" distL="0" distR="0" wp14:anchorId="6653FDE7" wp14:editId="3F406A7F">
+              <wp:inline distT="0" distB="0" distL="0" distR="0">
                 <wp:extent cx="561975" cy="781050"/>
                 <wp:effectExtent l="19050" t="0" r="9525" b="0"/>
                 <wp:docPr id="1" name="Imagen 1" descr="Universidad Blas Pascal"/>
@@ -5588,7 +5440,7 @@
 </file>
 
 <file path=word/numbering.xml><?xml version="1.0" encoding="utf-8"?>
-<w:numbering xmlns:wpc="http://schemas.microsoft.com/office/word/2010/wordprocessingCanvas" xmlns:mc="http://schemas.openxmlformats.org/markup-compatibility/2006" xmlns:o="urn:schemas-microsoft-com:office:office" xmlns:r="http://schemas.openxmlformats.org/officeDocument/2006/relationships" xmlns:m="http://schemas.openxmlformats.org/officeDocument/2006/math" xmlns:v="urn:schemas-microsoft-com:vml" xmlns:wp14="http://schemas.microsoft.com/office/word/2010/wordprocessingDrawing" xmlns:wp="http://schemas.openxmlformats.org/drawingml/2006/wordprocessingDrawing" xmlns:w10="urn:schemas-microsoft-com:office:word" xmlns:w="http://schemas.openxmlformats.org/wordprocessingml/2006/main" xmlns:w14="http://schemas.microsoft.com/office/word/2010/wordml" xmlns:w15="http://schemas.microsoft.com/office/word/2012/wordml" xmlns:wpg="http://schemas.microsoft.com/office/word/2010/wordprocessingGroup" xmlns:wpi="http://schemas.microsoft.com/office/word/2010/wordprocessingInk" xmlns:wne="http://schemas.microsoft.com/office/word/2006/wordml" xmlns:wps="http://schemas.microsoft.com/office/word/2010/wordprocessingShape" mc:Ignorable="w14 w15 wp14">
+<w:numbering xmlns:ve="http://schemas.openxmlformats.org/markup-compatibility/2006" xmlns:o="urn:schemas-microsoft-com:office:office" xmlns:r="http://schemas.openxmlformats.org/officeDocument/2006/relationships" xmlns:m="http://schemas.openxmlformats.org/officeDocument/2006/math" xmlns:v="urn:schemas-microsoft-com:vml" xmlns:wp="http://schemas.openxmlformats.org/drawingml/2006/wordprocessingDrawing" xmlns:w10="urn:schemas-microsoft-com:office:word" xmlns:w="http://schemas.openxmlformats.org/wordprocessingml/2006/main" xmlns:wne="http://schemas.microsoft.com/office/word/2006/wordml">
   <w:abstractNum w:abstractNumId="0">
     <w:nsid w:val="063C6169"/>
     <w:multiLevelType w:val="hybridMultilevel"/>
@@ -8877,7 +8729,7 @@
 </file>
 
 <file path=word/styles.xml><?xml version="1.0" encoding="utf-8"?>
-<w:styles xmlns:mc="http://schemas.openxmlformats.org/markup-compatibility/2006" xmlns:r="http://schemas.openxmlformats.org/officeDocument/2006/relationships" xmlns:w="http://schemas.openxmlformats.org/wordprocessingml/2006/main" xmlns:w14="http://schemas.microsoft.com/office/word/2010/wordml" xmlns:w15="http://schemas.microsoft.com/office/word/2012/wordml" mc:Ignorable="w14 w15">
+<w:styles xmlns:r="http://schemas.openxmlformats.org/officeDocument/2006/relationships" xmlns:w="http://schemas.openxmlformats.org/wordprocessingml/2006/main">
   <w:docDefaults>
     <w:rPrDefault>
       <w:rPr>
@@ -8887,7 +8739,7 @@
     </w:rPrDefault>
     <w:pPrDefault/>
   </w:docDefaults>
-  <w:latentStyles w:defLockedState="0" w:defUIPriority="0" w:defSemiHidden="0" w:defUnhideWhenUsed="0" w:defQFormat="0" w:count="371">
+  <w:latentStyles w:defLockedState="0" w:defUIPriority="0" w:defSemiHidden="0" w:defUnhideWhenUsed="0" w:defQFormat="0" w:count="267">
     <w:lsdException w:name="Normal" w:qFormat="1"/>
     <w:lsdException w:name="heading 1" w:qFormat="1"/>
     <w:lsdException w:name="heading 2" w:qFormat="1"/>
@@ -9061,110 +8913,6 @@
     <w:lsdException w:name="Book Title" w:uiPriority="33" w:qFormat="1"/>
     <w:lsdException w:name="Bibliography" w:semiHidden="1" w:uiPriority="37" w:unhideWhenUsed="1"/>
     <w:lsdException w:name="TOC Heading" w:semiHidden="1" w:uiPriority="39" w:unhideWhenUsed="1" w:qFormat="1"/>
-    <w:lsdException w:name="Plain Table 1" w:uiPriority="41"/>
-    <w:lsdException w:name="Plain Table 2" w:uiPriority="42"/>
-    <w:lsdException w:name="Plain Table 3" w:uiPriority="43"/>
-    <w:lsdException w:name="Plain Table 4" w:uiPriority="44"/>
-    <w:lsdException w:name="Plain Table 5" w:uiPriority="45"/>
-    <w:lsdException w:name="Grid Table Light" w:uiPriority="40"/>
-    <w:lsdException w:name="Grid Table 1 Light" w:uiPriority="46"/>
-    <w:lsdException w:name="Grid Table 2" w:uiPriority="47"/>
-    <w:lsdException w:name="Grid Table 3" w:uiPriority="48"/>
-    <w:lsdException w:name="Grid Table 4" w:uiPriority="49"/>
-    <w:lsdException w:name="Grid Table 5 Dark" w:uiPriority="50"/>
-    <w:lsdException w:name="Grid Table 6 Colorful" w:uiPriority="51"/>
-    <w:lsdException w:name="Grid Table 7 Colorful" w:uiPriority="52"/>
-    <w:lsdException w:name="Grid Table 1 Light Accent 1" w:uiPriority="46"/>
-    <w:lsdException w:name="Grid Table 2 Accent 1" w:uiPriority="47"/>
-    <w:lsdException w:name="Grid Table 3 Accent 1" w:uiPriority="48"/>
-    <w:lsdException w:name="Grid Table 4 Accent 1" w:uiPriority="49"/>
-    <w:lsdException w:name="Grid Table 5 Dark Accent 1" w:uiPriority="50"/>
-    <w:lsdException w:name="Grid Table 6 Colorful Accent 1" w:uiPriority="51"/>
-    <w:lsdException w:name="Grid Table 7 Colorful Accent 1" w:uiPriority="52"/>
-    <w:lsdException w:name="Grid Table 1 Light Accent 2" w:uiPriority="46"/>
-    <w:lsdException w:name="Grid Table 2 Accent 2" w:uiPriority="47"/>
-    <w:lsdException w:name="Grid Table 3 Accent 2" w:uiPriority="48"/>
-    <w:lsdException w:name="Grid Table 4 Accent 2" w:uiPriority="49"/>
-    <w:lsdException w:name="Grid Table 5 Dark Accent 2" w:uiPriority="50"/>
-    <w:lsdException w:name="Grid Table 6 Colorful Accent 2" w:uiPriority="51"/>
-    <w:lsdException w:name="Grid Table 7 Colorful Accent 2" w:uiPriority="52"/>
-    <w:lsdException w:name="Grid Table 1 Light Accent 3" w:uiPriority="46"/>
-    <w:lsdException w:name="Grid Table 2 Accent 3" w:uiPriority="47"/>
-    <w:lsdException w:name="Grid Table 3 Accent 3" w:uiPriority="48"/>
-    <w:lsdException w:name="Grid Table 4 Accent 3" w:uiPriority="49"/>
-    <w:lsdException w:name="Grid Table 5 Dark Accent 3" w:uiPriority="50"/>
-    <w:lsdException w:name="Grid Table 6 Colorful Accent 3" w:uiPriority="51"/>
-    <w:lsdException w:name="Grid Table 7 Colorful Accent 3" w:uiPriority="52"/>
-    <w:lsdException w:name="Grid Table 1 Light Accent 4" w:uiPriority="46"/>
-    <w:lsdException w:name="Grid Table 2 Accent 4" w:uiPriority="47"/>
-    <w:lsdException w:name="Grid Table 3 Accent 4" w:uiPriority="48"/>
-    <w:lsdException w:name="Grid Table 4 Accent 4" w:uiPriority="49"/>
-    <w:lsdException w:name="Grid Table 5 Dark Accent 4" w:uiPriority="50"/>
-    <w:lsdException w:name="Grid Table 6 Colorful Accent 4" w:uiPriority="51"/>
-    <w:lsdException w:name="Grid Table 7 Colorful Accent 4" w:uiPriority="52"/>
-    <w:lsdException w:name="Grid Table 1 Light Accent 5" w:uiPriority="46"/>
-    <w:lsdException w:name="Grid Table 2 Accent 5" w:uiPriority="47"/>
-    <w:lsdException w:name="Grid Table 3 Accent 5" w:uiPriority="48"/>
-    <w:lsdException w:name="Grid Table 4 Accent 5" w:uiPriority="49"/>
-    <w:lsdException w:name="Grid Table 5 Dark Accent 5" w:uiPriority="50"/>
-    <w:lsdException w:name="Grid Table 6 Colorful Accent 5" w:uiPriority="51"/>
-    <w:lsdException w:name="Grid Table 7 Colorful Accent 5" w:uiPriority="52"/>
-    <w:lsdException w:name="Grid Table 1 Light Accent 6" w:uiPriority="46"/>
-    <w:lsdException w:name="Grid Table 2 Accent 6" w:uiPriority="47"/>
-    <w:lsdException w:name="Grid Table 3 Accent 6" w:uiPriority="48"/>
-    <w:lsdException w:name="Grid Table 4 Accent 6" w:uiPriority="49"/>
-    <w:lsdException w:name="Grid Table 5 Dark Accent 6" w:uiPriority="50"/>
-    <w:lsdException w:name="Grid Table 6 Colorful Accent 6" w:uiPriority="51"/>
-    <w:lsdException w:name="Grid Table 7 Colorful Accent 6" w:uiPriority="52"/>
-    <w:lsdException w:name="List Table 1 Light" w:uiPriority="46"/>
-    <w:lsdException w:name="List Table 2" w:uiPriority="47"/>
-    <w:lsdException w:name="List Table 3" w:uiPriority="48"/>
-    <w:lsdException w:name="List Table 4" w:uiPriority="49"/>
-    <w:lsdException w:name="List Table 5 Dark" w:uiPriority="50"/>
-    <w:lsdException w:name="List Table 6 Colorful" w:uiPriority="51"/>
-    <w:lsdException w:name="List Table 7 Colorful" w:uiPriority="52"/>
-    <w:lsdException w:name="List Table 1 Light Accent 1" w:uiPriority="46"/>
-    <w:lsdException w:name="List Table 2 Accent 1" w:uiPriority="47"/>
-    <w:lsdException w:name="List Table 3 Accent 1" w:uiPriority="48"/>
-    <w:lsdException w:name="List Table 4 Accent 1" w:uiPriority="49"/>
-    <w:lsdException w:name="List Table 5 Dark Accent 1" w:uiPriority="50"/>
-    <w:lsdException w:name="List Table 6 Colorful Accent 1" w:uiPriority="51"/>
-    <w:lsdException w:name="List Table 7 Colorful Accent 1" w:uiPriority="52"/>
-    <w:lsdException w:name="List Table 1 Light Accent 2" w:uiPriority="46"/>
-    <w:lsdException w:name="List Table 2 Accent 2" w:uiPriority="47"/>
-    <w:lsdException w:name="List Table 3 Accent 2" w:uiPriority="48"/>
-    <w:lsdException w:name="List Table 4 Accent 2" w:uiPriority="49"/>
-    <w:lsdException w:name="List Table 5 Dark Accent 2" w:uiPriority="50"/>
-    <w:lsdException w:name="List Table 6 Colorful Accent 2" w:uiPriority="51"/>
-    <w:lsdException w:name="List Table 7 Colorful Accent 2" w:uiPriority="52"/>
-    <w:lsdException w:name="List Table 1 Light Accent 3" w:uiPriority="46"/>
-    <w:lsdException w:name="List Table 2 Accent 3" w:uiPriority="47"/>
-    <w:lsdException w:name="List Table 3 Accent 3" w:uiPriority="48"/>
-    <w:lsdException w:name="List Table 4 Accent 3" w:uiPriority="49"/>
-    <w:lsdException w:name="List Table 5 Dark Accent 3" w:uiPriority="50"/>
-    <w:lsdException w:name="List Table 6 Colorful Accent 3" w:uiPriority="51"/>
-    <w:lsdException w:name="List Table 7 Colorful Accent 3" w:uiPriority="52"/>
-    <w:lsdException w:name="List Table 1 Light Accent 4" w:uiPriority="46"/>
-    <w:lsdException w:name="List Table 2 Accent 4" w:uiPriority="47"/>
-    <w:lsdException w:name="List Table 3 Accent 4" w:uiPriority="48"/>
-    <w:lsdException w:name="List Table 4 Accent 4" w:uiPriority="49"/>
-    <w:lsdException w:name="List Table 5 Dark Accent 4" w:uiPriority="50"/>
-    <w:lsdException w:name="List Table 6 Colorful Accent 4" w:uiPriority="51"/>
-    <w:lsdException w:name="List Table 7 Colorful Accent 4" w:uiPriority="52"/>
-    <w:lsdException w:name="List Table 1 Light Accent 5" w:uiPriority="46"/>
-    <w:lsdException w:name="List Table 2 Accent 5" w:uiPriority="47"/>
-    <w:lsdException w:name="List Table 3 Accent 5" w:uiPriority="48"/>
-    <w:lsdException w:name="List Table 4 Accent 5" w:uiPriority="49"/>
-    <w:lsdException w:name="List Table 5 Dark Accent 5" w:uiPriority="50"/>
-    <w:lsdException w:name="List Table 6 Colorful Accent 5" w:uiPriority="51"/>
-    <w:lsdException w:name="List Table 7 Colorful Accent 5" w:uiPriority="52"/>
-    <w:lsdException w:name="List Table 1 Light Accent 6" w:uiPriority="46"/>
-    <w:lsdException w:name="List Table 2 Accent 6" w:uiPriority="47"/>
-    <w:lsdException w:name="List Table 3 Accent 6" w:uiPriority="48"/>
-    <w:lsdException w:name="List Table 4 Accent 6" w:uiPriority="49"/>
-    <w:lsdException w:name="List Table 5 Dark Accent 6" w:uiPriority="50"/>
-    <w:lsdException w:name="List Table 6 Colorful Accent 6" w:uiPriority="51"/>
-    <w:lsdException w:name="List Table 7 Colorful Accent 6" w:uiPriority="52"/>
   </w:latentStyles>
   <w:style w:type="paragraph" w:default="1" w:styleId="Normal">
     <w:name w:val="Normal"/>
@@ -9244,6 +8992,7 @@
     <w:uiPriority w:val="99"/>
     <w:semiHidden/>
     <w:unhideWhenUsed/>
+    <w:qFormat/>
     <w:tblPr>
       <w:tblInd w:w="0" w:type="dxa"/>
       <w:tblCellMar>
@@ -9431,6 +9180,7 @@
     <w:basedOn w:val="Tablanormal"/>
     <w:rsid w:val="00426D74"/>
     <w:tblPr>
+      <w:tblInd w:w="0" w:type="dxa"/>
       <w:tblBorders>
         <w:top w:val="single" w:sz="4" w:space="0" w:color="000000"/>
         <w:left w:val="single" w:sz="4" w:space="0" w:color="000000"/>
@@ -9439,6 +9189,12 @@
         <w:insideH w:val="single" w:sz="4" w:space="0" w:color="000000"/>
         <w:insideV w:val="single" w:sz="4" w:space="0" w:color="000000"/>
       </w:tblBorders>
+      <w:tblCellMar>
+        <w:top w:w="0" w:type="dxa"/>
+        <w:left w:w="108" w:type="dxa"/>
+        <w:bottom w:w="0" w:type="dxa"/>
+        <w:right w:w="108" w:type="dxa"/>
+      </w:tblCellMar>
     </w:tblPr>
   </w:style>
   <w:style w:type="paragraph" w:styleId="Prrafodelista">

</xml_diff>

<commit_message>
Cambios en operaciones SOA en documentacion.
</commit_message>
<xml_diff>
--- a/Análisis SOA/Word/Análisis SOA v1.3.docx
+++ b/Análisis SOA/Word/Análisis SOA v1.3.docx
@@ -2288,11 +2288,26 @@
     </w:p>
     <w:p>
       <w:pPr>
-        <w:pStyle w:val="Ttulo2"/>
+        <w:rPr>
+          <w:rFonts w:cs="Courier New"/>
+          <w:b/>
+          <w:bCs/>
+          <w:spacing w:val="20"/>
+          <w:szCs w:val="20"/>
+        </w:rPr>
       </w:pPr>
       <w:bookmarkStart w:id="7" w:name="_Toc402815790"/>
       <w:bookmarkStart w:id="8" w:name="_Toc505808608"/>
       <w:r>
+        <w:br w:type="page"/>
+      </w:r>
+    </w:p>
+    <w:p>
+      <w:pPr>
+        <w:pStyle w:val="Ttulo2"/>
+      </w:pPr>
+      <w:r>
+        <w:lastRenderedPageBreak/>
         <w:t>Subp</w:t>
       </w:r>
       <w:r>
@@ -2301,7 +2316,7 @@
       <w:bookmarkEnd w:id="7"/>
       <w:bookmarkEnd w:id="8"/>
       <w:r>
-        <w:t>1</w:t>
+        <w:t>2</w:t>
       </w:r>
     </w:p>
     <w:p>
@@ -2337,7 +2352,6 @@
         <w:rPr>
           <w:i/>
         </w:rPr>
-        <w:lastRenderedPageBreak/>
         <w:t>Objetivos</w:t>
       </w:r>
       <w:r>
@@ -2795,10 +2809,7 @@
           </w:tcPr>
           <w:p>
             <w:r>
-              <w:t>Dni_</w:t>
-            </w:r>
-            <w:r>
-              <w:t>cliente</w:t>
+              <w:t>Dni_cliente</w:t>
             </w:r>
           </w:p>
         </w:tc>
@@ -3487,7 +3498,7 @@
       </w:r>
       <w:bookmarkEnd w:id="9"/>
       <w:r>
-        <w:t>2</w:t>
+        <w:t>3</w:t>
       </w:r>
     </w:p>
     <w:p>
@@ -3602,7 +3613,13 @@
         <w:t xml:space="preserve">: </w:t>
       </w:r>
       <w:r>
-        <w:t>Consulta quincenal v1.2</w:t>
+        <w:rPr>
+          <w:highlight w:val="yellow"/>
+        </w:rPr>
+        <w:t>Consulta quincenal</w:t>
+      </w:r>
+      <w:r>
+        <w:t xml:space="preserve"> v1.2</w:t>
       </w:r>
     </w:p>
     <w:p/>
@@ -3633,6 +3650,11 @@
     </w:p>
     <w:p/>
     <w:p>
+      <w:pPr>
+        <w:rPr>
+          <w:u w:val="single"/>
+        </w:rPr>
+      </w:pPr>
       <w:r>
         <w:rPr>
           <w:i/>
@@ -3646,7 +3668,7 @@
         <w:t xml:space="preserve">Servicio </w:t>
       </w:r>
       <w:r>
-        <w:t>3?</w:t>
+        <w:t>3</w:t>
       </w:r>
     </w:p>
     <w:p/>
@@ -3695,11 +3717,11 @@
         <w:tblLook w:val="04A0"/>
       </w:tblPr>
       <w:tblGrid>
-        <w:gridCol w:w="1939"/>
-        <w:gridCol w:w="1897"/>
-        <w:gridCol w:w="1912"/>
-        <w:gridCol w:w="1882"/>
-        <w:gridCol w:w="2224"/>
+        <w:gridCol w:w="818"/>
+        <w:gridCol w:w="854"/>
+        <w:gridCol w:w="980"/>
+        <w:gridCol w:w="721"/>
+        <w:gridCol w:w="6481"/>
       </w:tblGrid>
       <w:tr>
         <w:tc>
@@ -3856,7 +3878,15 @@
             <w:shd w:val="clear" w:color="auto" w:fill="auto"/>
           </w:tcPr>
           <w:p>
-            <w:r>
+            <w:pPr>
+              <w:rPr>
+                <w:u w:val="single"/>
+              </w:rPr>
+            </w:pPr>
+            <w:r>
+              <w:rPr>
+                <w:u w:val="single"/>
+              </w:rPr>
               <w:t>Id_Portal</w:t>
             </w:r>
           </w:p>
@@ -3867,7 +3897,15 @@
             <w:shd w:val="clear" w:color="auto" w:fill="auto"/>
           </w:tcPr>
           <w:p>
-            <w:r>
+            <w:pPr>
+              <w:rPr>
+                <w:u w:val="single"/>
+              </w:rPr>
+            </w:pPr>
+            <w:r>
+              <w:rPr>
+                <w:u w:val="single"/>
+              </w:rPr>
               <w:t>Obligatorio</w:t>
             </w:r>
           </w:p>
@@ -3878,7 +3916,15 @@
             <w:shd w:val="clear" w:color="auto" w:fill="auto"/>
           </w:tcPr>
           <w:p>
-            <w:r>
+            <w:pPr>
+              <w:rPr>
+                <w:u w:val="single"/>
+              </w:rPr>
+            </w:pPr>
+            <w:r>
+              <w:rPr>
+                <w:u w:val="single"/>
+              </w:rPr>
               <w:t>Alfanumérico</w:t>
             </w:r>
           </w:p>
@@ -3889,7 +3935,15 @@
             <w:shd w:val="clear" w:color="auto" w:fill="auto"/>
           </w:tcPr>
           <w:p>
-            <w:r>
+            <w:pPr>
+              <w:rPr>
+                <w:u w:val="single"/>
+              </w:rPr>
+            </w:pPr>
+            <w:r>
+              <w:rPr>
+                <w:u w:val="single"/>
+              </w:rPr>
               <w:t>20</w:t>
             </w:r>
           </w:p>
@@ -3900,7 +3954,15 @@
             <w:shd w:val="clear" w:color="auto" w:fill="auto"/>
           </w:tcPr>
           <w:p>
-            <w:r>
+            <w:pPr>
+              <w:rPr>
+                <w:u w:val="single"/>
+              </w:rPr>
+            </w:pPr>
+            <w:r>
+              <w:rPr>
+                <w:u w:val="single"/>
+              </w:rPr>
               <w:t>PORTAL_GOB_NAC2018</w:t>
             </w:r>
           </w:p>
@@ -4260,7 +4322,16 @@
               </w:rPr>
             </w:pPr>
             <w:r>
-              <w:t>Retorno: “”</w:t>
+              <w:t xml:space="preserve">Retorno: </w:t>
+            </w:r>
+            <w:r>
+              <w:rPr>
+                <w:rFonts w:ascii="Segoe UI" w:hAnsi="Segoe UI" w:cs="Segoe UI"/>
+                <w:color w:val="000000"/>
+                <w:sz w:val="18"/>
+                <w:szCs w:val="18"/>
+              </w:rPr>
+              <w:t>{"idTransaccion":"12345","estadoTransaccion":"Success","mensajeRespuesta":"","horaFechaTransaccion":"Wed May 16 20:55:14 ART 2018","retorno":"[{\"dniCliente\":\"23432255\",\"nomCliente\":\"Pablo Alcaraz \",\"edad\":\"20\",\"domicilio\":\"Potel 6883 \",\"emailCliente\":\"pabloalcaraz@gmail.com\",\"telefono\":\"3517473350 \",\"idLocalidad\":\"2\",\"codProvincia\":\"CB\"},…</w:t>
             </w:r>
           </w:p>
         </w:tc>
@@ -4304,19 +4375,7 @@
           </w:tcPr>
           <w:p>
             <w:r>
-              <w:t xml:space="preserve">Id_concesionaria: </w:t>
-            </w:r>
-            <w:r>
-              <w:t>“</w:t>
-            </w:r>
-            <w:r>
-              <w:t>Montironi</w:t>
-            </w:r>
-            <w:r>
-              <w:t>”</w:t>
-            </w:r>
-            <w:r>
-              <w:t xml:space="preserve"> }</w:t>
+              <w:t>Id_concesionaria: “Montironi” }</w:t>
             </w:r>
           </w:p>
         </w:tc>
@@ -4347,6 +4406,9 @@
       </w:r>
       <w:bookmarkEnd w:id="5"/>
       <w:bookmarkEnd w:id="10"/>
+      <w:r>
+        <w:t xml:space="preserve"> 4</w:t>
+      </w:r>
     </w:p>
     <w:p>
       <w:pPr>
@@ -4364,6 +4426,9 @@
       </w:r>
       <w:r>
         <w:t xml:space="preserve">: </w:t>
+      </w:r>
+      <w:r>
+        <w:t>Verificación de cancelación ganador de sorteo previo.</w:t>
       </w:r>
     </w:p>
     <w:p/>
@@ -4383,6 +4448,12 @@
       <w:r>
         <w:t>:</w:t>
       </w:r>
+      <w:r>
+        <w:t xml:space="preserve"> </w:t>
+      </w:r>
+      <w:r>
+        <w:t>Verificar con concesionarias si se cancelo la cuenta del ganador del sorteo previo.</w:t>
+      </w:r>
     </w:p>
     <w:p>
       <w:pPr>
@@ -4413,6 +4484,9 @@
       <w:r>
         <w:t xml:space="preserve">: </w:t>
       </w:r>
+      <w:r>
+        <w:t>Involucra el envió de la información a la concesionaria del ganador y la obtención de la respuesta.</w:t>
+      </w:r>
     </w:p>
     <w:p>
       <w:pPr>
@@ -4429,11 +4503,6 @@
       </w:pPr>
     </w:p>
     <w:p>
-      <w:pPr>
-        <w:rPr>
-          <w:lang w:val="es-AR"/>
-        </w:rPr>
-      </w:pPr>
       <w:r>
         <w:rPr>
           <w:i/>
@@ -4442,6 +4511,15 @@
       </w:r>
       <w:r>
         <w:t xml:space="preserve">: </w:t>
+      </w:r>
+      <w:r>
+        <w:rPr>
+          <w:highlight w:val="yellow"/>
+        </w:rPr>
+        <w:t>Verificar cancelado</w:t>
+      </w:r>
+      <w:r>
+        <w:t xml:space="preserve"> v1.2</w:t>
       </w:r>
     </w:p>
     <w:p>
@@ -4485,6 +4563,9 @@
       <w:r>
         <w:t xml:space="preserve">: </w:t>
       </w:r>
+      <w:r>
+        <w:t>Servicio 4</w:t>
+      </w:r>
     </w:p>
     <w:p/>
     <w:p/>
@@ -4502,6 +4583,11 @@
     <w:p/>
     <w:p/>
     <w:p>
+      <w:pPr>
+        <w:rPr>
+          <w:u w:val="single"/>
+        </w:rPr>
+      </w:pPr>
       <w:r>
         <w:rPr>
           <w:i/>
@@ -4510,6 +4596,9 @@
       </w:r>
       <w:r>
         <w:t xml:space="preserve">: </w:t>
+      </w:r>
+      <w:r>
+        <w:t>Concesionarias</w:t>
       </w:r>
     </w:p>
     <w:p/>
@@ -4529,11 +4618,11 @@
         <w:tblLook w:val="04A0"/>
       </w:tblPr>
       <w:tblGrid>
-        <w:gridCol w:w="1970"/>
-        <w:gridCol w:w="1971"/>
-        <w:gridCol w:w="1971"/>
-        <w:gridCol w:w="1971"/>
-        <w:gridCol w:w="1971"/>
+        <w:gridCol w:w="1902"/>
+        <w:gridCol w:w="1909"/>
+        <w:gridCol w:w="1922"/>
+        <w:gridCol w:w="1897"/>
+        <w:gridCol w:w="2224"/>
       </w:tblGrid>
       <w:tr>
         <w:tc>
@@ -4605,7 +4694,7 @@
         </w:trPr>
         <w:tc>
           <w:tcPr>
-            <w:tcW w:w="1970" w:type="dxa"/>
+            <w:tcW w:w="1918" w:type="dxa"/>
             <w:shd w:val="clear" w:color="auto" w:fill="auto"/>
             <w:vAlign w:val="center"/>
           </w:tcPr>
@@ -4617,7 +4706,7 @@
         </w:tc>
         <w:tc>
           <w:tcPr>
-            <w:tcW w:w="1971" w:type="dxa"/>
+            <w:tcW w:w="1926" w:type="dxa"/>
             <w:shd w:val="clear" w:color="auto" w:fill="auto"/>
             <w:vAlign w:val="center"/>
           </w:tcPr>
@@ -4629,7 +4718,7 @@
         </w:tc>
         <w:tc>
           <w:tcPr>
-            <w:tcW w:w="1971" w:type="dxa"/>
+            <w:tcW w:w="1935" w:type="dxa"/>
             <w:shd w:val="clear" w:color="auto" w:fill="auto"/>
             <w:vAlign w:val="center"/>
           </w:tcPr>
@@ -4641,7 +4730,7 @@
         </w:tc>
         <w:tc>
           <w:tcPr>
-            <w:tcW w:w="1971" w:type="dxa"/>
+            <w:tcW w:w="1917" w:type="dxa"/>
             <w:shd w:val="clear" w:color="auto" w:fill="auto"/>
             <w:vAlign w:val="center"/>
           </w:tcPr>
@@ -4653,7 +4742,7 @@
         </w:tc>
         <w:tc>
           <w:tcPr>
-            <w:tcW w:w="1971" w:type="dxa"/>
+            <w:tcW w:w="2158" w:type="dxa"/>
             <w:shd w:val="clear" w:color="auto" w:fill="auto"/>
             <w:vAlign w:val="center"/>
           </w:tcPr>
@@ -4670,38 +4759,58 @@
         </w:trPr>
         <w:tc>
           <w:tcPr>
-            <w:tcW w:w="1970" w:type="dxa"/>
-            <w:shd w:val="clear" w:color="auto" w:fill="auto"/>
-          </w:tcPr>
-          <w:p/>
-        </w:tc>
-        <w:tc>
-          <w:tcPr>
-            <w:tcW w:w="1971" w:type="dxa"/>
-            <w:shd w:val="clear" w:color="auto" w:fill="auto"/>
-          </w:tcPr>
-          <w:p/>
-        </w:tc>
-        <w:tc>
-          <w:tcPr>
-            <w:tcW w:w="1971" w:type="dxa"/>
-            <w:shd w:val="clear" w:color="auto" w:fill="auto"/>
-          </w:tcPr>
-          <w:p/>
-        </w:tc>
-        <w:tc>
-          <w:tcPr>
-            <w:tcW w:w="1971" w:type="dxa"/>
-            <w:shd w:val="clear" w:color="auto" w:fill="auto"/>
-          </w:tcPr>
-          <w:p/>
-        </w:tc>
-        <w:tc>
-          <w:tcPr>
-            <w:tcW w:w="1971" w:type="dxa"/>
-            <w:shd w:val="clear" w:color="auto" w:fill="auto"/>
-          </w:tcPr>
-          <w:p/>
+            <w:tcW w:w="1918" w:type="dxa"/>
+            <w:shd w:val="clear" w:color="auto" w:fill="auto"/>
+          </w:tcPr>
+          <w:p>
+            <w:r>
+              <w:t>Id_Portal</w:t>
+            </w:r>
+          </w:p>
+        </w:tc>
+        <w:tc>
+          <w:tcPr>
+            <w:tcW w:w="1926" w:type="dxa"/>
+            <w:shd w:val="clear" w:color="auto" w:fill="auto"/>
+          </w:tcPr>
+          <w:p>
+            <w:r>
+              <w:t>Obligatorio</w:t>
+            </w:r>
+          </w:p>
+        </w:tc>
+        <w:tc>
+          <w:tcPr>
+            <w:tcW w:w="1935" w:type="dxa"/>
+            <w:shd w:val="clear" w:color="auto" w:fill="auto"/>
+          </w:tcPr>
+          <w:p>
+            <w:r>
+              <w:t>Alfanumérico</w:t>
+            </w:r>
+          </w:p>
+        </w:tc>
+        <w:tc>
+          <w:tcPr>
+            <w:tcW w:w="1917" w:type="dxa"/>
+            <w:shd w:val="clear" w:color="auto" w:fill="auto"/>
+          </w:tcPr>
+          <w:p>
+            <w:r>
+              <w:t>20</w:t>
+            </w:r>
+          </w:p>
+        </w:tc>
+        <w:tc>
+          <w:tcPr>
+            <w:tcW w:w="2158" w:type="dxa"/>
+            <w:shd w:val="clear" w:color="auto" w:fill="auto"/>
+          </w:tcPr>
+          <w:p>
+            <w:r>
+              <w:t>PORTAL_GOB_NAC2018</w:t>
+            </w:r>
+          </w:p>
         </w:tc>
       </w:tr>
       <w:tr>
@@ -4710,38 +4819,115 @@
         </w:trPr>
         <w:tc>
           <w:tcPr>
-            <w:tcW w:w="1970" w:type="dxa"/>
+            <w:tcW w:w="1918" w:type="dxa"/>
+            <w:shd w:val="clear" w:color="auto" w:fill="auto"/>
+          </w:tcPr>
+          <w:p>
+            <w:r>
+              <w:t>Dni_cliente</w:t>
+            </w:r>
+          </w:p>
+        </w:tc>
+        <w:tc>
+          <w:tcPr>
+            <w:tcW w:w="1926" w:type="dxa"/>
+            <w:shd w:val="clear" w:color="auto" w:fill="auto"/>
+          </w:tcPr>
+          <w:p>
+            <w:r>
+              <w:t>Obligatorio</w:t>
+            </w:r>
+          </w:p>
+        </w:tc>
+        <w:tc>
+          <w:tcPr>
+            <w:tcW w:w="1935" w:type="dxa"/>
+            <w:shd w:val="clear" w:color="auto" w:fill="auto"/>
+          </w:tcPr>
+          <w:p>
+            <w:r>
+              <w:t>String</w:t>
+            </w:r>
+          </w:p>
+        </w:tc>
+        <w:tc>
+          <w:tcPr>
+            <w:tcW w:w="1917" w:type="dxa"/>
             <w:shd w:val="clear" w:color="auto" w:fill="auto"/>
           </w:tcPr>
           <w:p/>
         </w:tc>
         <w:tc>
           <w:tcPr>
-            <w:tcW w:w="1971" w:type="dxa"/>
+            <w:tcW w:w="2158" w:type="dxa"/>
+            <w:shd w:val="clear" w:color="auto" w:fill="auto"/>
+          </w:tcPr>
+          <w:p>
+            <w:r>
+              <w:t>“37123456”</w:t>
+            </w:r>
+          </w:p>
+        </w:tc>
+      </w:tr>
+      <w:tr>
+        <w:trPr>
+          <w:trHeight w:val="202"/>
+        </w:trPr>
+        <w:tc>
+          <w:tcPr>
+            <w:tcW w:w="1918" w:type="dxa"/>
+            <w:shd w:val="clear" w:color="auto" w:fill="auto"/>
+          </w:tcPr>
+          <w:p>
+            <w:r>
+              <w:t>Id_plan</w:t>
+            </w:r>
+          </w:p>
+        </w:tc>
+        <w:tc>
+          <w:tcPr>
+            <w:tcW w:w="1926" w:type="dxa"/>
+            <w:shd w:val="clear" w:color="auto" w:fill="auto"/>
+          </w:tcPr>
+          <w:p>
+            <w:r>
+              <w:t>Obligatorio</w:t>
+            </w:r>
+          </w:p>
+        </w:tc>
+        <w:tc>
+          <w:tcPr>
+            <w:tcW w:w="1935" w:type="dxa"/>
+            <w:shd w:val="clear" w:color="auto" w:fill="auto"/>
+          </w:tcPr>
+          <w:p>
+            <w:r>
+              <w:t>String</w:t>
+            </w:r>
+          </w:p>
+        </w:tc>
+        <w:tc>
+          <w:tcPr>
+            <w:tcW w:w="1917" w:type="dxa"/>
             <w:shd w:val="clear" w:color="auto" w:fill="auto"/>
           </w:tcPr>
           <w:p/>
         </w:tc>
         <w:tc>
           <w:tcPr>
-            <w:tcW w:w="1971" w:type="dxa"/>
-            <w:shd w:val="clear" w:color="auto" w:fill="auto"/>
-          </w:tcPr>
-          <w:p/>
-        </w:tc>
-        <w:tc>
-          <w:tcPr>
-            <w:tcW w:w="1971" w:type="dxa"/>
-            <w:shd w:val="clear" w:color="auto" w:fill="auto"/>
-          </w:tcPr>
-          <w:p/>
-        </w:tc>
-        <w:tc>
-          <w:tcPr>
-            <w:tcW w:w="1971" w:type="dxa"/>
-            <w:shd w:val="clear" w:color="auto" w:fill="auto"/>
-          </w:tcPr>
-          <w:p/>
+            <w:tcW w:w="2158" w:type="dxa"/>
+            <w:shd w:val="clear" w:color="auto" w:fill="auto"/>
+          </w:tcPr>
+          <w:p>
+            <w:pPr>
+              <w:rPr>
+                <w:u w:val="single"/>
+              </w:rPr>
+            </w:pPr>
+            <w:r>
+              <w:t>“2”</w:t>
+            </w:r>
+          </w:p>
         </w:tc>
       </w:tr>
       <w:tr>
@@ -4772,7 +4958,7 @@
         </w:trPr>
         <w:tc>
           <w:tcPr>
-            <w:tcW w:w="1970" w:type="dxa"/>
+            <w:tcW w:w="1918" w:type="dxa"/>
             <w:shd w:val="clear" w:color="auto" w:fill="auto"/>
             <w:vAlign w:val="center"/>
           </w:tcPr>
@@ -4784,7 +4970,7 @@
         </w:tc>
         <w:tc>
           <w:tcPr>
-            <w:tcW w:w="1971" w:type="dxa"/>
+            <w:tcW w:w="1926" w:type="dxa"/>
             <w:shd w:val="clear" w:color="auto" w:fill="auto"/>
             <w:vAlign w:val="center"/>
           </w:tcPr>
@@ -4796,7 +4982,7 @@
         </w:tc>
         <w:tc>
           <w:tcPr>
-            <w:tcW w:w="1971" w:type="dxa"/>
+            <w:tcW w:w="1935" w:type="dxa"/>
             <w:shd w:val="clear" w:color="auto" w:fill="auto"/>
             <w:vAlign w:val="center"/>
           </w:tcPr>
@@ -4808,7 +4994,7 @@
         </w:tc>
         <w:tc>
           <w:tcPr>
-            <w:tcW w:w="1971" w:type="dxa"/>
+            <w:tcW w:w="1917" w:type="dxa"/>
             <w:shd w:val="clear" w:color="auto" w:fill="auto"/>
             <w:vAlign w:val="center"/>
           </w:tcPr>
@@ -4820,7 +5006,7 @@
         </w:tc>
         <w:tc>
           <w:tcPr>
-            <w:tcW w:w="1971" w:type="dxa"/>
+            <w:tcW w:w="2158" w:type="dxa"/>
             <w:shd w:val="clear" w:color="auto" w:fill="auto"/>
             <w:vAlign w:val="center"/>
           </w:tcPr>
@@ -4837,38 +5023,59 @@
         </w:trPr>
         <w:tc>
           <w:tcPr>
-            <w:tcW w:w="1970" w:type="dxa"/>
-            <w:shd w:val="clear" w:color="auto" w:fill="auto"/>
+            <w:tcW w:w="1918" w:type="dxa"/>
+            <w:shd w:val="clear" w:color="auto" w:fill="auto"/>
+            <w:vAlign w:val="center"/>
+          </w:tcPr>
+          <w:p>
+            <w:r>
+              <w:t xml:space="preserve">Respuesta </w:t>
+            </w:r>
+          </w:p>
+        </w:tc>
+        <w:tc>
+          <w:tcPr>
+            <w:tcW w:w="1926" w:type="dxa"/>
+            <w:shd w:val="clear" w:color="auto" w:fill="auto"/>
+            <w:vAlign w:val="center"/>
+          </w:tcPr>
+          <w:p>
+            <w:r>
+              <w:t>Obligatorio</w:t>
+            </w:r>
+          </w:p>
+        </w:tc>
+        <w:tc>
+          <w:tcPr>
+            <w:tcW w:w="1935" w:type="dxa"/>
+            <w:shd w:val="clear" w:color="auto" w:fill="auto"/>
+            <w:vAlign w:val="center"/>
+          </w:tcPr>
+          <w:p>
+            <w:r>
+              <w:t>JSON</w:t>
+            </w:r>
+          </w:p>
+        </w:tc>
+        <w:tc>
+          <w:tcPr>
+            <w:tcW w:w="1917" w:type="dxa"/>
+            <w:shd w:val="clear" w:color="auto" w:fill="auto"/>
+            <w:vAlign w:val="center"/>
           </w:tcPr>
           <w:p/>
         </w:tc>
         <w:tc>
           <w:tcPr>
-            <w:tcW w:w="1971" w:type="dxa"/>
-            <w:shd w:val="clear" w:color="auto" w:fill="auto"/>
-          </w:tcPr>
-          <w:p/>
-        </w:tc>
-        <w:tc>
-          <w:tcPr>
-            <w:tcW w:w="1971" w:type="dxa"/>
-            <w:shd w:val="clear" w:color="auto" w:fill="auto"/>
-          </w:tcPr>
-          <w:p/>
-        </w:tc>
-        <w:tc>
-          <w:tcPr>
-            <w:tcW w:w="1971" w:type="dxa"/>
-            <w:shd w:val="clear" w:color="auto" w:fill="auto"/>
-          </w:tcPr>
-          <w:p/>
-        </w:tc>
-        <w:tc>
-          <w:tcPr>
-            <w:tcW w:w="1971" w:type="dxa"/>
-            <w:shd w:val="clear" w:color="auto" w:fill="auto"/>
-          </w:tcPr>
-          <w:p/>
+            <w:tcW w:w="2158" w:type="dxa"/>
+            <w:shd w:val="clear" w:color="auto" w:fill="auto"/>
+            <w:vAlign w:val="center"/>
+          </w:tcPr>
+          <w:p>
+            <w:r>
+              <w:t>{Id_transaccion: AA213FE09</w:t>
+            </w:r>
+          </w:p>
         </w:tc>
       </w:tr>
       <w:tr>
@@ -4877,38 +5084,258 @@
         </w:trPr>
         <w:tc>
           <w:tcPr>
-            <w:tcW w:w="1970" w:type="dxa"/>
-            <w:shd w:val="clear" w:color="auto" w:fill="auto"/>
+            <w:tcW w:w="1918" w:type="dxa"/>
+            <w:shd w:val="clear" w:color="auto" w:fill="auto"/>
+            <w:vAlign w:val="center"/>
           </w:tcPr>
           <w:p/>
         </w:tc>
         <w:tc>
           <w:tcPr>
-            <w:tcW w:w="1971" w:type="dxa"/>
-            <w:shd w:val="clear" w:color="auto" w:fill="auto"/>
+            <w:tcW w:w="1926" w:type="dxa"/>
+            <w:shd w:val="clear" w:color="auto" w:fill="auto"/>
+            <w:vAlign w:val="center"/>
           </w:tcPr>
           <w:p/>
         </w:tc>
         <w:tc>
           <w:tcPr>
-            <w:tcW w:w="1971" w:type="dxa"/>
-            <w:shd w:val="clear" w:color="auto" w:fill="auto"/>
+            <w:tcW w:w="1935" w:type="dxa"/>
+            <w:shd w:val="clear" w:color="auto" w:fill="auto"/>
+            <w:vAlign w:val="center"/>
           </w:tcPr>
           <w:p/>
         </w:tc>
         <w:tc>
           <w:tcPr>
-            <w:tcW w:w="1971" w:type="dxa"/>
-            <w:shd w:val="clear" w:color="auto" w:fill="auto"/>
+            <w:tcW w:w="1917" w:type="dxa"/>
+            <w:shd w:val="clear" w:color="auto" w:fill="auto"/>
+            <w:vAlign w:val="center"/>
           </w:tcPr>
           <w:p/>
         </w:tc>
         <w:tc>
           <w:tcPr>
-            <w:tcW w:w="1971" w:type="dxa"/>
-            <w:shd w:val="clear" w:color="auto" w:fill="auto"/>
+            <w:tcW w:w="2158" w:type="dxa"/>
+            <w:shd w:val="clear" w:color="auto" w:fill="auto"/>
+            <w:vAlign w:val="center"/>
+          </w:tcPr>
+          <w:p>
+            <w:r>
+              <w:t>Estado_transaccion: “Success”,</w:t>
+            </w:r>
+          </w:p>
+        </w:tc>
+      </w:tr>
+      <w:tr>
+        <w:trPr>
+          <w:trHeight w:val="202"/>
+        </w:trPr>
+        <w:tc>
+          <w:tcPr>
+            <w:tcW w:w="1918" w:type="dxa"/>
+            <w:shd w:val="clear" w:color="auto" w:fill="auto"/>
+            <w:vAlign w:val="center"/>
           </w:tcPr>
           <w:p/>
+        </w:tc>
+        <w:tc>
+          <w:tcPr>
+            <w:tcW w:w="1926" w:type="dxa"/>
+            <w:shd w:val="clear" w:color="auto" w:fill="auto"/>
+            <w:vAlign w:val="center"/>
+          </w:tcPr>
+          <w:p/>
+        </w:tc>
+        <w:tc>
+          <w:tcPr>
+            <w:tcW w:w="1935" w:type="dxa"/>
+            <w:shd w:val="clear" w:color="auto" w:fill="auto"/>
+            <w:vAlign w:val="center"/>
+          </w:tcPr>
+          <w:p/>
+        </w:tc>
+        <w:tc>
+          <w:tcPr>
+            <w:tcW w:w="1917" w:type="dxa"/>
+            <w:shd w:val="clear" w:color="auto" w:fill="auto"/>
+            <w:vAlign w:val="center"/>
+          </w:tcPr>
+          <w:p/>
+        </w:tc>
+        <w:tc>
+          <w:tcPr>
+            <w:tcW w:w="2158" w:type="dxa"/>
+            <w:shd w:val="clear" w:color="auto" w:fill="auto"/>
+            <w:vAlign w:val="center"/>
+          </w:tcPr>
+          <w:p>
+            <w:r>
+              <w:t>M</w:t>
+            </w:r>
+            <w:r>
+              <w:t xml:space="preserve">ensaje_respuesta: </w:t>
+            </w:r>
+            <w:r>
+              <w:rPr>
+                <w:rFonts w:ascii="Courier New" w:hAnsi="Courier New" w:cs="Courier New"/>
+                <w:sz w:val="20"/>
+                <w:szCs w:val="20"/>
+                <w:lang w:val="es-AR" w:eastAsia="es-AR"/>
+              </w:rPr>
+              <w:t>{Cancelado: SI}</w:t>
+            </w:r>
+          </w:p>
+        </w:tc>
+      </w:tr>
+      <w:tr>
+        <w:trPr>
+          <w:trHeight w:val="202"/>
+        </w:trPr>
+        <w:tc>
+          <w:tcPr>
+            <w:tcW w:w="1918" w:type="dxa"/>
+            <w:shd w:val="clear" w:color="auto" w:fill="auto"/>
+            <w:vAlign w:val="center"/>
+          </w:tcPr>
+          <w:p/>
+        </w:tc>
+        <w:tc>
+          <w:tcPr>
+            <w:tcW w:w="1926" w:type="dxa"/>
+            <w:shd w:val="clear" w:color="auto" w:fill="auto"/>
+            <w:vAlign w:val="center"/>
+          </w:tcPr>
+          <w:p/>
+        </w:tc>
+        <w:tc>
+          <w:tcPr>
+            <w:tcW w:w="1935" w:type="dxa"/>
+            <w:shd w:val="clear" w:color="auto" w:fill="auto"/>
+            <w:vAlign w:val="center"/>
+          </w:tcPr>
+          <w:p/>
+        </w:tc>
+        <w:tc>
+          <w:tcPr>
+            <w:tcW w:w="1917" w:type="dxa"/>
+            <w:shd w:val="clear" w:color="auto" w:fill="auto"/>
+            <w:vAlign w:val="center"/>
+          </w:tcPr>
+          <w:p/>
+        </w:tc>
+        <w:tc>
+          <w:tcPr>
+            <w:tcW w:w="2158" w:type="dxa"/>
+            <w:shd w:val="clear" w:color="auto" w:fill="auto"/>
+            <w:vAlign w:val="center"/>
+          </w:tcPr>
+          <w:p>
+            <w:r>
+              <w:t>Hora_fecha_transaccion: “03/02/2018 12:00:00”,</w:t>
+            </w:r>
+          </w:p>
+        </w:tc>
+      </w:tr>
+      <w:tr>
+        <w:trPr>
+          <w:trHeight w:val="202"/>
+        </w:trPr>
+        <w:tc>
+          <w:tcPr>
+            <w:tcW w:w="1918" w:type="dxa"/>
+            <w:shd w:val="clear" w:color="auto" w:fill="auto"/>
+            <w:vAlign w:val="center"/>
+          </w:tcPr>
+          <w:p/>
+        </w:tc>
+        <w:tc>
+          <w:tcPr>
+            <w:tcW w:w="1926" w:type="dxa"/>
+            <w:shd w:val="clear" w:color="auto" w:fill="auto"/>
+            <w:vAlign w:val="center"/>
+          </w:tcPr>
+          <w:p/>
+        </w:tc>
+        <w:tc>
+          <w:tcPr>
+            <w:tcW w:w="1935" w:type="dxa"/>
+            <w:shd w:val="clear" w:color="auto" w:fill="auto"/>
+            <w:vAlign w:val="center"/>
+          </w:tcPr>
+          <w:p/>
+        </w:tc>
+        <w:tc>
+          <w:tcPr>
+            <w:tcW w:w="1917" w:type="dxa"/>
+            <w:shd w:val="clear" w:color="auto" w:fill="auto"/>
+            <w:vAlign w:val="center"/>
+          </w:tcPr>
+          <w:p/>
+        </w:tc>
+        <w:tc>
+          <w:tcPr>
+            <w:tcW w:w="2158" w:type="dxa"/>
+            <w:shd w:val="clear" w:color="auto" w:fill="auto"/>
+            <w:vAlign w:val="center"/>
+          </w:tcPr>
+          <w:p>
+            <w:pPr>
+              <w:rPr>
+                <w:u w:val="single"/>
+              </w:rPr>
+            </w:pPr>
+            <w:r>
+              <w:t xml:space="preserve">Retorno: </w:t>
+            </w:r>
+            <w:r>
+              <w:t>“”</w:t>
+            </w:r>
+          </w:p>
+        </w:tc>
+      </w:tr>
+      <w:tr>
+        <w:trPr>
+          <w:trHeight w:val="202"/>
+        </w:trPr>
+        <w:tc>
+          <w:tcPr>
+            <w:tcW w:w="1918" w:type="dxa"/>
+            <w:shd w:val="clear" w:color="auto" w:fill="auto"/>
+          </w:tcPr>
+          <w:p/>
+        </w:tc>
+        <w:tc>
+          <w:tcPr>
+            <w:tcW w:w="1926" w:type="dxa"/>
+            <w:shd w:val="clear" w:color="auto" w:fill="auto"/>
+          </w:tcPr>
+          <w:p/>
+        </w:tc>
+        <w:tc>
+          <w:tcPr>
+            <w:tcW w:w="1935" w:type="dxa"/>
+            <w:shd w:val="clear" w:color="auto" w:fill="auto"/>
+          </w:tcPr>
+          <w:p/>
+        </w:tc>
+        <w:tc>
+          <w:tcPr>
+            <w:tcW w:w="1917" w:type="dxa"/>
+            <w:shd w:val="clear" w:color="auto" w:fill="auto"/>
+          </w:tcPr>
+          <w:p/>
+        </w:tc>
+        <w:tc>
+          <w:tcPr>
+            <w:tcW w:w="2158" w:type="dxa"/>
+            <w:shd w:val="clear" w:color="auto" w:fill="auto"/>
+          </w:tcPr>
+          <w:p>
+            <w:r>
+              <w:t>Id_concesionaria: “Montironi” }</w:t>
+            </w:r>
+          </w:p>
         </w:tc>
       </w:tr>
     </w:tbl>
@@ -5049,7 +5476,7 @@
         <w:rStyle w:val="Nmerodepgina"/>
         <w:noProof/>
       </w:rPr>
-      <w:t>5</w:t>
+      <w:t>3</w:t>
     </w:r>
     <w:r>
       <w:rPr>
@@ -9594,7 +10021,7 @@
 </file>
 
 <file path=customXml/itemProps1.xml><?xml version="1.0" encoding="utf-8"?>
-<ds:datastoreItem xmlns:ds="http://schemas.openxmlformats.org/officeDocument/2006/customXml" ds:itemID="{C5D84CD1-5C93-4EA9-A088-39384C65FF19}">
+<ds:datastoreItem xmlns:ds="http://schemas.openxmlformats.org/officeDocument/2006/customXml" ds:itemID="{4030C403-5BE5-4475-9CDE-8CC066887692}">
   <ds:schemaRefs>
     <ds:schemaRef ds:uri="http://schemas.openxmlformats.org/officeDocument/2006/bibliography"/>
   </ds:schemaRefs>

</xml_diff>

<commit_message>
Cambiamos en PortalMVC default.do por home.do
</commit_message>
<xml_diff>
--- a/Análisis SOA/Word/Análisis SOA v1.3.docx
+++ b/Análisis SOA/Word/Análisis SOA v1.3.docx
@@ -1,6 +1,6 @@
 
 <file path=word/document.xml><?xml version="1.0" encoding="utf-8"?>
-<w:document xmlns:ve="http://schemas.openxmlformats.org/markup-compatibility/2006" xmlns:o="urn:schemas-microsoft-com:office:office" xmlns:r="http://schemas.openxmlformats.org/officeDocument/2006/relationships" xmlns:m="http://schemas.openxmlformats.org/officeDocument/2006/math" xmlns:v="urn:schemas-microsoft-com:vml" xmlns:wp="http://schemas.openxmlformats.org/drawingml/2006/wordprocessingDrawing" xmlns:w10="urn:schemas-microsoft-com:office:word" xmlns:w="http://schemas.openxmlformats.org/wordprocessingml/2006/main" xmlns:wne="http://schemas.microsoft.com/office/word/2006/wordml">
+<w:document xmlns:wpc="http://schemas.microsoft.com/office/word/2010/wordprocessingCanvas" xmlns:mc="http://schemas.openxmlformats.org/markup-compatibility/2006" xmlns:o="urn:schemas-microsoft-com:office:office" xmlns:r="http://schemas.openxmlformats.org/officeDocument/2006/relationships" xmlns:m="http://schemas.openxmlformats.org/officeDocument/2006/math" xmlns:v="urn:schemas-microsoft-com:vml" xmlns:wp14="http://schemas.microsoft.com/office/word/2010/wordprocessingDrawing" xmlns:wp="http://schemas.openxmlformats.org/drawingml/2006/wordprocessingDrawing" xmlns:w10="urn:schemas-microsoft-com:office:word" xmlns:w="http://schemas.openxmlformats.org/wordprocessingml/2006/main" xmlns:w14="http://schemas.microsoft.com/office/word/2010/wordml" xmlns:w15="http://schemas.microsoft.com/office/word/2012/wordml" xmlns:wpg="http://schemas.microsoft.com/office/word/2010/wordprocessingGroup" xmlns:wpi="http://schemas.microsoft.com/office/word/2010/wordprocessingInk" xmlns:wne="http://schemas.microsoft.com/office/word/2006/wordml" xmlns:wps="http://schemas.microsoft.com/office/word/2010/wordprocessingShape" mc:Ignorable="w14 w15 wp14">
   <w:body>
     <w:p>
       <w:pPr>
@@ -55,7 +55,7 @@
           <w:left w:w="70" w:type="dxa"/>
           <w:right w:w="70" w:type="dxa"/>
         </w:tblCellMar>
-        <w:tblLook w:val="0000"/>
+        <w:tblLook w:val="0000" w:firstRow="0" w:lastRow="0" w:firstColumn="0" w:lastColumn="0" w:noHBand="0" w:noVBand="0"/>
       </w:tblPr>
       <w:tblGrid>
         <w:gridCol w:w="991"/>
@@ -527,8 +527,13 @@
           </w:tcPr>
           <w:p>
             <w:r>
-              <w:t>Ángeles Alcaraz – Sebastián Cenzano</w:t>
-            </w:r>
+              <w:t xml:space="preserve">Ángeles Alcaraz – Sebastián </w:t>
+            </w:r>
+            <w:proofErr w:type="spellStart"/>
+            <w:r>
+              <w:t>Cenzano</w:t>
+            </w:r>
+            <w:proofErr w:type="spellEnd"/>
           </w:p>
         </w:tc>
         <w:tc>
@@ -695,8 +700,13 @@
             <w:vAlign w:val="center"/>
           </w:tcPr>
           <w:p>
-            <w:r>
-              <w:t>Redefinicion de operaciones en base a los cambios hechos en el código</w:t>
+            <w:proofErr w:type="spellStart"/>
+            <w:r>
+              <w:t>Redefinicion</w:t>
+            </w:r>
+            <w:proofErr w:type="spellEnd"/>
+            <w:r>
+              <w:t xml:space="preserve"> de operaciones en base a los cambios hechos en el código</w:t>
             </w:r>
           </w:p>
         </w:tc>
@@ -717,9 +727,19 @@
                 <w:u w:val="single"/>
               </w:rPr>
             </w:pPr>
-            <w:r>
-              <w:t>Cenzano Sebastian</w:t>
-            </w:r>
+            <w:proofErr w:type="spellStart"/>
+            <w:r>
+              <w:t>Cenzano</w:t>
+            </w:r>
+            <w:proofErr w:type="spellEnd"/>
+            <w:r>
+              <w:t xml:space="preserve"> </w:t>
+            </w:r>
+            <w:proofErr w:type="spellStart"/>
+            <w:r>
+              <w:t>Sebastian</w:t>
+            </w:r>
+            <w:proofErr w:type="spellEnd"/>
           </w:p>
         </w:tc>
         <w:tc>
@@ -1440,8 +1460,17 @@
           <w:rFonts w:cs="Times New Roman"/>
           <w:szCs w:val="20"/>
         </w:rPr>
-        <w:t>y descripciónde</w:t>
-      </w:r>
+        <w:t xml:space="preserve">y </w:t>
+      </w:r>
+      <w:proofErr w:type="spellStart"/>
+      <w:r>
+        <w:rPr>
+          <w:rFonts w:cs="Times New Roman"/>
+          <w:szCs w:val="20"/>
+        </w:rPr>
+        <w:t>descripciónde</w:t>
+      </w:r>
+      <w:proofErr w:type="spellEnd"/>
       <w:r>
         <w:rPr>
           <w:rFonts w:cs="Times New Roman"/>
@@ -1659,17 +1688,24 @@
     <w:p/>
     <w:p/>
     <w:p>
+      <w:proofErr w:type="spellStart"/>
       <w:r>
         <w:rPr>
           <w:i/>
         </w:rPr>
         <w:t>Objetivos</w:t>
       </w:r>
+      <w:proofErr w:type="gramStart"/>
       <w:r>
         <w:t>:</w:t>
       </w:r>
       <w:r>
-        <w:t>Verificar que se cumplan las condiciones para r</w:t>
+        <w:t>Verificar</w:t>
+      </w:r>
+      <w:proofErr w:type="spellEnd"/>
+      <w:proofErr w:type="gramEnd"/>
+      <w:r>
+        <w:t xml:space="preserve"> que se cumplan las condiciones para r</w:t>
       </w:r>
       <w:r>
         <w:t xml:space="preserve">ealizar el sorteo entre </w:t>
@@ -1886,7 +1922,7 @@
           <w:insideH w:val="single" w:sz="4" w:space="0" w:color="000000"/>
           <w:insideV w:val="single" w:sz="4" w:space="0" w:color="000000"/>
         </w:tblBorders>
-        <w:tblLook w:val="04A0"/>
+        <w:tblLook w:val="04A0" w:firstRow="1" w:lastRow="0" w:firstColumn="1" w:lastColumn="0" w:noHBand="0" w:noVBand="1"/>
       </w:tblPr>
       <w:tblGrid>
         <w:gridCol w:w="1970"/>
@@ -2533,7 +2569,7 @@
           <w:insideH w:val="single" w:sz="4" w:space="0" w:color="000000"/>
           <w:insideV w:val="single" w:sz="4" w:space="0" w:color="000000"/>
         </w:tblBorders>
-        <w:tblLook w:val="04A0"/>
+        <w:tblLook w:val="04A0" w:firstRow="1" w:lastRow="0" w:firstColumn="1" w:lastColumn="0" w:noHBand="0" w:noVBand="1"/>
       </w:tblPr>
       <w:tblGrid>
         <w:gridCol w:w="2152"/>
@@ -2556,6 +2592,7 @@
                 <w:u w:val="single"/>
               </w:rPr>
             </w:pPr>
+            <w:proofErr w:type="spellStart"/>
             <w:r>
               <w:rPr>
                 <w:b/>
@@ -2571,6 +2608,7 @@
             <w:r>
               <w:t>Ganador</w:t>
             </w:r>
+            <w:proofErr w:type="spellEnd"/>
           </w:p>
         </w:tc>
       </w:tr>
@@ -2688,9 +2726,11 @@
             <w:shd w:val="clear" w:color="auto" w:fill="auto"/>
           </w:tcPr>
           <w:p>
+            <w:proofErr w:type="spellStart"/>
             <w:r>
               <w:t>Id_Portal</w:t>
             </w:r>
+            <w:proofErr w:type="spellEnd"/>
           </w:p>
         </w:tc>
         <w:tc>
@@ -2748,9 +2788,11 @@
             <w:shd w:val="clear" w:color="auto" w:fill="auto"/>
           </w:tcPr>
           <w:p>
+            <w:proofErr w:type="spellStart"/>
             <w:r>
               <w:t>Id_concesionaria</w:t>
             </w:r>
+            <w:proofErr w:type="spellEnd"/>
           </w:p>
         </w:tc>
         <w:tc>
@@ -2770,9 +2812,11 @@
             <w:shd w:val="clear" w:color="auto" w:fill="auto"/>
           </w:tcPr>
           <w:p>
+            <w:proofErr w:type="spellStart"/>
             <w:r>
               <w:t>String</w:t>
             </w:r>
+            <w:proofErr w:type="spellEnd"/>
           </w:p>
         </w:tc>
         <w:tc>
@@ -2792,9 +2836,11 @@
             <w:shd w:val="clear" w:color="auto" w:fill="auto"/>
           </w:tcPr>
           <w:p>
+            <w:proofErr w:type="spellStart"/>
             <w:r>
               <w:t>Rosso</w:t>
             </w:r>
+            <w:proofErr w:type="spellEnd"/>
           </w:p>
         </w:tc>
       </w:tr>
@@ -2808,9 +2854,11 @@
             <w:shd w:val="clear" w:color="auto" w:fill="auto"/>
           </w:tcPr>
           <w:p>
+            <w:proofErr w:type="spellStart"/>
             <w:r>
               <w:t>Dni_cliente</w:t>
             </w:r>
+            <w:proofErr w:type="spellEnd"/>
           </w:p>
         </w:tc>
         <w:tc>
@@ -2830,9 +2878,11 @@
             <w:shd w:val="clear" w:color="auto" w:fill="auto"/>
           </w:tcPr>
           <w:p>
+            <w:proofErr w:type="spellStart"/>
             <w:r>
               <w:t>String</w:t>
             </w:r>
+            <w:proofErr w:type="spellEnd"/>
           </w:p>
         </w:tc>
         <w:tc>
@@ -2864,9 +2914,11 @@
             <w:shd w:val="clear" w:color="auto" w:fill="auto"/>
           </w:tcPr>
           <w:p>
+            <w:proofErr w:type="spellStart"/>
             <w:r>
               <w:t>Nombre_apellido</w:t>
             </w:r>
+            <w:proofErr w:type="spellEnd"/>
           </w:p>
         </w:tc>
         <w:tc>
@@ -2886,9 +2938,11 @@
             <w:shd w:val="clear" w:color="auto" w:fill="auto"/>
           </w:tcPr>
           <w:p>
+            <w:proofErr w:type="spellStart"/>
             <w:r>
               <w:t>String</w:t>
             </w:r>
+            <w:proofErr w:type="spellEnd"/>
           </w:p>
         </w:tc>
         <w:tc>
@@ -2909,8 +2963,13 @@
           </w:tcPr>
           <w:p>
             <w:r>
-              <w:t>Juan Perez</w:t>
-            </w:r>
+              <w:t xml:space="preserve">Juan </w:t>
+            </w:r>
+            <w:proofErr w:type="spellStart"/>
+            <w:r>
+              <w:t>Perez</w:t>
+            </w:r>
+            <w:proofErr w:type="spellEnd"/>
           </w:p>
         </w:tc>
       </w:tr>
@@ -2924,9 +2983,11 @@
             <w:shd w:val="clear" w:color="auto" w:fill="auto"/>
           </w:tcPr>
           <w:p>
+            <w:proofErr w:type="spellStart"/>
             <w:r>
               <w:t>Id_plan</w:t>
             </w:r>
+            <w:proofErr w:type="spellEnd"/>
           </w:p>
         </w:tc>
         <w:tc>
@@ -2946,9 +3007,11 @@
             <w:shd w:val="clear" w:color="auto" w:fill="auto"/>
           </w:tcPr>
           <w:p>
+            <w:proofErr w:type="spellStart"/>
             <w:r>
               <w:t>String</w:t>
             </w:r>
+            <w:proofErr w:type="spellEnd"/>
           </w:p>
         </w:tc>
         <w:tc>
@@ -2985,9 +3048,11 @@
             <w:shd w:val="clear" w:color="auto" w:fill="auto"/>
           </w:tcPr>
           <w:p>
+            <w:proofErr w:type="spellStart"/>
             <w:r>
               <w:t>fecha_sorteo</w:t>
             </w:r>
+            <w:proofErr w:type="spellEnd"/>
           </w:p>
         </w:tc>
         <w:tc>
@@ -3177,7 +3242,15 @@
           </w:tcPr>
           <w:p>
             <w:r>
-              <w:t>{Id_transaccion: AA213FE09</w:t>
+              <w:t>{</w:t>
+            </w:r>
+            <w:proofErr w:type="spellStart"/>
+            <w:r>
+              <w:t>Id_transaccion</w:t>
+            </w:r>
+            <w:proofErr w:type="spellEnd"/>
+            <w:r>
+              <w:t>: AA213FE09</w:t>
             </w:r>
           </w:p>
         </w:tc>
@@ -3228,8 +3301,21 @@
             <w:vAlign w:val="center"/>
           </w:tcPr>
           <w:p>
-            <w:r>
-              <w:t>Estado_transaccion: “Success”</w:t>
+            <w:proofErr w:type="spellStart"/>
+            <w:r>
+              <w:t>Estado_transaccion</w:t>
+            </w:r>
+            <w:proofErr w:type="spellEnd"/>
+            <w:r>
+              <w:t>: “</w:t>
+            </w:r>
+            <w:proofErr w:type="spellStart"/>
+            <w:r>
+              <w:t>Success</w:t>
+            </w:r>
+            <w:proofErr w:type="spellEnd"/>
+            <w:r>
+              <w:t>”</w:t>
             </w:r>
             <w:r>
               <w:t>,</w:t>
@@ -3283,8 +3369,13 @@
             <w:vAlign w:val="center"/>
           </w:tcPr>
           <w:p>
-            <w:r>
-              <w:t xml:space="preserve">Mensaje_respuesta: </w:t>
+            <w:proofErr w:type="spellStart"/>
+            <w:r>
+              <w:t>Mensaje_respuesta</w:t>
+            </w:r>
+            <w:proofErr w:type="spellEnd"/>
+            <w:r>
+              <w:t xml:space="preserve">: </w:t>
             </w:r>
             <w:r>
               <w:rPr>
@@ -3345,8 +3436,13 @@
             <w:vAlign w:val="center"/>
           </w:tcPr>
           <w:p>
-            <w:r>
-              <w:t>Hora_fecha_transaccion: “03/02/2018 12:00:00”,</w:t>
+            <w:proofErr w:type="spellStart"/>
+            <w:r>
+              <w:t>Hora_fecha_transaccion</w:t>
+            </w:r>
+            <w:proofErr w:type="spellEnd"/>
+            <w:r>
+              <w:t>: “03/02/2018 12:00:00”,</w:t>
             </w:r>
           </w:p>
         </w:tc>
@@ -3449,15 +3545,22 @@
             <w:shd w:val="clear" w:color="auto" w:fill="auto"/>
           </w:tcPr>
           <w:p>
-            <w:r>
-              <w:t xml:space="preserve">Id_concesionaria: </w:t>
+            <w:proofErr w:type="spellStart"/>
+            <w:r>
+              <w:t>Id_concesionaria</w:t>
+            </w:r>
+            <w:proofErr w:type="spellEnd"/>
+            <w:r>
+              <w:t xml:space="preserve">: </w:t>
             </w:r>
             <w:r>
               <w:t>“</w:t>
             </w:r>
+            <w:proofErr w:type="spellStart"/>
             <w:r>
               <w:t>Montironi</w:t>
             </w:r>
+            <w:proofErr w:type="spellEnd"/>
             <w:r>
               <w:t>”</w:t>
             </w:r>
@@ -3714,7 +3817,7 @@
           <w:insideH w:val="single" w:sz="4" w:space="0" w:color="000000"/>
           <w:insideV w:val="single" w:sz="4" w:space="0" w:color="000000"/>
         </w:tblBorders>
-        <w:tblLook w:val="04A0"/>
+        <w:tblLook w:val="04A0" w:firstRow="1" w:lastRow="0" w:firstColumn="1" w:lastColumn="0" w:noHBand="0" w:noVBand="1"/>
       </w:tblPr>
       <w:tblGrid>
         <w:gridCol w:w="818"/>
@@ -3737,6 +3840,7 @@
                 <w:u w:val="single"/>
               </w:rPr>
             </w:pPr>
+            <w:proofErr w:type="spellStart"/>
             <w:r>
               <w:rPr>
                 <w:b/>
@@ -3752,6 +3856,7 @@
             <w:r>
               <w:t>Clientes</w:t>
             </w:r>
+            <w:proofErr w:type="spellEnd"/>
           </w:p>
         </w:tc>
       </w:tr>
@@ -3773,7 +3878,13 @@
               <w:t xml:space="preserve"> Obtención de datos de cuentas de clientes de</w:t>
             </w:r>
             <w:r>
-              <w:t xml:space="preserve"> lasconcesionarias para habilitar el </w:t>
+              <w:t xml:space="preserve"> las</w:t>
+            </w:r>
+            <w:r>
+              <w:t xml:space="preserve"> </w:t>
+            </w:r>
+            <w:r>
+              <w:t xml:space="preserve">concesionarias para habilitar el </w:t>
             </w:r>
             <w:r>
               <w:t>sorteo.</w:t>
@@ -3878,17 +3989,12 @@
             <w:shd w:val="clear" w:color="auto" w:fill="auto"/>
           </w:tcPr>
           <w:p>
-            <w:pPr>
-              <w:rPr>
-                <w:u w:val="single"/>
-              </w:rPr>
-            </w:pPr>
-            <w:r>
-              <w:rPr>
-                <w:u w:val="single"/>
-              </w:rPr>
+            <w:bookmarkStart w:id="10" w:name="_GoBack" w:colFirst="0" w:colLast="4"/>
+            <w:proofErr w:type="spellStart"/>
+            <w:r>
               <w:t>Id_Portal</w:t>
             </w:r>
+            <w:proofErr w:type="spellEnd"/>
           </w:p>
         </w:tc>
         <w:tc>
@@ -3897,15 +4003,7 @@
             <w:shd w:val="clear" w:color="auto" w:fill="auto"/>
           </w:tcPr>
           <w:p>
-            <w:pPr>
-              <w:rPr>
-                <w:u w:val="single"/>
-              </w:rPr>
-            </w:pPr>
-            <w:r>
-              <w:rPr>
-                <w:u w:val="single"/>
-              </w:rPr>
+            <w:r>
               <w:t>Obligatorio</w:t>
             </w:r>
           </w:p>
@@ -3916,15 +4014,7 @@
             <w:shd w:val="clear" w:color="auto" w:fill="auto"/>
           </w:tcPr>
           <w:p>
-            <w:pPr>
-              <w:rPr>
-                <w:u w:val="single"/>
-              </w:rPr>
-            </w:pPr>
-            <w:r>
-              <w:rPr>
-                <w:u w:val="single"/>
-              </w:rPr>
+            <w:r>
               <w:t>Alfanumérico</w:t>
             </w:r>
           </w:p>
@@ -3935,15 +4025,7 @@
             <w:shd w:val="clear" w:color="auto" w:fill="auto"/>
           </w:tcPr>
           <w:p>
-            <w:pPr>
-              <w:rPr>
-                <w:u w:val="single"/>
-              </w:rPr>
-            </w:pPr>
-            <w:r>
-              <w:rPr>
-                <w:u w:val="single"/>
-              </w:rPr>
+            <w:r>
               <w:t>20</w:t>
             </w:r>
           </w:p>
@@ -3954,20 +4036,13 @@
             <w:shd w:val="clear" w:color="auto" w:fill="auto"/>
           </w:tcPr>
           <w:p>
-            <w:pPr>
-              <w:rPr>
-                <w:u w:val="single"/>
-              </w:rPr>
-            </w:pPr>
-            <w:r>
-              <w:rPr>
-                <w:u w:val="single"/>
-              </w:rPr>
+            <w:r>
               <w:t>PORTAL_GOB_NAC2018</w:t>
             </w:r>
           </w:p>
         </w:tc>
       </w:tr>
+      <w:bookmarkEnd w:id="10"/>
       <w:tr>
         <w:tc>
           <w:tcPr>
@@ -4111,7 +4186,15 @@
           </w:tcPr>
           <w:p>
             <w:r>
-              <w:t>{Id_transaccion: AA213FE09</w:t>
+              <w:t>{</w:t>
+            </w:r>
+            <w:proofErr w:type="spellStart"/>
+            <w:r>
+              <w:t>Id_transaccion</w:t>
+            </w:r>
+            <w:proofErr w:type="spellEnd"/>
+            <w:r>
+              <w:t>: AA213FE09</w:t>
             </w:r>
           </w:p>
         </w:tc>
@@ -4159,8 +4242,21 @@
             <w:vAlign w:val="center"/>
           </w:tcPr>
           <w:p>
-            <w:r>
-              <w:t>Estado_transaccion: “Success”,</w:t>
+            <w:proofErr w:type="spellStart"/>
+            <w:r>
+              <w:t>Estado_transaccion</w:t>
+            </w:r>
+            <w:proofErr w:type="spellEnd"/>
+            <w:r>
+              <w:t>: “</w:t>
+            </w:r>
+            <w:proofErr w:type="spellStart"/>
+            <w:r>
+              <w:t>Success</w:t>
+            </w:r>
+            <w:proofErr w:type="spellEnd"/>
+            <w:r>
+              <w:t>”,</w:t>
             </w:r>
           </w:p>
         </w:tc>
@@ -4208,8 +4304,13 @@
             <w:vAlign w:val="center"/>
           </w:tcPr>
           <w:p>
-            <w:r>
-              <w:t xml:space="preserve">Mensaje_respuesta: </w:t>
+            <w:proofErr w:type="spellStart"/>
+            <w:r>
+              <w:t>Mensaje_respuesta</w:t>
+            </w:r>
+            <w:proofErr w:type="spellEnd"/>
+            <w:r>
+              <w:t xml:space="preserve">: </w:t>
             </w:r>
             <w:r>
               <w:rPr>
@@ -4267,8 +4368,13 @@
             <w:vAlign w:val="center"/>
           </w:tcPr>
           <w:p>
-            <w:r>
-              <w:t>Hora_fecha_transaccion: “03/02/2018 12:00:00”,</w:t>
+            <w:proofErr w:type="spellStart"/>
+            <w:r>
+              <w:t>Hora_fecha_transaccion</w:t>
+            </w:r>
+            <w:proofErr w:type="spellEnd"/>
+            <w:r>
+              <w:t>: “03/02/2018 12:00:00”,</w:t>
             </w:r>
           </w:p>
         </w:tc>
@@ -4331,7 +4437,87 @@
                 <w:sz w:val="18"/>
                 <w:szCs w:val="18"/>
               </w:rPr>
-              <w:t>{"idTransaccion":"12345","estadoTransaccion":"Success","mensajeRespuesta":"","horaFechaTransaccion":"Wed May 16 20:55:14 ART 2018","retorno":"[{\"dniCliente\":\"23432255\",\"nomCliente\":\"Pablo Alcaraz \",\"edad\":\"20\",\"domicilio\":\"Potel 6883 \",\"emailCliente\":\"pabloalcaraz@gmail.com\",\"telefono\":\"3517473350 \",\"idLocalidad\":\"2\",\"codProvincia\":\"CB\"},…</w:t>
+              <w:t xml:space="preserve">{"idTransaccion":"12345","estadoTransaccion":"Success","mensajeRespuesta":"","horaFechaTransaccion":"Wed </w:t>
+            </w:r>
+            <w:proofErr w:type="spellStart"/>
+            <w:r>
+              <w:rPr>
+                <w:rFonts w:ascii="Segoe UI" w:hAnsi="Segoe UI" w:cs="Segoe UI"/>
+                <w:color w:val="000000"/>
+                <w:sz w:val="18"/>
+                <w:szCs w:val="18"/>
+              </w:rPr>
+              <w:t>May</w:t>
+            </w:r>
+            <w:proofErr w:type="spellEnd"/>
+            <w:r>
+              <w:rPr>
+                <w:rFonts w:ascii="Segoe UI" w:hAnsi="Segoe UI" w:cs="Segoe UI"/>
+                <w:color w:val="000000"/>
+                <w:sz w:val="18"/>
+                <w:szCs w:val="18"/>
+              </w:rPr>
+              <w:t xml:space="preserve"> 16 20:55:14 ART 2018","retorno":"[{\"dniCliente\":\"23432255\",\"nomCliente\":\"Pablo Alcaraz \",\"edad\":\"20\",\"domicilio\":\"</w:t>
+            </w:r>
+            <w:proofErr w:type="spellStart"/>
+            <w:r>
+              <w:rPr>
+                <w:rFonts w:ascii="Segoe UI" w:hAnsi="Segoe UI" w:cs="Segoe UI"/>
+                <w:color w:val="000000"/>
+                <w:sz w:val="18"/>
+                <w:szCs w:val="18"/>
+              </w:rPr>
+              <w:t>Potel</w:t>
+            </w:r>
+            <w:proofErr w:type="spellEnd"/>
+            <w:r>
+              <w:rPr>
+                <w:rFonts w:ascii="Segoe UI" w:hAnsi="Segoe UI" w:cs="Segoe UI"/>
+                <w:color w:val="000000"/>
+                <w:sz w:val="18"/>
+                <w:szCs w:val="18"/>
+              </w:rPr>
+              <w:t xml:space="preserve"> 6883 \",\"emailCliente\":\"pabloalcaraz@gmail.com\",\"telefono\":\"3517473350 \",\"</w:t>
+            </w:r>
+            <w:proofErr w:type="spellStart"/>
+            <w:r>
+              <w:rPr>
+                <w:rFonts w:ascii="Segoe UI" w:hAnsi="Segoe UI" w:cs="Segoe UI"/>
+                <w:color w:val="000000"/>
+                <w:sz w:val="18"/>
+                <w:szCs w:val="18"/>
+              </w:rPr>
+              <w:t>idLocalidad</w:t>
+            </w:r>
+            <w:proofErr w:type="spellEnd"/>
+            <w:r>
+              <w:rPr>
+                <w:rFonts w:ascii="Segoe UI" w:hAnsi="Segoe UI" w:cs="Segoe UI"/>
+                <w:color w:val="000000"/>
+                <w:sz w:val="18"/>
+                <w:szCs w:val="18"/>
+              </w:rPr>
+              <w:t>\":\"2\",\"</w:t>
+            </w:r>
+            <w:proofErr w:type="spellStart"/>
+            <w:r>
+              <w:rPr>
+                <w:rFonts w:ascii="Segoe UI" w:hAnsi="Segoe UI" w:cs="Segoe UI"/>
+                <w:color w:val="000000"/>
+                <w:sz w:val="18"/>
+                <w:szCs w:val="18"/>
+              </w:rPr>
+              <w:t>codProvincia</w:t>
+            </w:r>
+            <w:proofErr w:type="spellEnd"/>
+            <w:r>
+              <w:rPr>
+                <w:rFonts w:ascii="Segoe UI" w:hAnsi="Segoe UI" w:cs="Segoe UI"/>
+                <w:color w:val="000000"/>
+                <w:sz w:val="18"/>
+                <w:szCs w:val="18"/>
+              </w:rPr>
+              <w:t>\":\"CB\"},…</w:t>
             </w:r>
           </w:p>
         </w:tc>
@@ -4374,8 +4560,21 @@
             <w:shd w:val="clear" w:color="auto" w:fill="auto"/>
           </w:tcPr>
           <w:p>
-            <w:r>
-              <w:t>Id_concesionaria: “Montironi” }</w:t>
+            <w:proofErr w:type="spellStart"/>
+            <w:r>
+              <w:t>Id_concesionaria</w:t>
+            </w:r>
+            <w:proofErr w:type="spellEnd"/>
+            <w:r>
+              <w:t>: “</w:t>
+            </w:r>
+            <w:proofErr w:type="spellStart"/>
+            <w:r>
+              <w:t>Montironi</w:t>
+            </w:r>
+            <w:proofErr w:type="spellEnd"/>
+            <w:r>
+              <w:t>” }</w:t>
             </w:r>
           </w:p>
         </w:tc>
@@ -4399,13 +4598,13 @@
       <w:pPr>
         <w:pStyle w:val="Ttulo2"/>
       </w:pPr>
-      <w:bookmarkStart w:id="10" w:name="_Toc505808610"/>
+      <w:bookmarkStart w:id="11" w:name="_Toc505808610"/>
       <w:r>
         <w:lastRenderedPageBreak/>
         <w:t>Proceso de Negocio N°</w:t>
       </w:r>
       <w:bookmarkEnd w:id="5"/>
-      <w:bookmarkEnd w:id="10"/>
+      <w:bookmarkEnd w:id="11"/>
       <w:r>
         <w:t xml:space="preserve"> 4</w:t>
       </w:r>
@@ -4452,7 +4651,15 @@
         <w:t xml:space="preserve"> </w:t>
       </w:r>
       <w:r>
-        <w:t>Verificar con concesionarias si se cancelo la cuenta del ganador del sorteo previo.</w:t>
+        <w:t xml:space="preserve">Verificar con concesionarias si se </w:t>
+      </w:r>
+      <w:proofErr w:type="spellStart"/>
+      <w:r>
+        <w:t>cancelo</w:t>
+      </w:r>
+      <w:proofErr w:type="spellEnd"/>
+      <w:r>
+        <w:t xml:space="preserve"> la cuenta del ganador del sorteo previo.</w:t>
       </w:r>
     </w:p>
     <w:p>
@@ -4485,7 +4692,15 @@
         <w:t xml:space="preserve">: </w:t>
       </w:r>
       <w:r>
-        <w:t>Involucra el envió de la información a la concesionaria del ganador y la obtención de la respuesta.</w:t>
+        <w:t xml:space="preserve">Involucra </w:t>
+      </w:r>
+      <w:proofErr w:type="spellStart"/>
+      <w:r>
+        <w:t>el</w:t>
+      </w:r>
+      <w:proofErr w:type="spellEnd"/>
+      <w:r>
+        <w:t xml:space="preserve"> envió de la información a la concesionaria del ganador y la obtención de la respuesta.</w:t>
       </w:r>
     </w:p>
     <w:p>
@@ -4615,7 +4830,7 @@
           <w:insideH w:val="single" w:sz="4" w:space="0" w:color="000000"/>
           <w:insideV w:val="single" w:sz="4" w:space="0" w:color="000000"/>
         </w:tblBorders>
-        <w:tblLook w:val="04A0"/>
+        <w:tblLook w:val="04A0" w:firstRow="1" w:lastRow="0" w:firstColumn="1" w:lastColumn="0" w:noHBand="0" w:noVBand="1"/>
       </w:tblPr>
       <w:tblGrid>
         <w:gridCol w:w="1902"/>
@@ -4635,6 +4850,7 @@
             <w:pPr>
               <w:rPr>
                 <w:b/>
+                <w:u w:val="single"/>
               </w:rPr>
             </w:pPr>
             <w:r>
@@ -4646,6 +4862,14 @@
             <w:r>
               <w:t>:</w:t>
             </w:r>
+            <w:r>
+              <w:t xml:space="preserve"> </w:t>
+            </w:r>
+            <w:proofErr w:type="spellStart"/>
+            <w:r>
+              <w:t>verificarCancelado</w:t>
+            </w:r>
+            <w:proofErr w:type="spellEnd"/>
           </w:p>
         </w:tc>
       </w:tr>
@@ -4662,6 +4886,15 @@
             </w:r>
             <w:r>
               <w:t>:</w:t>
+            </w:r>
+            <w:r>
+              <w:t xml:space="preserve"> operación para verificar si el ganador del </w:t>
+            </w:r>
+            <w:r>
+              <w:t>último</w:t>
+            </w:r>
+            <w:r>
+              <w:t xml:space="preserve"> sorteo tiene su cuenta cancelada.</w:t>
             </w:r>
           </w:p>
         </w:tc>
@@ -4763,9 +4996,11 @@
             <w:shd w:val="clear" w:color="auto" w:fill="auto"/>
           </w:tcPr>
           <w:p>
+            <w:proofErr w:type="spellStart"/>
             <w:r>
               <w:t>Id_Portal</w:t>
             </w:r>
+            <w:proofErr w:type="spellEnd"/>
           </w:p>
         </w:tc>
         <w:tc>
@@ -4823,9 +5058,11 @@
             <w:shd w:val="clear" w:color="auto" w:fill="auto"/>
           </w:tcPr>
           <w:p>
+            <w:proofErr w:type="spellStart"/>
             <w:r>
               <w:t>Dni_cliente</w:t>
             </w:r>
+            <w:proofErr w:type="spellEnd"/>
           </w:p>
         </w:tc>
         <w:tc>
@@ -4845,9 +5082,11 @@
             <w:shd w:val="clear" w:color="auto" w:fill="auto"/>
           </w:tcPr>
           <w:p>
+            <w:proofErr w:type="spellStart"/>
             <w:r>
               <w:t>String</w:t>
             </w:r>
+            <w:proofErr w:type="spellEnd"/>
           </w:p>
         </w:tc>
         <w:tc>
@@ -4879,9 +5118,11 @@
             <w:shd w:val="clear" w:color="auto" w:fill="auto"/>
           </w:tcPr>
           <w:p>
+            <w:proofErr w:type="spellStart"/>
             <w:r>
               <w:t>Id_plan</w:t>
             </w:r>
+            <w:proofErr w:type="spellEnd"/>
           </w:p>
         </w:tc>
         <w:tc>
@@ -4901,9 +5142,11 @@
             <w:shd w:val="clear" w:color="auto" w:fill="auto"/>
           </w:tcPr>
           <w:p>
+            <w:proofErr w:type="spellStart"/>
             <w:r>
               <w:t>String</w:t>
             </w:r>
+            <w:proofErr w:type="spellEnd"/>
           </w:p>
         </w:tc>
         <w:tc>
@@ -5073,7 +5316,15 @@
           </w:tcPr>
           <w:p>
             <w:r>
-              <w:t>{Id_transaccion: AA213FE09</w:t>
+              <w:t>{</w:t>
+            </w:r>
+            <w:proofErr w:type="spellStart"/>
+            <w:r>
+              <w:t>Id_transaccion</w:t>
+            </w:r>
+            <w:proofErr w:type="spellEnd"/>
+            <w:r>
+              <w:t>: AA213FE09</w:t>
             </w:r>
           </w:p>
         </w:tc>
@@ -5121,8 +5372,21 @@
             <w:vAlign w:val="center"/>
           </w:tcPr>
           <w:p>
-            <w:r>
-              <w:t>Estado_transaccion: “Success”,</w:t>
+            <w:proofErr w:type="spellStart"/>
+            <w:r>
+              <w:t>Estado_transaccion</w:t>
+            </w:r>
+            <w:proofErr w:type="spellEnd"/>
+            <w:r>
+              <w:t>: “</w:t>
+            </w:r>
+            <w:proofErr w:type="spellStart"/>
+            <w:r>
+              <w:t>Success</w:t>
+            </w:r>
+            <w:proofErr w:type="spellEnd"/>
+            <w:r>
+              <w:t>”,</w:t>
             </w:r>
           </w:p>
         </w:tc>
@@ -5170,11 +5434,16 @@
             <w:vAlign w:val="center"/>
           </w:tcPr>
           <w:p>
+            <w:proofErr w:type="spellStart"/>
             <w:r>
               <w:t>M</w:t>
             </w:r>
             <w:r>
-              <w:t xml:space="preserve">ensaje_respuesta: </w:t>
+              <w:t>ensaje_respuesta</w:t>
+            </w:r>
+            <w:proofErr w:type="spellEnd"/>
+            <w:r>
+              <w:t xml:space="preserve">: </w:t>
             </w:r>
             <w:r>
               <w:rPr>
@@ -5231,8 +5500,13 @@
             <w:vAlign w:val="center"/>
           </w:tcPr>
           <w:p>
-            <w:r>
-              <w:t>Hora_fecha_transaccion: “03/02/2018 12:00:00”,</w:t>
+            <w:proofErr w:type="spellStart"/>
+            <w:r>
+              <w:t>Hora_fecha_transaccion</w:t>
+            </w:r>
+            <w:proofErr w:type="spellEnd"/>
+            <w:r>
+              <w:t>: “03/02/2018 12:00:00”,</w:t>
             </w:r>
           </w:p>
         </w:tc>
@@ -5286,10 +5560,7 @@
               </w:rPr>
             </w:pPr>
             <w:r>
-              <w:t xml:space="preserve">Retorno: </w:t>
-            </w:r>
-            <w:r>
-              <w:t>“”</w:t>
+              <w:t>Retorno: “”</w:t>
             </w:r>
           </w:p>
         </w:tc>
@@ -5332,8 +5603,21 @@
             <w:shd w:val="clear" w:color="auto" w:fill="auto"/>
           </w:tcPr>
           <w:p>
-            <w:r>
-              <w:t>Id_concesionaria: “Montironi” }</w:t>
+            <w:proofErr w:type="spellStart"/>
+            <w:r>
+              <w:t>Id_concesionaria</w:t>
+            </w:r>
+            <w:proofErr w:type="spellEnd"/>
+            <w:r>
+              <w:t>: “</w:t>
+            </w:r>
+            <w:proofErr w:type="spellStart"/>
+            <w:r>
+              <w:t>Montironi</w:t>
+            </w:r>
+            <w:proofErr w:type="spellEnd"/>
+            <w:r>
+              <w:t>” }</w:t>
             </w:r>
           </w:p>
         </w:tc>
@@ -5341,9 +5625,9 @@
     </w:tbl>
     <w:p/>
     <w:sectPr>
-      <w:headerReference w:type="default" r:id="rId9"/>
-      <w:footerReference w:type="even" r:id="rId10"/>
-      <w:footerReference w:type="default" r:id="rId11"/>
+      <w:headerReference w:type="default" r:id="rId10"/>
+      <w:footerReference w:type="even" r:id="rId11"/>
+      <w:footerReference w:type="default" r:id="rId12"/>
       <w:pgSz w:w="11907" w:h="16840" w:code="9"/>
       <w:pgMar w:top="567" w:right="851" w:bottom="998" w:left="1418" w:header="709" w:footer="851" w:gutter="0"/>
       <w:cols w:space="708"/>
@@ -5354,7 +5638,7 @@
 </file>
 
 <file path=word/comments.xml><?xml version="1.0" encoding="utf-8"?>
-<w:comments xmlns:ve="http://schemas.openxmlformats.org/markup-compatibility/2006" xmlns:o="urn:schemas-microsoft-com:office:office" xmlns:r="http://schemas.openxmlformats.org/officeDocument/2006/relationships" xmlns:m="http://schemas.openxmlformats.org/officeDocument/2006/math" xmlns:v="urn:schemas-microsoft-com:vml" xmlns:wp="http://schemas.openxmlformats.org/drawingml/2006/wordprocessingDrawing" xmlns:w10="urn:schemas-microsoft-com:office:word" xmlns:w="http://schemas.openxmlformats.org/wordprocessingml/2006/main" xmlns:wne="http://schemas.microsoft.com/office/word/2006/wordml">
+<w:comments xmlns:wpc="http://schemas.microsoft.com/office/word/2010/wordprocessingCanvas" xmlns:mc="http://schemas.openxmlformats.org/markup-compatibility/2006" xmlns:o="urn:schemas-microsoft-com:office:office" xmlns:r="http://schemas.openxmlformats.org/officeDocument/2006/relationships" xmlns:m="http://schemas.openxmlformats.org/officeDocument/2006/math" xmlns:v="urn:schemas-microsoft-com:vml" xmlns:wp14="http://schemas.microsoft.com/office/word/2010/wordprocessingDrawing" xmlns:wp="http://schemas.openxmlformats.org/drawingml/2006/wordprocessingDrawing" xmlns:w10="urn:schemas-microsoft-com:office:word" xmlns:w="http://schemas.openxmlformats.org/wordprocessingml/2006/main" xmlns:w14="http://schemas.microsoft.com/office/word/2010/wordml" xmlns:w15="http://schemas.microsoft.com/office/word/2012/wordml" xmlns:wpg="http://schemas.microsoft.com/office/word/2010/wordprocessingGroup" xmlns:wpi="http://schemas.microsoft.com/office/word/2010/wordprocessingInk" xmlns:wne="http://schemas.microsoft.com/office/word/2006/wordml" xmlns:wps="http://schemas.microsoft.com/office/word/2010/wordprocessingShape" mc:Ignorable="w14 w15 wp14">
   <w:comment w:id="2" w:author="Monicaa" w:date="2018-05-03T19:41:00Z" w:initials="M">
     <w:p>
       <w:pPr>
@@ -5376,20 +5660,20 @@
 
 <file path=word/commentsExtended.xml><?xml version="1.0" encoding="utf-8"?>
 <w15:commentsEx xmlns:wpc="http://schemas.microsoft.com/office/word/2010/wordprocessingCanvas" xmlns:mc="http://schemas.openxmlformats.org/markup-compatibility/2006" xmlns:o="urn:schemas-microsoft-com:office:office" xmlns:r="http://schemas.openxmlformats.org/officeDocument/2006/relationships" xmlns:m="http://schemas.openxmlformats.org/officeDocument/2006/math" xmlns:v="urn:schemas-microsoft-com:vml" xmlns:wp14="http://schemas.microsoft.com/office/word/2010/wordprocessingDrawing" xmlns:wp="http://schemas.openxmlformats.org/drawingml/2006/wordprocessingDrawing" xmlns:w10="urn:schemas-microsoft-com:office:word" xmlns:w="http://schemas.openxmlformats.org/wordprocessingml/2006/main" xmlns:w14="http://schemas.microsoft.com/office/word/2010/wordml" xmlns:w15="http://schemas.microsoft.com/office/word/2012/wordml" xmlns:wpg="http://schemas.microsoft.com/office/word/2010/wordprocessingGroup" xmlns:wpi="http://schemas.microsoft.com/office/word/2010/wordprocessingInk" xmlns:wne="http://schemas.microsoft.com/office/word/2006/wordml" xmlns:wps="http://schemas.microsoft.com/office/word/2010/wordprocessingShape" mc:Ignorable="w14 w15 wp14">
-  <w15:commentEx w15:paraId="3DFC0897" w15:done="0"/>
+  <w15:commentEx w15:paraId="5281D2D3" w15:done="0"/>
 </w15:commentsEx>
 </file>
 
 <file path=word/endnotes.xml><?xml version="1.0" encoding="utf-8"?>
-<w:endnotes xmlns:ve="http://schemas.openxmlformats.org/markup-compatibility/2006" xmlns:o="urn:schemas-microsoft-com:office:office" xmlns:r="http://schemas.openxmlformats.org/officeDocument/2006/relationships" xmlns:m="http://schemas.openxmlformats.org/officeDocument/2006/math" xmlns:v="urn:schemas-microsoft-com:vml" xmlns:wp="http://schemas.openxmlformats.org/drawingml/2006/wordprocessingDrawing" xmlns:w10="urn:schemas-microsoft-com:office:word" xmlns:w="http://schemas.openxmlformats.org/wordprocessingml/2006/main" xmlns:wne="http://schemas.microsoft.com/office/word/2006/wordml">
-  <w:endnote w:type="separator" w:id="0">
+<w:endnotes xmlns:wpc="http://schemas.microsoft.com/office/word/2010/wordprocessingCanvas" xmlns:mc="http://schemas.openxmlformats.org/markup-compatibility/2006" xmlns:o="urn:schemas-microsoft-com:office:office" xmlns:r="http://schemas.openxmlformats.org/officeDocument/2006/relationships" xmlns:m="http://schemas.openxmlformats.org/officeDocument/2006/math" xmlns:v="urn:schemas-microsoft-com:vml" xmlns:wp14="http://schemas.microsoft.com/office/word/2010/wordprocessingDrawing" xmlns:wp="http://schemas.openxmlformats.org/drawingml/2006/wordprocessingDrawing" xmlns:w10="urn:schemas-microsoft-com:office:word" xmlns:w="http://schemas.openxmlformats.org/wordprocessingml/2006/main" xmlns:w14="http://schemas.microsoft.com/office/word/2010/wordml" xmlns:w15="http://schemas.microsoft.com/office/word/2012/wordml" xmlns:wpg="http://schemas.microsoft.com/office/word/2010/wordprocessingGroup" xmlns:wpi="http://schemas.microsoft.com/office/word/2010/wordprocessingInk" xmlns:wne="http://schemas.microsoft.com/office/word/2006/wordml" xmlns:wps="http://schemas.microsoft.com/office/word/2010/wordprocessingShape" mc:Ignorable="w14 w15 wp14">
+  <w:endnote w:type="separator" w:id="-1">
     <w:p>
       <w:r>
         <w:separator/>
       </w:r>
     </w:p>
   </w:endnote>
-  <w:endnote w:type="continuationSeparator" w:id="1">
+  <w:endnote w:type="continuationSeparator" w:id="0">
     <w:p>
       <w:r>
         <w:continuationSeparator/>
@@ -5400,7 +5684,7 @@
 </file>
 
 <file path=word/footer1.xml><?xml version="1.0" encoding="utf-8"?>
-<w:ftr xmlns:ve="http://schemas.openxmlformats.org/markup-compatibility/2006" xmlns:o="urn:schemas-microsoft-com:office:office" xmlns:r="http://schemas.openxmlformats.org/officeDocument/2006/relationships" xmlns:m="http://schemas.openxmlformats.org/officeDocument/2006/math" xmlns:v="urn:schemas-microsoft-com:vml" xmlns:wp="http://schemas.openxmlformats.org/drawingml/2006/wordprocessingDrawing" xmlns:w10="urn:schemas-microsoft-com:office:word" xmlns:w="http://schemas.openxmlformats.org/wordprocessingml/2006/main" xmlns:wne="http://schemas.microsoft.com/office/word/2006/wordml">
+<w:ftr xmlns:wpc="http://schemas.microsoft.com/office/word/2010/wordprocessingCanvas" xmlns:mc="http://schemas.openxmlformats.org/markup-compatibility/2006" xmlns:o="urn:schemas-microsoft-com:office:office" xmlns:r="http://schemas.openxmlformats.org/officeDocument/2006/relationships" xmlns:m="http://schemas.openxmlformats.org/officeDocument/2006/math" xmlns:v="urn:schemas-microsoft-com:vml" xmlns:wp14="http://schemas.microsoft.com/office/word/2010/wordprocessingDrawing" xmlns:wp="http://schemas.openxmlformats.org/drawingml/2006/wordprocessingDrawing" xmlns:w10="urn:schemas-microsoft-com:office:word" xmlns:w="http://schemas.openxmlformats.org/wordprocessingml/2006/main" xmlns:w14="http://schemas.microsoft.com/office/word/2010/wordml" xmlns:w15="http://schemas.microsoft.com/office/word/2012/wordml" xmlns:wpg="http://schemas.microsoft.com/office/word/2010/wordprocessingGroup" xmlns:wpi="http://schemas.microsoft.com/office/word/2010/wordprocessingInk" xmlns:wne="http://schemas.microsoft.com/office/word/2006/wordml" xmlns:wps="http://schemas.microsoft.com/office/word/2010/wordprocessingShape" mc:Ignorable="w14 w15 wp14">
   <w:p>
     <w:pPr>
       <w:pStyle w:val="Piedepgina"/>
@@ -5437,7 +5721,7 @@
 </file>
 
 <file path=word/footer2.xml><?xml version="1.0" encoding="utf-8"?>
-<w:ftr xmlns:ve="http://schemas.openxmlformats.org/markup-compatibility/2006" xmlns:o="urn:schemas-microsoft-com:office:office" xmlns:r="http://schemas.openxmlformats.org/officeDocument/2006/relationships" xmlns:m="http://schemas.openxmlformats.org/officeDocument/2006/math" xmlns:v="urn:schemas-microsoft-com:vml" xmlns:wp="http://schemas.openxmlformats.org/drawingml/2006/wordprocessingDrawing" xmlns:w10="urn:schemas-microsoft-com:office:word" xmlns:w="http://schemas.openxmlformats.org/wordprocessingml/2006/main" xmlns:wne="http://schemas.microsoft.com/office/word/2006/wordml">
+<w:ftr xmlns:wpc="http://schemas.microsoft.com/office/word/2010/wordprocessingCanvas" xmlns:mc="http://schemas.openxmlformats.org/markup-compatibility/2006" xmlns:o="urn:schemas-microsoft-com:office:office" xmlns:r="http://schemas.openxmlformats.org/officeDocument/2006/relationships" xmlns:m="http://schemas.openxmlformats.org/officeDocument/2006/math" xmlns:v="urn:schemas-microsoft-com:vml" xmlns:wp14="http://schemas.microsoft.com/office/word/2010/wordprocessingDrawing" xmlns:wp="http://schemas.openxmlformats.org/drawingml/2006/wordprocessingDrawing" xmlns:w10="urn:schemas-microsoft-com:office:word" xmlns:w="http://schemas.openxmlformats.org/wordprocessingml/2006/main" xmlns:w14="http://schemas.microsoft.com/office/word/2010/wordml" xmlns:w15="http://schemas.microsoft.com/office/word/2012/wordml" xmlns:wpg="http://schemas.microsoft.com/office/word/2010/wordprocessingGroup" xmlns:wpi="http://schemas.microsoft.com/office/word/2010/wordprocessingInk" xmlns:wne="http://schemas.microsoft.com/office/word/2006/wordml" xmlns:wps="http://schemas.microsoft.com/office/word/2010/wordprocessingShape" mc:Ignorable="w14 w15 wp14">
   <w:p>
     <w:pPr>
       <w:pStyle w:val="Piedepgina"/>
@@ -5476,7 +5760,7 @@
         <w:rStyle w:val="Nmerodepgina"/>
         <w:noProof/>
       </w:rPr>
-      <w:t>3</w:t>
+      <w:t>6</w:t>
     </w:r>
     <w:r>
       <w:rPr>
@@ -5496,7 +5780,7 @@
         <w:left w:w="70" w:type="dxa"/>
         <w:right w:w="70" w:type="dxa"/>
       </w:tblCellMar>
-      <w:tblLook w:val="0000"/>
+      <w:tblLook w:val="0000" w:firstRow="0" w:lastRow="0" w:firstColumn="0" w:lastColumn="0" w:noHBand="0" w:noVBand="0"/>
     </w:tblPr>
     <w:tblGrid>
       <w:gridCol w:w="3490"/>
@@ -5519,12 +5803,14 @@
               <w:lang w:val="en-US"/>
             </w:rPr>
           </w:pPr>
+          <w:proofErr w:type="spellStart"/>
           <w:r>
             <w:rPr>
               <w:lang w:val="en-US"/>
             </w:rPr>
             <w:t>Confidencial</w:t>
           </w:r>
+          <w:proofErr w:type="spellEnd"/>
         </w:p>
       </w:tc>
       <w:tc>
@@ -5577,15 +5863,15 @@
 </file>
 
 <file path=word/footnotes.xml><?xml version="1.0" encoding="utf-8"?>
-<w:footnotes xmlns:ve="http://schemas.openxmlformats.org/markup-compatibility/2006" xmlns:o="urn:schemas-microsoft-com:office:office" xmlns:r="http://schemas.openxmlformats.org/officeDocument/2006/relationships" xmlns:m="http://schemas.openxmlformats.org/officeDocument/2006/math" xmlns:v="urn:schemas-microsoft-com:vml" xmlns:wp="http://schemas.openxmlformats.org/drawingml/2006/wordprocessingDrawing" xmlns:w10="urn:schemas-microsoft-com:office:word" xmlns:w="http://schemas.openxmlformats.org/wordprocessingml/2006/main" xmlns:wne="http://schemas.microsoft.com/office/word/2006/wordml">
-  <w:footnote w:type="separator" w:id="0">
+<w:footnotes xmlns:wpc="http://schemas.microsoft.com/office/word/2010/wordprocessingCanvas" xmlns:mc="http://schemas.openxmlformats.org/markup-compatibility/2006" xmlns:o="urn:schemas-microsoft-com:office:office" xmlns:r="http://schemas.openxmlformats.org/officeDocument/2006/relationships" xmlns:m="http://schemas.openxmlformats.org/officeDocument/2006/math" xmlns:v="urn:schemas-microsoft-com:vml" xmlns:wp14="http://schemas.microsoft.com/office/word/2010/wordprocessingDrawing" xmlns:wp="http://schemas.openxmlformats.org/drawingml/2006/wordprocessingDrawing" xmlns:w10="urn:schemas-microsoft-com:office:word" xmlns:w="http://schemas.openxmlformats.org/wordprocessingml/2006/main" xmlns:w14="http://schemas.microsoft.com/office/word/2010/wordml" xmlns:w15="http://schemas.microsoft.com/office/word/2012/wordml" xmlns:wpg="http://schemas.microsoft.com/office/word/2010/wordprocessingGroup" xmlns:wpi="http://schemas.microsoft.com/office/word/2010/wordprocessingInk" xmlns:wne="http://schemas.microsoft.com/office/word/2006/wordml" xmlns:wps="http://schemas.microsoft.com/office/word/2010/wordprocessingShape" mc:Ignorable="w14 w15 wp14">
+  <w:footnote w:type="separator" w:id="-1">
     <w:p>
       <w:r>
         <w:separator/>
       </w:r>
     </w:p>
   </w:footnote>
-  <w:footnote w:type="continuationSeparator" w:id="1">
+  <w:footnote w:type="continuationSeparator" w:id="0">
     <w:p>
       <w:r>
         <w:continuationSeparator/>
@@ -5596,7 +5882,7 @@
 </file>
 
 <file path=word/header1.xml><?xml version="1.0" encoding="utf-8"?>
-<w:hdr xmlns:ve="http://schemas.openxmlformats.org/markup-compatibility/2006" xmlns:o="urn:schemas-microsoft-com:office:office" xmlns:r="http://schemas.openxmlformats.org/officeDocument/2006/relationships" xmlns:m="http://schemas.openxmlformats.org/officeDocument/2006/math" xmlns:v="urn:schemas-microsoft-com:vml" xmlns:wp="http://schemas.openxmlformats.org/drawingml/2006/wordprocessingDrawing" xmlns:w10="urn:schemas-microsoft-com:office:word" xmlns:w="http://schemas.openxmlformats.org/wordprocessingml/2006/main" xmlns:wne="http://schemas.microsoft.com/office/word/2006/wordml">
+<w:hdr xmlns:wpc="http://schemas.microsoft.com/office/word/2010/wordprocessingCanvas" xmlns:mc="http://schemas.openxmlformats.org/markup-compatibility/2006" xmlns:o="urn:schemas-microsoft-com:office:office" xmlns:r="http://schemas.openxmlformats.org/officeDocument/2006/relationships" xmlns:m="http://schemas.openxmlformats.org/officeDocument/2006/math" xmlns:v="urn:schemas-microsoft-com:vml" xmlns:wp14="http://schemas.microsoft.com/office/word/2010/wordprocessingDrawing" xmlns:wp="http://schemas.openxmlformats.org/drawingml/2006/wordprocessingDrawing" xmlns:w10="urn:schemas-microsoft-com:office:word" xmlns:w="http://schemas.openxmlformats.org/wordprocessingml/2006/main" xmlns:w14="http://schemas.microsoft.com/office/word/2010/wordml" xmlns:w15="http://schemas.microsoft.com/office/word/2012/wordml" xmlns:wpg="http://schemas.microsoft.com/office/word/2010/wordprocessingGroup" xmlns:wpi="http://schemas.microsoft.com/office/word/2010/wordprocessingInk" xmlns:wne="http://schemas.microsoft.com/office/word/2006/wordml" xmlns:wps="http://schemas.microsoft.com/office/word/2010/wordprocessingShape" mc:Ignorable="w14 w15 wp14">
   <w:tbl>
     <w:tblPr>
       <w:tblW w:w="9790" w:type="dxa"/>
@@ -5607,7 +5893,7 @@
         <w:left w:w="70" w:type="dxa"/>
         <w:right w:w="70" w:type="dxa"/>
       </w:tblCellMar>
-      <w:tblLook w:val="0000"/>
+      <w:tblLook w:val="0000" w:firstRow="0" w:lastRow="0" w:firstColumn="0" w:lastColumn="0" w:noHBand="0" w:noVBand="0"/>
     </w:tblPr>
     <w:tblGrid>
       <w:gridCol w:w="1150"/>
@@ -5641,10 +5927,9 @@
           <w:r>
             <w:rPr>
               <w:noProof/>
-              <w:lang w:val="es-AR" w:eastAsia="es-AR"/>
             </w:rPr>
             <w:drawing>
-              <wp:inline distT="0" distB="0" distL="0" distR="0">
+              <wp:inline distT="0" distB="0" distL="0" distR="0" wp14:anchorId="1EABB745" wp14:editId="3CA29906">
                 <wp:extent cx="561975" cy="781050"/>
                 <wp:effectExtent l="19050" t="0" r="9525" b="0"/>
                 <wp:docPr id="1" name="Imagen 1" descr="Universidad Blas Pascal"/>
@@ -5867,7 +6152,7 @@
 </file>
 
 <file path=word/numbering.xml><?xml version="1.0" encoding="utf-8"?>
-<w:numbering xmlns:ve="http://schemas.openxmlformats.org/markup-compatibility/2006" xmlns:o="urn:schemas-microsoft-com:office:office" xmlns:r="http://schemas.openxmlformats.org/officeDocument/2006/relationships" xmlns:m="http://schemas.openxmlformats.org/officeDocument/2006/math" xmlns:v="urn:schemas-microsoft-com:vml" xmlns:wp="http://schemas.openxmlformats.org/drawingml/2006/wordprocessingDrawing" xmlns:w10="urn:schemas-microsoft-com:office:word" xmlns:w="http://schemas.openxmlformats.org/wordprocessingml/2006/main" xmlns:wne="http://schemas.microsoft.com/office/word/2006/wordml">
+<w:numbering xmlns:wpc="http://schemas.microsoft.com/office/word/2010/wordprocessingCanvas" xmlns:mc="http://schemas.openxmlformats.org/markup-compatibility/2006" xmlns:o="urn:schemas-microsoft-com:office:office" xmlns:r="http://schemas.openxmlformats.org/officeDocument/2006/relationships" xmlns:m="http://schemas.openxmlformats.org/officeDocument/2006/math" xmlns:v="urn:schemas-microsoft-com:vml" xmlns:wp14="http://schemas.microsoft.com/office/word/2010/wordprocessingDrawing" xmlns:wp="http://schemas.openxmlformats.org/drawingml/2006/wordprocessingDrawing" xmlns:w10="urn:schemas-microsoft-com:office:word" xmlns:w="http://schemas.openxmlformats.org/wordprocessingml/2006/main" xmlns:w14="http://schemas.microsoft.com/office/word/2010/wordml" xmlns:w15="http://schemas.microsoft.com/office/word/2012/wordml" xmlns:wpg="http://schemas.microsoft.com/office/word/2010/wordprocessingGroup" xmlns:wpi="http://schemas.microsoft.com/office/word/2010/wordprocessingInk" xmlns:wne="http://schemas.microsoft.com/office/word/2006/wordml" xmlns:wps="http://schemas.microsoft.com/office/word/2010/wordprocessingShape" mc:Ignorable="w14 w15 wp14">
   <w:abstractNum w:abstractNumId="0">
     <w:nsid w:val="063C6169"/>
     <w:multiLevelType w:val="hybridMultilevel"/>
@@ -9156,7 +9441,7 @@
 </file>
 
 <file path=word/styles.xml><?xml version="1.0" encoding="utf-8"?>
-<w:styles xmlns:r="http://schemas.openxmlformats.org/officeDocument/2006/relationships" xmlns:w="http://schemas.openxmlformats.org/wordprocessingml/2006/main">
+<w:styles xmlns:mc="http://schemas.openxmlformats.org/markup-compatibility/2006" xmlns:r="http://schemas.openxmlformats.org/officeDocument/2006/relationships" xmlns:w="http://schemas.openxmlformats.org/wordprocessingml/2006/main" xmlns:w14="http://schemas.microsoft.com/office/word/2010/wordml" xmlns:w15="http://schemas.microsoft.com/office/word/2012/wordml" mc:Ignorable="w14 w15">
   <w:docDefaults>
     <w:rPrDefault>
       <w:rPr>
@@ -9166,7 +9451,7 @@
     </w:rPrDefault>
     <w:pPrDefault/>
   </w:docDefaults>
-  <w:latentStyles w:defLockedState="0" w:defUIPriority="0" w:defSemiHidden="0" w:defUnhideWhenUsed="0" w:defQFormat="0" w:count="267">
+  <w:latentStyles w:defLockedState="0" w:defUIPriority="0" w:defSemiHidden="0" w:defUnhideWhenUsed="0" w:defQFormat="0" w:count="371">
     <w:lsdException w:name="Normal" w:qFormat="1"/>
     <w:lsdException w:name="heading 1" w:qFormat="1"/>
     <w:lsdException w:name="heading 2" w:qFormat="1"/>
@@ -9177,15 +9462,101 @@
     <w:lsdException w:name="heading 7" w:semiHidden="1" w:unhideWhenUsed="1" w:qFormat="1"/>
     <w:lsdException w:name="heading 8" w:semiHidden="1" w:unhideWhenUsed="1" w:qFormat="1"/>
     <w:lsdException w:name="heading 9" w:semiHidden="1" w:unhideWhenUsed="1" w:qFormat="1"/>
-    <w:lsdException w:name="toc 1" w:uiPriority="39"/>
-    <w:lsdException w:name="toc 2" w:uiPriority="39"/>
+    <w:lsdException w:name="index 1" w:semiHidden="1" w:unhideWhenUsed="1"/>
+    <w:lsdException w:name="index 2" w:semiHidden="1" w:unhideWhenUsed="1"/>
+    <w:lsdException w:name="index 3" w:semiHidden="1" w:unhideWhenUsed="1"/>
+    <w:lsdException w:name="index 4" w:semiHidden="1" w:unhideWhenUsed="1"/>
+    <w:lsdException w:name="index 5" w:semiHidden="1" w:unhideWhenUsed="1"/>
+    <w:lsdException w:name="index 6" w:semiHidden="1" w:unhideWhenUsed="1"/>
+    <w:lsdException w:name="index 7" w:semiHidden="1" w:unhideWhenUsed="1"/>
+    <w:lsdException w:name="index 8" w:semiHidden="1" w:unhideWhenUsed="1"/>
+    <w:lsdException w:name="index 9" w:semiHidden="1" w:unhideWhenUsed="1"/>
+    <w:lsdException w:name="toc 1" w:semiHidden="1" w:uiPriority="39" w:unhideWhenUsed="1"/>
+    <w:lsdException w:name="toc 2" w:semiHidden="1" w:uiPriority="39" w:unhideWhenUsed="1"/>
+    <w:lsdException w:name="toc 3" w:semiHidden="1" w:unhideWhenUsed="1"/>
+    <w:lsdException w:name="toc 4" w:semiHidden="1" w:unhideWhenUsed="1"/>
+    <w:lsdException w:name="toc 5" w:semiHidden="1" w:unhideWhenUsed="1"/>
+    <w:lsdException w:name="toc 6" w:semiHidden="1" w:unhideWhenUsed="1"/>
+    <w:lsdException w:name="toc 7" w:semiHidden="1" w:unhideWhenUsed="1"/>
+    <w:lsdException w:name="toc 8" w:semiHidden="1" w:unhideWhenUsed="1"/>
+    <w:lsdException w:name="toc 9" w:semiHidden="1" w:unhideWhenUsed="1"/>
+    <w:lsdException w:name="Normal Indent" w:semiHidden="1" w:unhideWhenUsed="1"/>
+    <w:lsdException w:name="footnote text" w:semiHidden="1" w:unhideWhenUsed="1"/>
+    <w:lsdException w:name="annotation text" w:semiHidden="1" w:unhideWhenUsed="1"/>
+    <w:lsdException w:name="header" w:semiHidden="1" w:unhideWhenUsed="1"/>
+    <w:lsdException w:name="footer" w:semiHidden="1" w:unhideWhenUsed="1"/>
+    <w:lsdException w:name="index heading" w:semiHidden="1" w:unhideWhenUsed="1"/>
     <w:lsdException w:name="caption" w:semiHidden="1" w:unhideWhenUsed="1" w:qFormat="1"/>
+    <w:lsdException w:name="table of figures" w:semiHidden="1" w:unhideWhenUsed="1"/>
+    <w:lsdException w:name="envelope address" w:semiHidden="1" w:unhideWhenUsed="1"/>
+    <w:lsdException w:name="envelope return" w:semiHidden="1" w:unhideWhenUsed="1"/>
+    <w:lsdException w:name="footnote reference" w:semiHidden="1" w:unhideWhenUsed="1"/>
+    <w:lsdException w:name="annotation reference" w:semiHidden="1" w:unhideWhenUsed="1"/>
+    <w:lsdException w:name="line number" w:semiHidden="1" w:unhideWhenUsed="1"/>
+    <w:lsdException w:name="page number" w:semiHidden="1" w:unhideWhenUsed="1"/>
+    <w:lsdException w:name="endnote reference" w:semiHidden="1" w:unhideWhenUsed="1"/>
+    <w:lsdException w:name="endnote text" w:semiHidden="1" w:unhideWhenUsed="1"/>
+    <w:lsdException w:name="table of authorities" w:semiHidden="1" w:unhideWhenUsed="1"/>
+    <w:lsdException w:name="macro" w:semiHidden="1" w:unhideWhenUsed="1"/>
+    <w:lsdException w:name="toa heading" w:semiHidden="1" w:unhideWhenUsed="1"/>
+    <w:lsdException w:name="List" w:semiHidden="1" w:unhideWhenUsed="1"/>
+    <w:lsdException w:name="List Bullet" w:semiHidden="1" w:unhideWhenUsed="1"/>
+    <w:lsdException w:name="List 2" w:semiHidden="1" w:unhideWhenUsed="1"/>
+    <w:lsdException w:name="List 3" w:semiHidden="1" w:unhideWhenUsed="1"/>
+    <w:lsdException w:name="List Bullet 2" w:semiHidden="1" w:unhideWhenUsed="1"/>
+    <w:lsdException w:name="List Bullet 3" w:semiHidden="1" w:unhideWhenUsed="1"/>
+    <w:lsdException w:name="List Bullet 4" w:semiHidden="1" w:unhideWhenUsed="1"/>
+    <w:lsdException w:name="List Bullet 5" w:semiHidden="1" w:unhideWhenUsed="1"/>
+    <w:lsdException w:name="List Number 2" w:semiHidden="1" w:unhideWhenUsed="1"/>
+    <w:lsdException w:name="List Number 3" w:semiHidden="1" w:unhideWhenUsed="1"/>
+    <w:lsdException w:name="List Number 4" w:semiHidden="1" w:unhideWhenUsed="1"/>
+    <w:lsdException w:name="List Number 5" w:semiHidden="1" w:unhideWhenUsed="1"/>
     <w:lsdException w:name="Title" w:qFormat="1"/>
+    <w:lsdException w:name="Closing" w:semiHidden="1" w:unhideWhenUsed="1"/>
+    <w:lsdException w:name="Signature" w:semiHidden="1" w:unhideWhenUsed="1"/>
+    <w:lsdException w:name="Default Paragraph Font" w:semiHidden="1" w:unhideWhenUsed="1"/>
+    <w:lsdException w:name="Body Text" w:semiHidden="1" w:unhideWhenUsed="1"/>
+    <w:lsdException w:name="Body Text Indent" w:semiHidden="1" w:unhideWhenUsed="1"/>
+    <w:lsdException w:name="List Continue" w:semiHidden="1" w:unhideWhenUsed="1"/>
+    <w:lsdException w:name="List Continue 2" w:semiHidden="1" w:unhideWhenUsed="1"/>
+    <w:lsdException w:name="List Continue 3" w:semiHidden="1" w:unhideWhenUsed="1"/>
+    <w:lsdException w:name="List Continue 4" w:semiHidden="1" w:unhideWhenUsed="1"/>
+    <w:lsdException w:name="List Continue 5" w:semiHidden="1" w:unhideWhenUsed="1"/>
+    <w:lsdException w:name="Message Header" w:semiHidden="1" w:unhideWhenUsed="1"/>
     <w:lsdException w:name="Subtitle" w:qFormat="1"/>
-    <w:lsdException w:name="Hyperlink" w:uiPriority="99"/>
+    <w:lsdException w:name="Body Text First Indent 2" w:semiHidden="1" w:unhideWhenUsed="1"/>
+    <w:lsdException w:name="Note Heading" w:semiHidden="1" w:unhideWhenUsed="1"/>
+    <w:lsdException w:name="Body Text 2" w:semiHidden="1" w:unhideWhenUsed="1"/>
+    <w:lsdException w:name="Body Text 3" w:semiHidden="1" w:unhideWhenUsed="1"/>
+    <w:lsdException w:name="Body Text Indent 2" w:semiHidden="1" w:unhideWhenUsed="1"/>
+    <w:lsdException w:name="Body Text Indent 3" w:semiHidden="1" w:unhideWhenUsed="1"/>
+    <w:lsdException w:name="Block Text" w:semiHidden="1" w:unhideWhenUsed="1"/>
+    <w:lsdException w:name="Hyperlink" w:semiHidden="1" w:uiPriority="99" w:unhideWhenUsed="1"/>
+    <w:lsdException w:name="FollowedHyperlink" w:semiHidden="1" w:unhideWhenUsed="1"/>
     <w:lsdException w:name="Strong" w:qFormat="1"/>
     <w:lsdException w:name="Emphasis" w:qFormat="1"/>
+    <w:lsdException w:name="Document Map" w:semiHidden="1" w:unhideWhenUsed="1"/>
+    <w:lsdException w:name="Plain Text" w:semiHidden="1" w:unhideWhenUsed="1"/>
+    <w:lsdException w:name="E-mail Signature" w:semiHidden="1" w:unhideWhenUsed="1"/>
+    <w:lsdException w:name="HTML Top of Form" w:semiHidden="1" w:unhideWhenUsed="1"/>
+    <w:lsdException w:name="HTML Bottom of Form" w:semiHidden="1" w:unhideWhenUsed="1"/>
+    <w:lsdException w:name="Normal (Web)" w:semiHidden="1" w:unhideWhenUsed="1"/>
+    <w:lsdException w:name="HTML Acronym" w:semiHidden="1" w:unhideWhenUsed="1"/>
+    <w:lsdException w:name="HTML Address" w:semiHidden="1" w:unhideWhenUsed="1"/>
+    <w:lsdException w:name="HTML Cite" w:semiHidden="1" w:unhideWhenUsed="1"/>
+    <w:lsdException w:name="HTML Code" w:semiHidden="1" w:unhideWhenUsed="1"/>
+    <w:lsdException w:name="HTML Definition" w:semiHidden="1" w:unhideWhenUsed="1"/>
+    <w:lsdException w:name="HTML Keyboard" w:semiHidden="1" w:unhideWhenUsed="1"/>
+    <w:lsdException w:name="HTML Preformatted" w:semiHidden="1" w:unhideWhenUsed="1"/>
+    <w:lsdException w:name="HTML Sample" w:semiHidden="1" w:unhideWhenUsed="1"/>
+    <w:lsdException w:name="HTML Typewriter" w:semiHidden="1" w:unhideWhenUsed="1"/>
+    <w:lsdException w:name="HTML Variable" w:semiHidden="1" w:unhideWhenUsed="1"/>
     <w:lsdException w:name="Normal Table" w:semiHidden="1" w:unhideWhenUsed="1"/>
+    <w:lsdException w:name="annotation subject" w:semiHidden="1" w:unhideWhenUsed="1"/>
+    <w:lsdException w:name="No List" w:semiHidden="1" w:unhideWhenUsed="1"/>
+    <w:lsdException w:name="Outline List 1" w:semiHidden="1" w:unhideWhenUsed="1"/>
+    <w:lsdException w:name="Outline List 2" w:semiHidden="1" w:unhideWhenUsed="1"/>
+    <w:lsdException w:name="Outline List 3" w:semiHidden="1" w:unhideWhenUsed="1"/>
     <w:lsdException w:name="Table Simple 1" w:semiHidden="1" w:unhideWhenUsed="1"/>
     <w:lsdException w:name="Table Simple 2" w:semiHidden="1" w:unhideWhenUsed="1"/>
     <w:lsdException w:name="Table Simple 3" w:semiHidden="1" w:unhideWhenUsed="1"/>
@@ -9228,6 +9599,7 @@
     <w:lsdException w:name="Table Web 1" w:semiHidden="1" w:unhideWhenUsed="1"/>
     <w:lsdException w:name="Table Web 2" w:semiHidden="1" w:unhideWhenUsed="1"/>
     <w:lsdException w:name="Table Web 3" w:semiHidden="1" w:unhideWhenUsed="1"/>
+    <w:lsdException w:name="Balloon Text" w:semiHidden="1" w:unhideWhenUsed="1"/>
     <w:lsdException w:name="Table Theme" w:semiHidden="1" w:unhideWhenUsed="1"/>
     <w:lsdException w:name="Placeholder Text" w:semiHidden="1" w:uiPriority="99"/>
     <w:lsdException w:name="No Spacing" w:uiPriority="1" w:qFormat="1"/>
@@ -9340,6 +9712,110 @@
     <w:lsdException w:name="Book Title" w:uiPriority="33" w:qFormat="1"/>
     <w:lsdException w:name="Bibliography" w:semiHidden="1" w:uiPriority="37" w:unhideWhenUsed="1"/>
     <w:lsdException w:name="TOC Heading" w:semiHidden="1" w:uiPriority="39" w:unhideWhenUsed="1" w:qFormat="1"/>
+    <w:lsdException w:name="Plain Table 1" w:uiPriority="41"/>
+    <w:lsdException w:name="Plain Table 2" w:uiPriority="42"/>
+    <w:lsdException w:name="Plain Table 3" w:uiPriority="43"/>
+    <w:lsdException w:name="Plain Table 4" w:uiPriority="44"/>
+    <w:lsdException w:name="Plain Table 5" w:uiPriority="45"/>
+    <w:lsdException w:name="Grid Table Light" w:uiPriority="40"/>
+    <w:lsdException w:name="Grid Table 1 Light" w:uiPriority="46"/>
+    <w:lsdException w:name="Grid Table 2" w:uiPriority="47"/>
+    <w:lsdException w:name="Grid Table 3" w:uiPriority="48"/>
+    <w:lsdException w:name="Grid Table 4" w:uiPriority="49"/>
+    <w:lsdException w:name="Grid Table 5 Dark" w:uiPriority="50"/>
+    <w:lsdException w:name="Grid Table 6 Colorful" w:uiPriority="51"/>
+    <w:lsdException w:name="Grid Table 7 Colorful" w:uiPriority="52"/>
+    <w:lsdException w:name="Grid Table 1 Light Accent 1" w:uiPriority="46"/>
+    <w:lsdException w:name="Grid Table 2 Accent 1" w:uiPriority="47"/>
+    <w:lsdException w:name="Grid Table 3 Accent 1" w:uiPriority="48"/>
+    <w:lsdException w:name="Grid Table 4 Accent 1" w:uiPriority="49"/>
+    <w:lsdException w:name="Grid Table 5 Dark Accent 1" w:uiPriority="50"/>
+    <w:lsdException w:name="Grid Table 6 Colorful Accent 1" w:uiPriority="51"/>
+    <w:lsdException w:name="Grid Table 7 Colorful Accent 1" w:uiPriority="52"/>
+    <w:lsdException w:name="Grid Table 1 Light Accent 2" w:uiPriority="46"/>
+    <w:lsdException w:name="Grid Table 2 Accent 2" w:uiPriority="47"/>
+    <w:lsdException w:name="Grid Table 3 Accent 2" w:uiPriority="48"/>
+    <w:lsdException w:name="Grid Table 4 Accent 2" w:uiPriority="49"/>
+    <w:lsdException w:name="Grid Table 5 Dark Accent 2" w:uiPriority="50"/>
+    <w:lsdException w:name="Grid Table 6 Colorful Accent 2" w:uiPriority="51"/>
+    <w:lsdException w:name="Grid Table 7 Colorful Accent 2" w:uiPriority="52"/>
+    <w:lsdException w:name="Grid Table 1 Light Accent 3" w:uiPriority="46"/>
+    <w:lsdException w:name="Grid Table 2 Accent 3" w:uiPriority="47"/>
+    <w:lsdException w:name="Grid Table 3 Accent 3" w:uiPriority="48"/>
+    <w:lsdException w:name="Grid Table 4 Accent 3" w:uiPriority="49"/>
+    <w:lsdException w:name="Grid Table 5 Dark Accent 3" w:uiPriority="50"/>
+    <w:lsdException w:name="Grid Table 6 Colorful Accent 3" w:uiPriority="51"/>
+    <w:lsdException w:name="Grid Table 7 Colorful Accent 3" w:uiPriority="52"/>
+    <w:lsdException w:name="Grid Table 1 Light Accent 4" w:uiPriority="46"/>
+    <w:lsdException w:name="Grid Table 2 Accent 4" w:uiPriority="47"/>
+    <w:lsdException w:name="Grid Table 3 Accent 4" w:uiPriority="48"/>
+    <w:lsdException w:name="Grid Table 4 Accent 4" w:uiPriority="49"/>
+    <w:lsdException w:name="Grid Table 5 Dark Accent 4" w:uiPriority="50"/>
+    <w:lsdException w:name="Grid Table 6 Colorful Accent 4" w:uiPriority="51"/>
+    <w:lsdException w:name="Grid Table 7 Colorful Accent 4" w:uiPriority="52"/>
+    <w:lsdException w:name="Grid Table 1 Light Accent 5" w:uiPriority="46"/>
+    <w:lsdException w:name="Grid Table 2 Accent 5" w:uiPriority="47"/>
+    <w:lsdException w:name="Grid Table 3 Accent 5" w:uiPriority="48"/>
+    <w:lsdException w:name="Grid Table 4 Accent 5" w:uiPriority="49"/>
+    <w:lsdException w:name="Grid Table 5 Dark Accent 5" w:uiPriority="50"/>
+    <w:lsdException w:name="Grid Table 6 Colorful Accent 5" w:uiPriority="51"/>
+    <w:lsdException w:name="Grid Table 7 Colorful Accent 5" w:uiPriority="52"/>
+    <w:lsdException w:name="Grid Table 1 Light Accent 6" w:uiPriority="46"/>
+    <w:lsdException w:name="Grid Table 2 Accent 6" w:uiPriority="47"/>
+    <w:lsdException w:name="Grid Table 3 Accent 6" w:uiPriority="48"/>
+    <w:lsdException w:name="Grid Table 4 Accent 6" w:uiPriority="49"/>
+    <w:lsdException w:name="Grid Table 5 Dark Accent 6" w:uiPriority="50"/>
+    <w:lsdException w:name="Grid Table 6 Colorful Accent 6" w:uiPriority="51"/>
+    <w:lsdException w:name="Grid Table 7 Colorful Accent 6" w:uiPriority="52"/>
+    <w:lsdException w:name="List Table 1 Light" w:uiPriority="46"/>
+    <w:lsdException w:name="List Table 2" w:uiPriority="47"/>
+    <w:lsdException w:name="List Table 3" w:uiPriority="48"/>
+    <w:lsdException w:name="List Table 4" w:uiPriority="49"/>
+    <w:lsdException w:name="List Table 5 Dark" w:uiPriority="50"/>
+    <w:lsdException w:name="List Table 6 Colorful" w:uiPriority="51"/>
+    <w:lsdException w:name="List Table 7 Colorful" w:uiPriority="52"/>
+    <w:lsdException w:name="List Table 1 Light Accent 1" w:uiPriority="46"/>
+    <w:lsdException w:name="List Table 2 Accent 1" w:uiPriority="47"/>
+    <w:lsdException w:name="List Table 3 Accent 1" w:uiPriority="48"/>
+    <w:lsdException w:name="List Table 4 Accent 1" w:uiPriority="49"/>
+    <w:lsdException w:name="List Table 5 Dark Accent 1" w:uiPriority="50"/>
+    <w:lsdException w:name="List Table 6 Colorful Accent 1" w:uiPriority="51"/>
+    <w:lsdException w:name="List Table 7 Colorful Accent 1" w:uiPriority="52"/>
+    <w:lsdException w:name="List Table 1 Light Accent 2" w:uiPriority="46"/>
+    <w:lsdException w:name="List Table 2 Accent 2" w:uiPriority="47"/>
+    <w:lsdException w:name="List Table 3 Accent 2" w:uiPriority="48"/>
+    <w:lsdException w:name="List Table 4 Accent 2" w:uiPriority="49"/>
+    <w:lsdException w:name="List Table 5 Dark Accent 2" w:uiPriority="50"/>
+    <w:lsdException w:name="List Table 6 Colorful Accent 2" w:uiPriority="51"/>
+    <w:lsdException w:name="List Table 7 Colorful Accent 2" w:uiPriority="52"/>
+    <w:lsdException w:name="List Table 1 Light Accent 3" w:uiPriority="46"/>
+    <w:lsdException w:name="List Table 2 Accent 3" w:uiPriority="47"/>
+    <w:lsdException w:name="List Table 3 Accent 3" w:uiPriority="48"/>
+    <w:lsdException w:name="List Table 4 Accent 3" w:uiPriority="49"/>
+    <w:lsdException w:name="List Table 5 Dark Accent 3" w:uiPriority="50"/>
+    <w:lsdException w:name="List Table 6 Colorful Accent 3" w:uiPriority="51"/>
+    <w:lsdException w:name="List Table 7 Colorful Accent 3" w:uiPriority="52"/>
+    <w:lsdException w:name="List Table 1 Light Accent 4" w:uiPriority="46"/>
+    <w:lsdException w:name="List Table 2 Accent 4" w:uiPriority="47"/>
+    <w:lsdException w:name="List Table 3 Accent 4" w:uiPriority="48"/>
+    <w:lsdException w:name="List Table 4 Accent 4" w:uiPriority="49"/>
+    <w:lsdException w:name="List Table 5 Dark Accent 4" w:uiPriority="50"/>
+    <w:lsdException w:name="List Table 6 Colorful Accent 4" w:uiPriority="51"/>
+    <w:lsdException w:name="List Table 7 Colorful Accent 4" w:uiPriority="52"/>
+    <w:lsdException w:name="List Table 1 Light Accent 5" w:uiPriority="46"/>
+    <w:lsdException w:name="List Table 2 Accent 5" w:uiPriority="47"/>
+    <w:lsdException w:name="List Table 3 Accent 5" w:uiPriority="48"/>
+    <w:lsdException w:name="List Table 4 Accent 5" w:uiPriority="49"/>
+    <w:lsdException w:name="List Table 5 Dark Accent 5" w:uiPriority="50"/>
+    <w:lsdException w:name="List Table 6 Colorful Accent 5" w:uiPriority="51"/>
+    <w:lsdException w:name="List Table 7 Colorful Accent 5" w:uiPriority="52"/>
+    <w:lsdException w:name="List Table 1 Light Accent 6" w:uiPriority="46"/>
+    <w:lsdException w:name="List Table 2 Accent 6" w:uiPriority="47"/>
+    <w:lsdException w:name="List Table 3 Accent 6" w:uiPriority="48"/>
+    <w:lsdException w:name="List Table 4 Accent 6" w:uiPriority="49"/>
+    <w:lsdException w:name="List Table 5 Dark Accent 6" w:uiPriority="50"/>
+    <w:lsdException w:name="List Table 6 Colorful Accent 6" w:uiPriority="51"/>
+    <w:lsdException w:name="List Table 7 Colorful Accent 6" w:uiPriority="52"/>
   </w:latentStyles>
   <w:style w:type="paragraph" w:default="1" w:styleId="Normal">
     <w:name w:val="Normal"/>
@@ -9419,7 +9895,6 @@
     <w:uiPriority w:val="99"/>
     <w:semiHidden/>
     <w:unhideWhenUsed/>
-    <w:qFormat/>
     <w:tblPr>
       <w:tblInd w:w="0" w:type="dxa"/>
       <w:tblCellMar>
@@ -9607,7 +10082,6 @@
     <w:basedOn w:val="Tablanormal"/>
     <w:rsid w:val="00426D74"/>
     <w:tblPr>
-      <w:tblInd w:w="0" w:type="dxa"/>
       <w:tblBorders>
         <w:top w:val="single" w:sz="4" w:space="0" w:color="000000"/>
         <w:left w:val="single" w:sz="4" w:space="0" w:color="000000"/>
@@ -9616,12 +10090,6 @@
         <w:insideH w:val="single" w:sz="4" w:space="0" w:color="000000"/>
         <w:insideV w:val="single" w:sz="4" w:space="0" w:color="000000"/>
       </w:tblBorders>
-      <w:tblCellMar>
-        <w:top w:w="0" w:type="dxa"/>
-        <w:left w:w="108" w:type="dxa"/>
-        <w:bottom w:w="0" w:type="dxa"/>
-        <w:right w:w="108" w:type="dxa"/>
-      </w:tblCellMar>
     </w:tblPr>
   </w:style>
   <w:style w:type="paragraph" w:styleId="Prrafodelista">
@@ -10021,7 +10489,7 @@
 </file>
 
 <file path=customXml/itemProps1.xml><?xml version="1.0" encoding="utf-8"?>
-<ds:datastoreItem xmlns:ds="http://schemas.openxmlformats.org/officeDocument/2006/customXml" ds:itemID="{4030C403-5BE5-4475-9CDE-8CC066887692}">
+<ds:datastoreItem xmlns:ds="http://schemas.openxmlformats.org/officeDocument/2006/customXml" ds:itemID="{77CB51DC-FE7E-4D27-9A79-360986AA77AC}">
   <ds:schemaRefs>
     <ds:schemaRef ds:uri="http://schemas.openxmlformats.org/officeDocument/2006/bibliography"/>
   </ds:schemaRefs>

</xml_diff>